<commit_message>
Added abstract & started ACTS session proposal.
</commit_message>
<xml_diff>
--- a/_motivation/story_motivation_article.docx
+++ b/_motivation/story_motivation_article.docx
@@ -1,13 +1,12 @@
 
 <file path=word/document.xml><?xml version="1.0" encoding="utf-8"?>
-<w:document xmlns:wpc="http://schemas.microsoft.com/office/word/2010/wordprocessingCanvas" xmlns:cx="http://schemas.microsoft.com/office/drawing/2014/chartex" xmlns:cx1="http://schemas.microsoft.com/office/drawing/2015/9/8/chartex" xmlns:cx2="http://schemas.microsoft.com/office/drawing/2015/10/21/chartex" xmlns:cx3="http://schemas.microsoft.com/office/drawing/2016/5/9/chartex" xmlns:cx4="http://schemas.microsoft.com/office/drawing/2016/5/10/chartex" xmlns:cx5="http://schemas.microsoft.com/office/drawing/2016/5/11/chartex" xmlns:cx6="http://schemas.microsoft.com/office/drawing/2016/5/12/chartex" xmlns:cx7="http://schemas.microsoft.com/office/drawing/2016/5/13/chartex" xmlns:cx8="http://schemas.microsoft.com/office/drawing/2016/5/14/chartex" xmlns:mc="http://schemas.openxmlformats.org/markup-compatibility/2006" xmlns:aink="http://schemas.microsoft.com/office/drawing/2016/ink" xmlns:am3d="http://schemas.microsoft.com/office/drawing/2017/model3d" xmlns:o="urn:schemas-microsoft-com:office:office" xmlns:r="http://schemas.openxmlformats.org/officeDocument/2006/relationships" xmlns:m="http://schemas.openxmlformats.org/officeDocument/2006/math" xmlns:v="urn:schemas-microsoft-com:vml" xmlns:wp14="http://schemas.microsoft.com/office/word/2010/wordprocessingDrawing" xmlns:wp="http://schemas.openxmlformats.org/drawingml/2006/wordprocessingDrawing" xmlns:w10="urn:schemas-microsoft-com:office:word" xmlns:w="http://schemas.openxmlformats.org/wordprocessingml/2006/main" xmlns:w14="http://schemas.microsoft.com/office/word/2010/wordml" xmlns:w15="http://schemas.microsoft.com/office/word/2012/wordml" xmlns:w16cid="http://schemas.microsoft.com/office/word/2016/wordml/cid" xmlns:w16se="http://schemas.microsoft.com/office/word/2015/wordml/symex" xmlns:wpg="http://schemas.microsoft.com/office/word/2010/wordprocessingGroup" xmlns:wpi="http://schemas.microsoft.com/office/word/2010/wordprocessingInk" xmlns:wne="http://schemas.microsoft.com/office/word/2006/wordml" xmlns:wps="http://schemas.microsoft.com/office/word/2010/wordprocessingShape" mc:Ignorable="w14 w15 w16se w16cid wp14">
+<w:document xmlns:wpc="http://schemas.microsoft.com/office/word/2010/wordprocessingCanvas" xmlns:cx="http://schemas.microsoft.com/office/drawing/2014/chartex" xmlns:cx1="http://schemas.microsoft.com/office/drawing/2015/9/8/chartex" xmlns:mc="http://schemas.openxmlformats.org/markup-compatibility/2006" xmlns:o="urn:schemas-microsoft-com:office:office" xmlns:r="http://schemas.openxmlformats.org/officeDocument/2006/relationships" xmlns:m="http://schemas.openxmlformats.org/officeDocument/2006/math" xmlns:v="urn:schemas-microsoft-com:vml" xmlns:wp14="http://schemas.microsoft.com/office/word/2010/wordprocessingDrawing" xmlns:wp="http://schemas.openxmlformats.org/drawingml/2006/wordprocessingDrawing" xmlns:w10="urn:schemas-microsoft-com:office:word" xmlns:w="http://schemas.openxmlformats.org/wordprocessingml/2006/main" xmlns:w14="http://schemas.microsoft.com/office/word/2010/wordml" xmlns:w15="http://schemas.microsoft.com/office/word/2012/wordml" xmlns:w16se="http://schemas.microsoft.com/office/word/2015/wordml/symex" xmlns:wpg="http://schemas.microsoft.com/office/word/2010/wordprocessingGroup" xmlns:wpi="http://schemas.microsoft.com/office/word/2010/wordprocessingInk" xmlns:wne="http://schemas.microsoft.com/office/word/2006/wordml" xmlns:wps="http://schemas.microsoft.com/office/word/2010/wordprocessingShape" mc:Ignorable="w14 w15 w16se wp14">
   <w:body>
     <w:p>
       <w:pPr>
         <w:spacing w:before="100" w:beforeAutospacing="1" w:after="240"/>
         <w:rPr>
           <w:rFonts w:ascii="Times New Roman" w:eastAsia="Times New Roman" w:hAnsi="Times New Roman" w:cs="Times New Roman"/>
-          <w:iCs/>
           <w:sz w:val="24"/>
           <w:szCs w:val="24"/>
         </w:rPr>
@@ -20,7 +19,7 @@
           <w:sz w:val="24"/>
           <w:szCs w:val="24"/>
         </w:rPr>
-        <w:t>Abstract</w:t>
+        <w:t xml:space="preserve">Poster </w:t>
       </w:r>
       <w:r>
         <w:rPr>
@@ -30,7 +29,7 @@
           <w:sz w:val="24"/>
           <w:szCs w:val="24"/>
         </w:rPr>
-        <w:t>.</w:t>
+        <w:t>Abstract</w:t>
       </w:r>
       <w:r>
         <w:rPr>
@@ -40,146 +39,9 @@
           <w:sz w:val="24"/>
           <w:szCs w:val="24"/>
         </w:rPr>
-        <w:t xml:space="preserve">  </w:t>
-      </w:r>
-      <w:r>
-        <w:rPr>
-          <w:rFonts w:ascii="Times New Roman" w:eastAsia="Times New Roman" w:hAnsi="Times New Roman" w:cs="Times New Roman"/>
-          <w:iCs/>
-          <w:sz w:val="24"/>
-          <w:szCs w:val="24"/>
-        </w:rPr>
-        <w:t xml:space="preserve">Because little has been written about </w:t>
-      </w:r>
-      <w:r>
-        <w:rPr>
-          <w:rFonts w:ascii="Times New Roman" w:eastAsia="Times New Roman" w:hAnsi="Times New Roman" w:cs="Times New Roman"/>
-          <w:iCs/>
-          <w:sz w:val="24"/>
-          <w:szCs w:val="24"/>
-        </w:rPr>
-        <w:t>the design of integrated research systems, this article represents an initial effort to rectify this deficiency.  I</w:t>
-      </w:r>
-      <w:r>
-        <w:rPr>
-          <w:rFonts w:ascii="Times New Roman" w:eastAsia="Times New Roman" w:hAnsi="Times New Roman" w:cs="Times New Roman"/>
-          <w:iCs/>
-          <w:sz w:val="24"/>
-          <w:szCs w:val="24"/>
-        </w:rPr>
-        <w:t xml:space="preserve">t consists of </w:t>
-      </w:r>
-      <w:r>
-        <w:rPr>
-          <w:rFonts w:ascii="Times New Roman" w:eastAsia="Times New Roman" w:hAnsi="Times New Roman" w:cs="Times New Roman"/>
-          <w:iCs/>
-          <w:sz w:val="24"/>
-          <w:szCs w:val="24"/>
-        </w:rPr>
-        <w:t>four</w:t>
-      </w:r>
-      <w:r>
-        <w:rPr>
-          <w:rFonts w:ascii="Times New Roman" w:eastAsia="Times New Roman" w:hAnsi="Times New Roman" w:cs="Times New Roman"/>
-          <w:iCs/>
-          <w:sz w:val="24"/>
-          <w:szCs w:val="24"/>
-        </w:rPr>
-        <w:t xml:space="preserve"> parts.  An introduction to the topic and</w:t>
-      </w:r>
-      <w:r>
-        <w:rPr>
-          <w:rFonts w:ascii="Times New Roman" w:eastAsia="Times New Roman" w:hAnsi="Times New Roman" w:cs="Times New Roman"/>
-          <w:iCs/>
-          <w:sz w:val="24"/>
-          <w:szCs w:val="24"/>
-        </w:rPr>
-        <w:t xml:space="preserve"> </w:t>
-      </w:r>
-      <w:r>
-        <w:rPr>
-          <w:rFonts w:ascii="Times New Roman" w:eastAsia="Times New Roman" w:hAnsi="Times New Roman" w:cs="Times New Roman"/>
-          <w:iCs/>
-          <w:sz w:val="24"/>
-          <w:szCs w:val="24"/>
-        </w:rPr>
-        <w:t xml:space="preserve">review </w:t>
-      </w:r>
-      <w:r>
-        <w:rPr>
-          <w:rFonts w:ascii="Times New Roman" w:eastAsia="Times New Roman" w:hAnsi="Times New Roman" w:cs="Times New Roman"/>
-          <w:iCs/>
-          <w:sz w:val="24"/>
-          <w:szCs w:val="24"/>
-        </w:rPr>
-        <w:t xml:space="preserve">of the literature </w:t>
-      </w:r>
-      <w:r>
-        <w:rPr>
-          <w:rFonts w:ascii="Times New Roman" w:eastAsia="Times New Roman" w:hAnsi="Times New Roman" w:cs="Times New Roman"/>
-          <w:iCs/>
-          <w:sz w:val="24"/>
-          <w:szCs w:val="24"/>
-        </w:rPr>
-        <w:t xml:space="preserve">is </w:t>
-      </w:r>
-      <w:r>
-        <w:rPr>
-          <w:rFonts w:ascii="Times New Roman" w:eastAsia="Times New Roman" w:hAnsi="Times New Roman" w:cs="Times New Roman"/>
-          <w:iCs/>
-          <w:sz w:val="24"/>
-          <w:szCs w:val="24"/>
-        </w:rPr>
-        <w:t>developed</w:t>
-      </w:r>
-      <w:r>
-        <w:rPr>
-          <w:rFonts w:ascii="Times New Roman" w:eastAsia="Times New Roman" w:hAnsi="Times New Roman" w:cs="Times New Roman"/>
-          <w:iCs/>
-          <w:sz w:val="24"/>
-          <w:szCs w:val="24"/>
-        </w:rPr>
-        <w:t xml:space="preserve"> in</w:t>
-      </w:r>
-      <w:r>
-        <w:rPr>
-          <w:rFonts w:ascii="Times New Roman" w:eastAsia="Times New Roman" w:hAnsi="Times New Roman" w:cs="Times New Roman"/>
-          <w:iCs/>
-          <w:sz w:val="24"/>
-          <w:szCs w:val="24"/>
-        </w:rPr>
-        <w:t xml:space="preserve"> part one, followed by the presentation of an integrated research system model in part two.  An in-depth discussion of the </w:t>
-      </w:r>
-      <w:r>
-        <w:rPr>
-          <w:rFonts w:ascii="Times New Roman" w:eastAsia="Times New Roman" w:hAnsi="Times New Roman" w:cs="Times New Roman"/>
-          <w:iCs/>
-          <w:sz w:val="24"/>
-          <w:szCs w:val="24"/>
-        </w:rPr>
-        <w:t>interfaces between the system components is articulated in part three.</w:t>
-      </w:r>
-      <w:r>
-        <w:rPr>
-          <w:rFonts w:ascii="Times New Roman" w:eastAsia="Times New Roman" w:hAnsi="Times New Roman" w:cs="Times New Roman"/>
-          <w:iCs/>
-          <w:sz w:val="24"/>
-          <w:szCs w:val="24"/>
-        </w:rPr>
-        <w:t xml:space="preserve">  And finally, the article concludes with some thoughts and b</w:t>
-      </w:r>
-      <w:r>
-        <w:rPr>
-          <w:rFonts w:ascii="Times New Roman" w:eastAsia="Times New Roman" w:hAnsi="Times New Roman" w:cs="Times New Roman"/>
-          <w:iCs/>
-          <w:sz w:val="24"/>
-          <w:szCs w:val="24"/>
-        </w:rPr>
-        <w:t>est-practice recommendations for research system design.</w:t>
-      </w:r>
-    </w:p>
-    <w:p>
-      <w:pPr>
+        <w:t>.</w:t>
+      </w:r>
+      <w:r>
         <w:rPr>
           <w:rFonts w:ascii="Times New Roman" w:eastAsia="Times New Roman" w:hAnsi="Times New Roman" w:cs="Times New Roman"/>
           <w:b/>
@@ -187,7 +49,703 @@
           <w:sz w:val="24"/>
           <w:szCs w:val="24"/>
         </w:rPr>
-      </w:pPr>
+        <w:t xml:space="preserve">  </w:t>
+      </w:r>
+      <w:r>
+        <w:rPr>
+          <w:rFonts w:ascii="Times New Roman" w:eastAsia="Times New Roman" w:hAnsi="Times New Roman" w:cs="Times New Roman"/>
+          <w:iCs/>
+          <w:sz w:val="24"/>
+          <w:szCs w:val="24"/>
+        </w:rPr>
+        <w:t xml:space="preserve">What do you get when you cross a group of comic book characters with a dataset, basic statistics, and open-science tools?  You get a </w:t>
+      </w:r>
+      <w:r>
+        <w:rPr>
+          <w:rFonts w:ascii="Times New Roman" w:eastAsia="Times New Roman" w:hAnsi="Times New Roman" w:cs="Times New Roman"/>
+          <w:b/>
+          <w:iCs/>
+          <w:sz w:val="24"/>
+          <w:szCs w:val="24"/>
+        </w:rPr>
+        <w:t>data story</w:t>
+      </w:r>
+      <w:r>
+        <w:rPr>
+          <w:rFonts w:ascii="Times New Roman" w:eastAsia="Times New Roman" w:hAnsi="Times New Roman" w:cs="Times New Roman"/>
+          <w:iCs/>
+          <w:sz w:val="24"/>
+          <w:szCs w:val="24"/>
+        </w:rPr>
+        <w:t xml:space="preserve">.  </w:t>
+      </w:r>
+      <w:r>
+        <w:rPr>
+          <w:rFonts w:ascii="Times New Roman" w:eastAsia="Times New Roman" w:hAnsi="Times New Roman" w:cs="Times New Roman"/>
+          <w:sz w:val="24"/>
+          <w:szCs w:val="24"/>
+        </w:rPr>
+        <w:t xml:space="preserve">A </w:t>
+      </w:r>
+      <w:r>
+        <w:rPr>
+          <w:rFonts w:ascii="Times New Roman" w:eastAsia="Times New Roman" w:hAnsi="Times New Roman" w:cs="Times New Roman"/>
+          <w:sz w:val="24"/>
+          <w:szCs w:val="24"/>
+        </w:rPr>
+        <w:t>data story – as its name suggests</w:t>
+      </w:r>
+      <w:r>
+        <w:rPr>
+          <w:rFonts w:ascii="Times New Roman" w:eastAsia="Times New Roman" w:hAnsi="Times New Roman" w:cs="Times New Roman"/>
+          <w:sz w:val="24"/>
+          <w:szCs w:val="24"/>
+        </w:rPr>
+        <w:t xml:space="preserve"> – is narrative about a data set with the primary objective of e</w:t>
+      </w:r>
+      <w:r>
+        <w:rPr>
+          <w:rFonts w:ascii="Times New Roman" w:eastAsia="Times New Roman" w:hAnsi="Times New Roman" w:cs="Times New Roman"/>
+          <w:sz w:val="24"/>
+          <w:szCs w:val="24"/>
+        </w:rPr>
+        <w:t>ducating even as it entertains.  A research team at the University of Florida has initiated a multi-year investigation to study the efficacy of the data story method of instruction to convey foundational statistical and computational concepts to incoming public health and environmental science graduate students.</w:t>
+      </w:r>
+      <w:r>
+        <w:rPr>
+          <w:rFonts w:ascii="Times New Roman" w:eastAsia="Times New Roman" w:hAnsi="Times New Roman" w:cs="Times New Roman"/>
+          <w:sz w:val="24"/>
+          <w:szCs w:val="24"/>
+        </w:rPr>
+        <w:t xml:space="preserve">  The first part of </w:t>
+      </w:r>
+      <w:r>
+        <w:rPr>
+          <w:rFonts w:ascii="Times New Roman" w:eastAsia="Times New Roman" w:hAnsi="Times New Roman" w:cs="Times New Roman"/>
+          <w:sz w:val="24"/>
+          <w:szCs w:val="24"/>
+        </w:rPr>
+        <w:t xml:space="preserve">the project entails the creation of a </w:t>
+      </w:r>
+      <w:r>
+        <w:rPr>
+          <w:rFonts w:ascii="Times New Roman" w:eastAsia="Times New Roman" w:hAnsi="Times New Roman" w:cs="Times New Roman"/>
+          <w:sz w:val="24"/>
+          <w:szCs w:val="24"/>
+        </w:rPr>
+        <w:t>small number of data story learning experiences.  Once created, the ability of these data stories to engage and motivate students will then be studied in relation to traditional (lecture) methods of instruction.</w:t>
+      </w:r>
+      <w:r>
+        <w:rPr>
+          <w:rFonts w:ascii="Times New Roman" w:eastAsia="Times New Roman" w:hAnsi="Times New Roman" w:cs="Times New Roman"/>
+          <w:sz w:val="24"/>
+          <w:szCs w:val="24"/>
+        </w:rPr>
+        <w:t xml:space="preserve">  The research team posits that the use of </w:t>
+      </w:r>
+      <w:r>
+        <w:rPr>
+          <w:rFonts w:ascii="Times New Roman" w:eastAsia="Times New Roman" w:hAnsi="Times New Roman" w:cs="Times New Roman"/>
+          <w:sz w:val="24"/>
+          <w:szCs w:val="24"/>
+        </w:rPr>
+        <w:t>cartoon</w:t>
+      </w:r>
+      <w:r>
+        <w:rPr>
+          <w:rFonts w:ascii="Times New Roman" w:eastAsia="Times New Roman" w:hAnsi="Times New Roman" w:cs="Times New Roman"/>
+          <w:sz w:val="24"/>
+          <w:szCs w:val="24"/>
+        </w:rPr>
+        <w:t xml:space="preserve"> characters will arouse a</w:t>
+      </w:r>
+      <w:r>
+        <w:rPr>
+          <w:rFonts w:ascii="Times New Roman" w:eastAsia="Times New Roman" w:hAnsi="Times New Roman" w:cs="Times New Roman"/>
+          <w:sz w:val="24"/>
+          <w:szCs w:val="24"/>
+        </w:rPr>
+        <w:t>n emotional response within</w:t>
+      </w:r>
+      <w:r>
+        <w:rPr>
+          <w:rFonts w:ascii="Times New Roman" w:eastAsia="Times New Roman" w:hAnsi="Times New Roman" w:cs="Times New Roman"/>
+          <w:sz w:val="24"/>
+          <w:szCs w:val="24"/>
+        </w:rPr>
+        <w:t xml:space="preserve"> the learner, </w:t>
+      </w:r>
+      <w:r>
+        <w:rPr>
+          <w:rFonts w:ascii="Times New Roman" w:eastAsia="Times New Roman" w:hAnsi="Times New Roman" w:cs="Times New Roman"/>
+          <w:sz w:val="24"/>
+          <w:szCs w:val="24"/>
+        </w:rPr>
+        <w:t xml:space="preserve">one that is </w:t>
+      </w:r>
+      <w:r>
+        <w:rPr>
+          <w:rFonts w:ascii="Times New Roman" w:eastAsia="Times New Roman" w:hAnsi="Times New Roman" w:cs="Times New Roman"/>
+          <w:sz w:val="24"/>
+          <w:szCs w:val="24"/>
+        </w:rPr>
+        <w:t>strong enough to pull</w:t>
+      </w:r>
+      <w:r>
+        <w:rPr>
+          <w:rFonts w:ascii="Times New Roman" w:eastAsia="Times New Roman" w:hAnsi="Times New Roman" w:cs="Times New Roman"/>
+          <w:sz w:val="24"/>
+          <w:szCs w:val="24"/>
+        </w:rPr>
+        <w:t xml:space="preserve"> them through the story’</w:t>
+      </w:r>
+      <w:r>
+        <w:rPr>
+          <w:rFonts w:ascii="Times New Roman" w:eastAsia="Times New Roman" w:hAnsi="Times New Roman" w:cs="Times New Roman"/>
+          <w:sz w:val="24"/>
+          <w:szCs w:val="24"/>
+        </w:rPr>
+        <w:t xml:space="preserve">s narrative arc as well as the </w:t>
+      </w:r>
+      <w:r>
+        <w:rPr>
+          <w:rFonts w:ascii="Times New Roman" w:eastAsia="Times New Roman" w:hAnsi="Times New Roman" w:cs="Times New Roman"/>
+          <w:sz w:val="24"/>
+          <w:szCs w:val="24"/>
+        </w:rPr>
+        <w:t>associated</w:t>
+      </w:r>
+      <w:r>
+        <w:rPr>
+          <w:rFonts w:ascii="Times New Roman" w:eastAsia="Times New Roman" w:hAnsi="Times New Roman" w:cs="Times New Roman"/>
+          <w:sz w:val="24"/>
+          <w:szCs w:val="24"/>
+        </w:rPr>
+        <w:t xml:space="preserve"> </w:t>
+      </w:r>
+      <w:r>
+        <w:rPr>
+          <w:rFonts w:ascii="Times New Roman" w:eastAsia="Times New Roman" w:hAnsi="Times New Roman" w:cs="Times New Roman"/>
+          <w:sz w:val="24"/>
+          <w:szCs w:val="24"/>
+        </w:rPr>
+        <w:t>data science learning activities.</w:t>
+      </w:r>
+      <w:r>
+        <w:rPr>
+          <w:rFonts w:ascii="Times New Roman" w:eastAsia="Times New Roman" w:hAnsi="Times New Roman" w:cs="Times New Roman"/>
+          <w:sz w:val="24"/>
+          <w:szCs w:val="24"/>
+        </w:rPr>
+        <w:t xml:space="preserve">  It is also anticipated that</w:t>
+      </w:r>
+      <w:r>
+        <w:rPr>
+          <w:rFonts w:ascii="Times New Roman" w:eastAsia="Times New Roman" w:hAnsi="Times New Roman" w:cs="Times New Roman"/>
+          <w:sz w:val="24"/>
+          <w:szCs w:val="24"/>
+        </w:rPr>
+        <w:t xml:space="preserve"> a story-driven pedagogy</w:t>
+      </w:r>
+      <w:r>
+        <w:rPr>
+          <w:rFonts w:ascii="Times New Roman" w:eastAsia="Times New Roman" w:hAnsi="Times New Roman" w:cs="Times New Roman"/>
+          <w:sz w:val="24"/>
+          <w:szCs w:val="24"/>
+        </w:rPr>
+        <w:t xml:space="preserve"> will </w:t>
+      </w:r>
+      <w:r>
+        <w:rPr>
+          <w:rFonts w:ascii="Times New Roman" w:eastAsia="Times New Roman" w:hAnsi="Times New Roman" w:cs="Times New Roman"/>
+          <w:sz w:val="24"/>
+          <w:szCs w:val="24"/>
+        </w:rPr>
+        <w:t>contextualize the learning experience to a much greater</w:t>
+      </w:r>
+      <w:r>
+        <w:rPr>
+          <w:rFonts w:ascii="Times New Roman" w:eastAsia="Times New Roman" w:hAnsi="Times New Roman" w:cs="Times New Roman"/>
+          <w:sz w:val="24"/>
+          <w:szCs w:val="24"/>
+        </w:rPr>
+        <w:t xml:space="preserve"> extent, </w:t>
+      </w:r>
+      <w:r>
+        <w:rPr>
+          <w:rFonts w:ascii="Times New Roman" w:eastAsia="Times New Roman" w:hAnsi="Times New Roman" w:cs="Times New Roman"/>
+          <w:sz w:val="24"/>
+          <w:szCs w:val="24"/>
+        </w:rPr>
+        <w:t xml:space="preserve">helping the learner make </w:t>
+      </w:r>
+      <w:r>
+        <w:rPr>
+          <w:rFonts w:ascii="Times New Roman" w:eastAsia="Times New Roman" w:hAnsi="Times New Roman" w:cs="Times New Roman"/>
+          <w:sz w:val="24"/>
+          <w:szCs w:val="24"/>
+        </w:rPr>
+        <w:t>connect</w:t>
+      </w:r>
+      <w:r>
+        <w:rPr>
+          <w:rFonts w:ascii="Times New Roman" w:eastAsia="Times New Roman" w:hAnsi="Times New Roman" w:cs="Times New Roman"/>
+          <w:sz w:val="24"/>
+          <w:szCs w:val="24"/>
+        </w:rPr>
+        <w:t>ion</w:t>
+      </w:r>
+      <w:r>
+        <w:rPr>
+          <w:rFonts w:ascii="Times New Roman" w:eastAsia="Times New Roman" w:hAnsi="Times New Roman" w:cs="Times New Roman"/>
+          <w:sz w:val="24"/>
+          <w:szCs w:val="24"/>
+        </w:rPr>
+        <w:t>s</w:t>
+      </w:r>
+      <w:r>
+        <w:rPr>
+          <w:rFonts w:ascii="Times New Roman" w:eastAsia="Times New Roman" w:hAnsi="Times New Roman" w:cs="Times New Roman"/>
+          <w:sz w:val="24"/>
+          <w:szCs w:val="24"/>
+        </w:rPr>
+        <w:t xml:space="preserve"> between </w:t>
+      </w:r>
+      <w:r>
+        <w:rPr>
+          <w:rFonts w:ascii="Times New Roman" w:eastAsia="Times New Roman" w:hAnsi="Times New Roman" w:cs="Times New Roman"/>
+          <w:sz w:val="24"/>
+          <w:szCs w:val="24"/>
+        </w:rPr>
+        <w:t>abstract</w:t>
+      </w:r>
+      <w:r>
+        <w:rPr>
+          <w:rFonts w:ascii="Times New Roman" w:eastAsia="Times New Roman" w:hAnsi="Times New Roman" w:cs="Times New Roman"/>
+          <w:sz w:val="24"/>
+          <w:szCs w:val="24"/>
+        </w:rPr>
+        <w:t xml:space="preserve"> data</w:t>
+      </w:r>
+      <w:r>
+        <w:rPr>
+          <w:rFonts w:ascii="Times New Roman" w:eastAsia="Times New Roman" w:hAnsi="Times New Roman" w:cs="Times New Roman"/>
+          <w:sz w:val="24"/>
+          <w:szCs w:val="24"/>
+        </w:rPr>
+        <w:t xml:space="preserve"> science</w:t>
+      </w:r>
+      <w:r>
+        <w:rPr>
+          <w:rFonts w:ascii="Times New Roman" w:eastAsia="Times New Roman" w:hAnsi="Times New Roman" w:cs="Times New Roman"/>
+          <w:sz w:val="24"/>
+          <w:szCs w:val="24"/>
+        </w:rPr>
+        <w:t xml:space="preserve"> concepts </w:t>
+      </w:r>
+      <w:r>
+        <w:rPr>
+          <w:rFonts w:ascii="Times New Roman" w:eastAsia="Times New Roman" w:hAnsi="Times New Roman" w:cs="Times New Roman"/>
+          <w:sz w:val="24"/>
+          <w:szCs w:val="24"/>
+        </w:rPr>
+        <w:t>and pressing problems in the real world.</w:t>
+      </w:r>
+      <w:r>
+        <w:rPr>
+          <w:rFonts w:ascii="Times New Roman" w:eastAsia="Times New Roman" w:hAnsi="Times New Roman" w:cs="Times New Roman"/>
+          <w:sz w:val="24"/>
+          <w:szCs w:val="24"/>
+        </w:rPr>
+        <w:t xml:space="preserve">  </w:t>
+      </w:r>
+      <w:r>
+        <w:rPr>
+          <w:rFonts w:ascii="Times New Roman" w:eastAsia="Times New Roman" w:hAnsi="Times New Roman" w:cs="Times New Roman"/>
+          <w:sz w:val="24"/>
+          <w:szCs w:val="24"/>
+        </w:rPr>
+        <w:t xml:space="preserve"> </w:t>
+      </w:r>
+    </w:p>
+    <w:p>
+      <w:pPr>
+        <w:rPr>
+          <w:rFonts w:ascii="Times New Roman" w:eastAsia="Times New Roman" w:hAnsi="Times New Roman" w:cs="Times New Roman"/>
+          <w:b/>
+          <w:iCs/>
+          <w:sz w:val="24"/>
+          <w:szCs w:val="24"/>
+        </w:rPr>
+      </w:pPr>
+      <w:r>
+        <w:rPr>
+          <w:rFonts w:ascii="Times New Roman" w:eastAsia="Times New Roman" w:hAnsi="Times New Roman" w:cs="Times New Roman"/>
+          <w:b/>
+          <w:iCs/>
+          <w:sz w:val="24"/>
+          <w:szCs w:val="24"/>
+        </w:rPr>
+        <w:t>Session Proposal</w:t>
+      </w:r>
+    </w:p>
+    <w:p>
+      <w:pPr>
+        <w:rPr>
+          <w:rFonts w:ascii="Times New Roman" w:eastAsia="Times New Roman" w:hAnsi="Times New Roman" w:cs="Times New Roman"/>
+          <w:sz w:val="24"/>
+          <w:szCs w:val="24"/>
+        </w:rPr>
+      </w:pPr>
+      <w:r>
+        <w:rPr>
+          <w:rFonts w:ascii="Times New Roman" w:eastAsia="Times New Roman" w:hAnsi="Times New Roman" w:cs="Times New Roman"/>
+          <w:iCs/>
+          <w:sz w:val="24"/>
+          <w:szCs w:val="24"/>
+        </w:rPr>
+        <w:t xml:space="preserve">What do you get when you cross a group of comic book characters with a dataset, basic statistics, and open-science tools?  You get a </w:t>
+      </w:r>
+      <w:r>
+        <w:rPr>
+          <w:rFonts w:ascii="Times New Roman" w:eastAsia="Times New Roman" w:hAnsi="Times New Roman" w:cs="Times New Roman"/>
+          <w:b/>
+          <w:iCs/>
+          <w:sz w:val="24"/>
+          <w:szCs w:val="24"/>
+        </w:rPr>
+        <w:t>data story</w:t>
+      </w:r>
+      <w:r>
+        <w:rPr>
+          <w:rFonts w:ascii="Times New Roman" w:eastAsia="Times New Roman" w:hAnsi="Times New Roman" w:cs="Times New Roman"/>
+          <w:iCs/>
+          <w:sz w:val="24"/>
+          <w:szCs w:val="24"/>
+        </w:rPr>
+        <w:t xml:space="preserve">.  </w:t>
+      </w:r>
+      <w:r>
+        <w:rPr>
+          <w:rFonts w:ascii="Times New Roman" w:eastAsia="Times New Roman" w:hAnsi="Times New Roman" w:cs="Times New Roman"/>
+          <w:sz w:val="24"/>
+          <w:szCs w:val="24"/>
+        </w:rPr>
+        <w:t xml:space="preserve">A </w:t>
+      </w:r>
+      <w:r>
+        <w:rPr>
+          <w:rFonts w:ascii="Times New Roman" w:eastAsia="Times New Roman" w:hAnsi="Times New Roman" w:cs="Times New Roman"/>
+          <w:sz w:val="24"/>
+          <w:szCs w:val="24"/>
+        </w:rPr>
+        <w:t>data story – as its name suggests</w:t>
+      </w:r>
+      <w:r>
+        <w:rPr>
+          <w:rFonts w:ascii="Times New Roman" w:eastAsia="Times New Roman" w:hAnsi="Times New Roman" w:cs="Times New Roman"/>
+          <w:sz w:val="24"/>
+          <w:szCs w:val="24"/>
+        </w:rPr>
+        <w:t xml:space="preserve"> – is narrative about a data set with the primary objective of e</w:t>
+      </w:r>
+      <w:r>
+        <w:rPr>
+          <w:rFonts w:ascii="Times New Roman" w:eastAsia="Times New Roman" w:hAnsi="Times New Roman" w:cs="Times New Roman"/>
+          <w:sz w:val="24"/>
+          <w:szCs w:val="24"/>
+        </w:rPr>
+        <w:t xml:space="preserve">ducating even as it entertains.  A research team at the University of Florida has initiated a multi-year investigation to study the efficacy of the data story method of instruction to </w:t>
+      </w:r>
+      <w:r>
+        <w:rPr>
+          <w:rFonts w:ascii="Times New Roman" w:eastAsia="Times New Roman" w:hAnsi="Times New Roman" w:cs="Times New Roman"/>
+          <w:sz w:val="24"/>
+          <w:szCs w:val="24"/>
+        </w:rPr>
+        <w:t>convey foundational data science</w:t>
+      </w:r>
+      <w:r>
+        <w:rPr>
+          <w:rFonts w:ascii="Times New Roman" w:eastAsia="Times New Roman" w:hAnsi="Times New Roman" w:cs="Times New Roman"/>
+          <w:sz w:val="24"/>
+          <w:szCs w:val="24"/>
+        </w:rPr>
+        <w:t xml:space="preserve"> concepts to translational science graduate students and professionals</w:t>
+      </w:r>
+      <w:r>
+        <w:rPr>
+          <w:rFonts w:ascii="Times New Roman" w:eastAsia="Times New Roman" w:hAnsi="Times New Roman" w:cs="Times New Roman"/>
+          <w:sz w:val="24"/>
+          <w:szCs w:val="24"/>
+        </w:rPr>
+        <w:t xml:space="preserve">. </w:t>
+      </w:r>
+    </w:p>
+    <w:p>
+      <w:pPr>
+        <w:rPr>
+          <w:rFonts w:ascii="Times New Roman" w:eastAsia="Times New Roman" w:hAnsi="Times New Roman" w:cs="Times New Roman"/>
+          <w:iCs/>
+          <w:color w:val="244061" w:themeColor="accent1" w:themeShade="80"/>
+          <w:sz w:val="24"/>
+          <w:szCs w:val="24"/>
+        </w:rPr>
+      </w:pPr>
+      <w:r>
+        <w:rPr>
+          <w:rFonts w:ascii="Times New Roman" w:eastAsia="Times New Roman" w:hAnsi="Times New Roman" w:cs="Times New Roman"/>
+          <w:sz w:val="24"/>
+          <w:szCs w:val="24"/>
+        </w:rPr>
+        <w:t>P</w:t>
+      </w:r>
+      <w:r>
+        <w:rPr>
+          <w:rFonts w:ascii="Times New Roman" w:eastAsia="Times New Roman" w:hAnsi="Times New Roman" w:cs="Times New Roman"/>
+          <w:sz w:val="24"/>
+          <w:szCs w:val="24"/>
+        </w:rPr>
+        <w:t>articip</w:t>
+      </w:r>
+      <w:r>
+        <w:rPr>
+          <w:rFonts w:ascii="Times New Roman" w:eastAsia="Times New Roman" w:hAnsi="Times New Roman" w:cs="Times New Roman"/>
+          <w:sz w:val="24"/>
+          <w:szCs w:val="24"/>
+        </w:rPr>
+        <w:t xml:space="preserve">ants who attend this session will be introduced to the </w:t>
+      </w:r>
+      <w:r>
+        <w:rPr>
+          <w:rFonts w:ascii="Times New Roman" w:eastAsia="Times New Roman" w:hAnsi="Times New Roman" w:cs="Times New Roman"/>
+          <w:sz w:val="24"/>
+          <w:szCs w:val="24"/>
+        </w:rPr>
+        <w:t xml:space="preserve"> </w:t>
+      </w:r>
+      <w:r>
+        <w:rPr>
+          <w:rFonts w:ascii="Times New Roman" w:eastAsia="Times New Roman" w:hAnsi="Times New Roman" w:cs="Times New Roman"/>
+          <w:sz w:val="24"/>
+          <w:szCs w:val="24"/>
+        </w:rPr>
+        <w:t xml:space="preserve"> </w:t>
+      </w:r>
+      <w:bookmarkStart w:id="0" w:name="_GoBack"/>
+      <w:bookmarkEnd w:id="0"/>
+    </w:p>
+    <w:p>
+      <w:pPr>
+        <w:rPr>
+          <w:rFonts w:ascii="Times New Roman" w:eastAsia="Times New Roman" w:hAnsi="Times New Roman" w:cs="Times New Roman"/>
+          <w:i/>
+          <w:iCs/>
+          <w:color w:val="244061" w:themeColor="accent1" w:themeShade="80"/>
+          <w:sz w:val="24"/>
+          <w:szCs w:val="24"/>
+        </w:rPr>
+      </w:pPr>
+      <w:r>
+        <w:rPr>
+          <w:rFonts w:ascii="Times New Roman" w:eastAsia="Times New Roman" w:hAnsi="Times New Roman" w:cs="Times New Roman"/>
+          <w:i/>
+          <w:iCs/>
+          <w:color w:val="244061" w:themeColor="accent1" w:themeShade="80"/>
+          <w:sz w:val="24"/>
+          <w:szCs w:val="24"/>
+        </w:rPr>
+        <w:t xml:space="preserve">Learning Objective 1  </w:t>
+      </w:r>
+    </w:p>
+    <w:p>
+      <w:pPr>
+        <w:rPr>
+          <w:rFonts w:ascii="Times New Roman" w:eastAsia="Times New Roman" w:hAnsi="Times New Roman" w:cs="Times New Roman"/>
+          <w:iCs/>
+          <w:sz w:val="24"/>
+          <w:szCs w:val="24"/>
+        </w:rPr>
+      </w:pPr>
+      <w:r>
+        <w:rPr>
+          <w:rFonts w:ascii="Times New Roman" w:eastAsia="Times New Roman" w:hAnsi="Times New Roman" w:cs="Times New Roman"/>
+          <w:iCs/>
+          <w:sz w:val="24"/>
+          <w:szCs w:val="24"/>
+        </w:rPr>
+        <w:t>Participants will gain an understanding of the data story research program currently underway at the University of Flo</w:t>
+      </w:r>
+      <w:r>
+        <w:rPr>
+          <w:rFonts w:ascii="Times New Roman" w:eastAsia="Times New Roman" w:hAnsi="Times New Roman" w:cs="Times New Roman"/>
+          <w:iCs/>
+          <w:sz w:val="24"/>
+          <w:szCs w:val="24"/>
+        </w:rPr>
+        <w:t>rida and initial findings from our</w:t>
+      </w:r>
+      <w:r>
+        <w:rPr>
+          <w:rFonts w:ascii="Times New Roman" w:eastAsia="Times New Roman" w:hAnsi="Times New Roman" w:cs="Times New Roman"/>
+          <w:iCs/>
+          <w:sz w:val="24"/>
+          <w:szCs w:val="24"/>
+        </w:rPr>
+        <w:t xml:space="preserve"> pilot study. </w:t>
+      </w:r>
+    </w:p>
+    <w:p>
+      <w:pPr>
+        <w:rPr>
+          <w:rFonts w:ascii="Times New Roman" w:eastAsia="Times New Roman" w:hAnsi="Times New Roman" w:cs="Times New Roman"/>
+          <w:i/>
+          <w:iCs/>
+          <w:color w:val="244061" w:themeColor="accent1" w:themeShade="80"/>
+          <w:sz w:val="24"/>
+          <w:szCs w:val="24"/>
+        </w:rPr>
+      </w:pPr>
+      <w:r>
+        <w:rPr>
+          <w:rFonts w:ascii="Times New Roman" w:eastAsia="Times New Roman" w:hAnsi="Times New Roman" w:cs="Times New Roman"/>
+          <w:i/>
+          <w:iCs/>
+          <w:color w:val="244061" w:themeColor="accent1" w:themeShade="80"/>
+          <w:sz w:val="24"/>
+          <w:szCs w:val="24"/>
+        </w:rPr>
+        <w:t>Learning Objective 2</w:t>
+      </w:r>
+    </w:p>
+    <w:p>
+      <w:pPr>
+        <w:rPr>
+          <w:rFonts w:ascii="Times New Roman" w:eastAsia="Times New Roman" w:hAnsi="Times New Roman" w:cs="Times New Roman"/>
+          <w:iCs/>
+          <w:sz w:val="24"/>
+          <w:szCs w:val="24"/>
+        </w:rPr>
+      </w:pPr>
+      <w:r>
+        <w:rPr>
+          <w:rFonts w:ascii="Times New Roman" w:eastAsia="Times New Roman" w:hAnsi="Times New Roman" w:cs="Times New Roman"/>
+          <w:iCs/>
+          <w:sz w:val="24"/>
+          <w:szCs w:val="24"/>
+        </w:rPr>
+        <w:t xml:space="preserve">Participants will acquire a working knowledge of </w:t>
+      </w:r>
+      <w:r>
+        <w:rPr>
+          <w:rFonts w:ascii="Times New Roman" w:eastAsia="Times New Roman" w:hAnsi="Times New Roman" w:cs="Times New Roman"/>
+          <w:iCs/>
+          <w:sz w:val="24"/>
+          <w:szCs w:val="24"/>
+        </w:rPr>
+        <w:t>data story construction</w:t>
+      </w:r>
+      <w:r>
+        <w:rPr>
+          <w:rFonts w:ascii="Times New Roman" w:eastAsia="Times New Roman" w:hAnsi="Times New Roman" w:cs="Times New Roman"/>
+          <w:iCs/>
+          <w:sz w:val="24"/>
+          <w:szCs w:val="24"/>
+        </w:rPr>
+        <w:t xml:space="preserve"> and the principles of</w:t>
+      </w:r>
+      <w:r>
+        <w:rPr>
+          <w:rFonts w:ascii="Times New Roman" w:eastAsia="Times New Roman" w:hAnsi="Times New Roman" w:cs="Times New Roman"/>
+          <w:iCs/>
+          <w:sz w:val="24"/>
+          <w:szCs w:val="24"/>
+        </w:rPr>
+        <w:t xml:space="preserve"> educational</w:t>
+      </w:r>
+      <w:r>
+        <w:rPr>
+          <w:rFonts w:ascii="Times New Roman" w:eastAsia="Times New Roman" w:hAnsi="Times New Roman" w:cs="Times New Roman"/>
+          <w:iCs/>
+          <w:sz w:val="24"/>
+          <w:szCs w:val="24"/>
+        </w:rPr>
+        <w:t xml:space="preserve"> storytelling in open-science (Python, R) environments.</w:t>
+      </w:r>
+    </w:p>
+    <w:p>
+      <w:pPr>
+        <w:rPr>
+          <w:rFonts w:ascii="Times New Roman" w:eastAsia="Times New Roman" w:hAnsi="Times New Roman" w:cs="Times New Roman"/>
+          <w:b/>
+          <w:i/>
+          <w:iCs/>
+          <w:color w:val="244061" w:themeColor="accent1" w:themeShade="80"/>
+          <w:sz w:val="24"/>
+          <w:szCs w:val="24"/>
+        </w:rPr>
+      </w:pPr>
+      <w:r>
+        <w:rPr>
+          <w:rFonts w:ascii="Times New Roman" w:eastAsia="Times New Roman" w:hAnsi="Times New Roman" w:cs="Times New Roman"/>
+          <w:i/>
+          <w:iCs/>
+          <w:color w:val="244061" w:themeColor="accent1" w:themeShade="80"/>
+          <w:sz w:val="24"/>
+          <w:szCs w:val="24"/>
+        </w:rPr>
+        <w:t>Learning Objective 3</w:t>
+      </w:r>
+      <w:r>
+        <w:rPr>
+          <w:rFonts w:ascii="Times New Roman" w:eastAsia="Times New Roman" w:hAnsi="Times New Roman" w:cs="Times New Roman"/>
+          <w:b/>
+          <w:i/>
+          <w:iCs/>
+          <w:color w:val="244061" w:themeColor="accent1" w:themeShade="80"/>
+          <w:sz w:val="24"/>
+          <w:szCs w:val="24"/>
+        </w:rPr>
+        <w:t xml:space="preserve"> </w:t>
+      </w:r>
+    </w:p>
+    <w:p>
+      <w:pPr>
+        <w:rPr>
+          <w:rFonts w:ascii="Times New Roman" w:eastAsia="Times New Roman" w:hAnsi="Times New Roman" w:cs="Times New Roman"/>
+          <w:b/>
+          <w:iCs/>
+          <w:sz w:val="24"/>
+          <w:szCs w:val="24"/>
+        </w:rPr>
+      </w:pPr>
+      <w:r>
+        <w:rPr>
+          <w:rFonts w:ascii="Times New Roman" w:eastAsia="Times New Roman" w:hAnsi="Times New Roman" w:cs="Times New Roman"/>
+          <w:iCs/>
+          <w:sz w:val="24"/>
+          <w:szCs w:val="24"/>
+        </w:rPr>
+        <w:t xml:space="preserve">Participants will </w:t>
+      </w:r>
+      <w:r>
+        <w:rPr>
+          <w:rFonts w:ascii="Times New Roman" w:eastAsia="Times New Roman" w:hAnsi="Times New Roman" w:cs="Times New Roman"/>
+          <w:iCs/>
+          <w:sz w:val="24"/>
+          <w:szCs w:val="24"/>
+        </w:rPr>
+        <w:t>see how the princi</w:t>
+      </w:r>
+      <w:r>
+        <w:rPr>
+          <w:rFonts w:ascii="Times New Roman" w:eastAsia="Times New Roman" w:hAnsi="Times New Roman" w:cs="Times New Roman"/>
+          <w:iCs/>
+          <w:sz w:val="24"/>
+          <w:szCs w:val="24"/>
+        </w:rPr>
+        <w:t xml:space="preserve">ples of educational storytelling have been implemented in a public health data story, created for our data story research study. </w:t>
+      </w:r>
       <w:r>
         <w:rPr>
           <w:rFonts w:ascii="Times New Roman" w:eastAsia="Times New Roman" w:hAnsi="Times New Roman" w:cs="Times New Roman"/>
@@ -355,27 +913,9 @@
           <w:sz w:val="24"/>
           <w:szCs w:val="24"/>
         </w:rPr>
-        <w:t xml:space="preserve">Interactivity is another feature of data </w:t>
-      </w:r>
-      <w:proofErr w:type="gramStart"/>
-      <w:r>
-        <w:rPr>
-          <w:rFonts w:ascii="Times New Roman" w:eastAsia="Times New Roman" w:hAnsi="Times New Roman" w:cs="Times New Roman"/>
-          <w:sz w:val="24"/>
-          <w:szCs w:val="24"/>
-        </w:rPr>
-        <w:t>stories</w:t>
-      </w:r>
-      <w:proofErr w:type="gramEnd"/>
-      <w:r>
-        <w:rPr>
-          <w:rFonts w:ascii="Times New Roman" w:eastAsia="Times New Roman" w:hAnsi="Times New Roman" w:cs="Times New Roman"/>
-          <w:sz w:val="24"/>
-          <w:szCs w:val="24"/>
-        </w:rPr>
-        <w:t xml:space="preserve"> that distinguishes them from the traditional case-study.  The case-studies featured at the National Center for Case Study Teaching in Science website, for example, are offered in static containers – MS Word, PowerPoint, or Adobe.  The data stories created as part of this project, on the other hand, will be developed with open source tools such as </w:t>
-      </w:r>
-      <w:hyperlink r:id="rId5" w:history="1">
+        <w:t xml:space="preserve">Interactivity is another feature of data stories that distinguishes them from the traditional case-study.  The case-studies featured at the National Center for Case Study Teaching in Science website, for example, are offered in static containers – MS Word, PowerPoint, or Adobe.  The data stories created as part of this project, on the other hand, will be developed with open source tools such as </w:t>
+      </w:r>
+      <w:hyperlink r:id="rId6" w:history="1">
         <w:r>
           <w:rPr>
             <w:rStyle w:val="Hyperlink"/>
@@ -412,7 +952,7 @@
         </w:rPr>
         <w:t xml:space="preserve"> </w:t>
       </w:r>
-      <w:hyperlink r:id="rId6" w:history="1">
+      <w:hyperlink r:id="rId7" w:history="1">
         <w:r>
           <w:rPr>
             <w:rStyle w:val="Hyperlink"/>
@@ -440,7 +980,7 @@
         </w:rPr>
         <w:t xml:space="preserve">With these technologies, students can interactively run blocks of code and receive immediate feedback.  Learners can also modify blocks of code to fit their needs and/or analyze similar kinds of data sets.  In other words, these tools support dynamic, interactive learning experiences with feedback in real time, making them ideal learning tools for novice and experienced learners alike.  Study participants will not need to have any prior programming experience.  In addition to a mini-course, participants will be given access to existing introductory R, Python and statistics </w:t>
       </w:r>
-      <w:hyperlink r:id="rId7" w:history="1">
+      <w:hyperlink r:id="rId8" w:history="1">
         <w:r>
           <w:rPr>
             <w:rStyle w:val="Hyperlink"/>
@@ -646,8 +1186,6 @@
         </w:rPr>
         <w:t>Indeed, t</w:t>
       </w:r>
-      <w:bookmarkStart w:id="0" w:name="_GoBack"/>
-      <w:bookmarkEnd w:id="0"/>
       <w:r>
         <w:rPr>
           <w:rFonts w:ascii="Times New Roman" w:hAnsi="Times New Roman" w:cs="Times New Roman"/>
@@ -1484,7 +2022,7 @@
         </w:rPr>
         <w:tab/>
       </w:r>
-      <w:hyperlink r:id="rId8" w:history="1">
+      <w:hyperlink r:id="rId9" w:history="1">
         <w:r>
           <w:rPr>
             <w:rStyle w:val="Hyperlink"/>
@@ -2346,7 +2884,7 @@
         </w:rPr>
         <w:t xml:space="preserve">Causey, M. (2019). Clinical trial industry demands increasingly nimble workforce.  Retrieved from </w:t>
       </w:r>
-      <w:hyperlink r:id="rId9" w:history="1">
+      <w:hyperlink r:id="rId10" w:history="1">
         <w:r>
           <w:rPr>
             <w:rFonts w:ascii="Times New Roman" w:hAnsi="Times New Roman" w:cs="Times New Roman"/>
@@ -2449,29 +2987,7 @@
           <w:szCs w:val="24"/>
           <w:shd w:val="clear" w:color="auto" w:fill="FFFFFF"/>
         </w:rPr>
-        <w:t xml:space="preserve">Research Design: Qualitative, quantitative, and mixed methods </w:t>
-      </w:r>
-      <w:proofErr w:type="gramStart"/>
-      <w:r>
-        <w:rPr>
-          <w:rFonts w:ascii="Times New Roman" w:hAnsi="Times New Roman" w:cs="Times New Roman"/>
-          <w:i/>
-          <w:sz w:val="24"/>
-          <w:szCs w:val="24"/>
-          <w:shd w:val="clear" w:color="auto" w:fill="FFFFFF"/>
-        </w:rPr>
-        <w:t>approaches</w:t>
-      </w:r>
-      <w:proofErr w:type="gramEnd"/>
-      <w:r>
-        <w:rPr>
-          <w:rFonts w:ascii="Times New Roman" w:hAnsi="Times New Roman" w:cs="Times New Roman"/>
-          <w:i/>
-          <w:sz w:val="24"/>
-          <w:szCs w:val="24"/>
-          <w:shd w:val="clear" w:color="auto" w:fill="FFFFFF"/>
-        </w:rPr>
-        <w:t>.</w:t>
+        <w:t>Research Design: Qualitative, quantitative, and mixed methods approaches.</w:t>
       </w:r>
       <w:r>
         <w:rPr>
@@ -2593,7 +3109,7 @@
         </w:rPr>
         <w:t xml:space="preserve">Washington, DC: National Academy of Sciences Press.  Retrieved from </w:t>
       </w:r>
-      <w:hyperlink r:id="rId10" w:history="1">
+      <w:hyperlink r:id="rId11" w:history="1">
         <w:r>
           <w:rPr>
             <w:rStyle w:val="Hyperlink"/>
@@ -3048,7 +3564,7 @@
       <w:r>
         <w:t xml:space="preserve">to support meaningful learning and design- Supportive learning environments. Paper presented at the CSCL '95 The First International Conference on Computer Support for Collaborative Learning, Bloomington, IN. Retrieved from </w:t>
       </w:r>
-      <w:hyperlink r:id="rId11" w:history="1">
+      <w:hyperlink r:id="rId12" w:history="1">
         <w:r>
           <w:rPr>
             <w:rStyle w:val="Hyperlink"/>
@@ -3112,7 +3628,7 @@
       <w:r>
         <w:t xml:space="preserve">         </w:t>
       </w:r>
-      <w:hyperlink r:id="rId12" w:history="1">
+      <w:hyperlink r:id="rId13" w:history="1">
         <w:r>
           <w:rPr>
             <w:rStyle w:val="Hyperlink"/>
@@ -3889,14 +4405,25 @@
         </w:rPr>
         <w:t xml:space="preserve">). </w:t>
       </w:r>
-      <w:r>
-        <w:rPr>
-          <w:rFonts w:ascii="Times New Roman" w:hAnsi="Times New Roman" w:cs="Times New Roman"/>
-          <w:i/>
-          <w:sz w:val="24"/>
-          <w:szCs w:val="24"/>
-        </w:rPr>
-        <w:t>Antifragile: Things that gain from disorder</w:t>
+      <w:proofErr w:type="spellStart"/>
+      <w:r>
+        <w:rPr>
+          <w:rFonts w:ascii="Times New Roman" w:hAnsi="Times New Roman" w:cs="Times New Roman"/>
+          <w:i/>
+          <w:sz w:val="24"/>
+          <w:szCs w:val="24"/>
+        </w:rPr>
+        <w:t>Antifragile</w:t>
+      </w:r>
+      <w:proofErr w:type="spellEnd"/>
+      <w:r>
+        <w:rPr>
+          <w:rFonts w:ascii="Times New Roman" w:hAnsi="Times New Roman" w:cs="Times New Roman"/>
+          <w:i/>
+          <w:sz w:val="24"/>
+          <w:szCs w:val="24"/>
+        </w:rPr>
+        <w:t>: Things that gain from disorder</w:t>
       </w:r>
       <w:r>
         <w:rPr>
@@ -4823,7 +5350,7 @@
 </file>
 
 <file path=word/numbering.xml><?xml version="1.0" encoding="utf-8"?>
-<w:numbering xmlns:wpc="http://schemas.microsoft.com/office/word/2010/wordprocessingCanvas" xmlns:cx="http://schemas.microsoft.com/office/drawing/2014/chartex" xmlns:cx1="http://schemas.microsoft.com/office/drawing/2015/9/8/chartex" xmlns:cx2="http://schemas.microsoft.com/office/drawing/2015/10/21/chartex" xmlns:cx3="http://schemas.microsoft.com/office/drawing/2016/5/9/chartex" xmlns:cx4="http://schemas.microsoft.com/office/drawing/2016/5/10/chartex" xmlns:cx5="http://schemas.microsoft.com/office/drawing/2016/5/11/chartex" xmlns:cx6="http://schemas.microsoft.com/office/drawing/2016/5/12/chartex" xmlns:cx7="http://schemas.microsoft.com/office/drawing/2016/5/13/chartex" xmlns:cx8="http://schemas.microsoft.com/office/drawing/2016/5/14/chartex" xmlns:mc="http://schemas.openxmlformats.org/markup-compatibility/2006" xmlns:aink="http://schemas.microsoft.com/office/drawing/2016/ink" xmlns:am3d="http://schemas.microsoft.com/office/drawing/2017/model3d" xmlns:o="urn:schemas-microsoft-com:office:office" xmlns:r="http://schemas.openxmlformats.org/officeDocument/2006/relationships" xmlns:m="http://schemas.openxmlformats.org/officeDocument/2006/math" xmlns:v="urn:schemas-microsoft-com:vml" xmlns:wp14="http://schemas.microsoft.com/office/word/2010/wordprocessingDrawing" xmlns:wp="http://schemas.openxmlformats.org/drawingml/2006/wordprocessingDrawing" xmlns:w10="urn:schemas-microsoft-com:office:word" xmlns:w="http://schemas.openxmlformats.org/wordprocessingml/2006/main" xmlns:w14="http://schemas.microsoft.com/office/word/2010/wordml" xmlns:w15="http://schemas.microsoft.com/office/word/2012/wordml" xmlns:w16cid="http://schemas.microsoft.com/office/word/2016/wordml/cid" xmlns:w16se="http://schemas.microsoft.com/office/word/2015/wordml/symex" xmlns:wpg="http://schemas.microsoft.com/office/word/2010/wordprocessingGroup" xmlns:wpi="http://schemas.microsoft.com/office/word/2010/wordprocessingInk" xmlns:wne="http://schemas.microsoft.com/office/word/2006/wordml" xmlns:wps="http://schemas.microsoft.com/office/word/2010/wordprocessingShape" mc:Ignorable="w14 w15 w16se w16cid wp14">
+<w:numbering xmlns:wpc="http://schemas.microsoft.com/office/word/2010/wordprocessingCanvas" xmlns:cx="http://schemas.microsoft.com/office/drawing/2014/chartex" xmlns:cx1="http://schemas.microsoft.com/office/drawing/2015/9/8/chartex" xmlns:mc="http://schemas.openxmlformats.org/markup-compatibility/2006" xmlns:o="urn:schemas-microsoft-com:office:office" xmlns:r="http://schemas.openxmlformats.org/officeDocument/2006/relationships" xmlns:m="http://schemas.openxmlformats.org/officeDocument/2006/math" xmlns:v="urn:schemas-microsoft-com:vml" xmlns:wp14="http://schemas.microsoft.com/office/word/2010/wordprocessingDrawing" xmlns:wp="http://schemas.openxmlformats.org/drawingml/2006/wordprocessingDrawing" xmlns:w10="urn:schemas-microsoft-com:office:word" xmlns:w="http://schemas.openxmlformats.org/wordprocessingml/2006/main" xmlns:w14="http://schemas.microsoft.com/office/word/2010/wordml" xmlns:w15="http://schemas.microsoft.com/office/word/2012/wordml" xmlns:w16se="http://schemas.microsoft.com/office/word/2015/wordml/symex" xmlns:wpg="http://schemas.microsoft.com/office/word/2010/wordprocessingGroup" xmlns:wpi="http://schemas.microsoft.com/office/word/2010/wordprocessingInk" xmlns:wne="http://schemas.microsoft.com/office/word/2006/wordml" xmlns:wps="http://schemas.microsoft.com/office/word/2010/wordprocessingShape" mc:Ignorable="w14 w15 w16se wp14">
   <w:abstractNum w:abstractNumId="0" w15:restartNumberingAfterBreak="0">
     <w:nsid w:val="0BD105EA"/>
     <w:multiLevelType w:val="hybridMultilevel"/>
@@ -5384,7 +5911,7 @@
 </file>
 
 <file path=word/styles.xml><?xml version="1.0" encoding="utf-8"?>
-<w:styles xmlns:mc="http://schemas.openxmlformats.org/markup-compatibility/2006" xmlns:r="http://schemas.openxmlformats.org/officeDocument/2006/relationships" xmlns:w="http://schemas.openxmlformats.org/wordprocessingml/2006/main" xmlns:w14="http://schemas.microsoft.com/office/word/2010/wordml" xmlns:w15="http://schemas.microsoft.com/office/word/2012/wordml" xmlns:w16cid="http://schemas.microsoft.com/office/word/2016/wordml/cid" xmlns:w16se="http://schemas.microsoft.com/office/word/2015/wordml/symex" mc:Ignorable="w14 w15 w16se w16cid">
+<w:styles xmlns:mc="http://schemas.openxmlformats.org/markup-compatibility/2006" xmlns:r="http://schemas.openxmlformats.org/officeDocument/2006/relationships" xmlns:w="http://schemas.openxmlformats.org/wordprocessingml/2006/main" xmlns:w14="http://schemas.microsoft.com/office/word/2010/wordml" xmlns:w15="http://schemas.microsoft.com/office/word/2012/wordml" xmlns:w16se="http://schemas.microsoft.com/office/word/2015/wordml/symex" mc:Ignorable="w14 w15 w16se">
   <w:docDefaults>
     <w:rPrDefault>
       <w:rPr>
@@ -5400,7 +5927,7 @@
       </w:pPr>
     </w:pPrDefault>
   </w:docDefaults>
-  <w:latentStyles w:defLockedState="0" w:defUIPriority="99" w:defSemiHidden="0" w:defUnhideWhenUsed="0" w:defQFormat="0" w:count="375">
+  <w:latentStyles w:defLockedState="0" w:defUIPriority="99" w:defSemiHidden="0" w:defUnhideWhenUsed="0" w:defQFormat="0" w:count="371">
     <w:lsdException w:name="Normal" w:uiPriority="0" w:qFormat="1"/>
     <w:lsdException w:name="heading 1" w:uiPriority="9" w:qFormat="1"/>
     <w:lsdException w:name="heading 2" w:semiHidden="1" w:uiPriority="9" w:unhideWhenUsed="1" w:qFormat="1"/>
@@ -5772,10 +6299,6 @@
     <w:lsdException w:name="List Table 5 Dark Accent 6" w:uiPriority="50"/>
     <w:lsdException w:name="List Table 6 Colorful Accent 6" w:uiPriority="51"/>
     <w:lsdException w:name="List Table 7 Colorful Accent 6" w:uiPriority="52"/>
-    <w:lsdException w:name="Mention" w:semiHidden="1" w:unhideWhenUsed="1"/>
-    <w:lsdException w:name="Smart Hyperlink" w:semiHidden="1" w:unhideWhenUsed="1"/>
-    <w:lsdException w:name="Hashtag" w:semiHidden="1" w:unhideWhenUsed="1"/>
-    <w:lsdException w:name="Unresolved Mention" w:semiHidden="1" w:unhideWhenUsed="1"/>
   </w:latentStyles>
   <w:style w:type="paragraph" w:default="1" w:styleId="Normal">
     <w:name w:val="Normal"/>
@@ -5917,7 +6440,7 @@
     <w:basedOn w:val="DefaultParagraphFont"/>
     <w:rsid w:val="000B7E40"/>
   </w:style>
-  <w:style w:type="character" w:styleId="UnresolvedMention">
+  <w:style w:type="character" w:customStyle="1" w:styleId="UnresolvedMention">
     <w:name w:val="Unresolved Mention"/>
     <w:basedOn w:val="DefaultParagraphFont"/>
     <w:uiPriority w:val="99"/>
@@ -6215,4 +6738,16 @@
   <a:objectDefaults/>
   <a:extraClrSchemeLst/>
 </a:theme>
+</file>
+
+<file path=customXml/item1.xml><?xml version="1.0" encoding="utf-8"?>
+<b:Sources xmlns:b="http://schemas.openxmlformats.org/officeDocument/2006/bibliography" xmlns="http://schemas.openxmlformats.org/officeDocument/2006/bibliography" SelectedStyle="\APASixthEditionOfficeOnline.xsl" StyleName="APA" Version="6"/>
+</file>
+
+<file path=customXml/itemProps1.xml><?xml version="1.0" encoding="utf-8"?>
+<ds:datastoreItem xmlns:ds="http://schemas.openxmlformats.org/officeDocument/2006/customXml" ds:itemID="{28A87171-4B7B-44FC-82E8-4659E049F0DD}">
+  <ds:schemaRefs>
+    <ds:schemaRef ds:uri="http://schemas.openxmlformats.org/officeDocument/2006/bibliography"/>
+  </ds:schemaRefs>
+</ds:datastoreItem>
 </file>
</xml_diff>

<commit_message>
Completed initial draft of ACTS session proposal.
</commit_message>
<xml_diff>
--- a/_motivation/story_motivation_article.docx
+++ b/_motivation/story_motivation_article.docx
@@ -1,6 +1,6 @@
 
 <file path=word/document.xml><?xml version="1.0" encoding="utf-8"?>
-<w:document xmlns:wpc="http://schemas.microsoft.com/office/word/2010/wordprocessingCanvas" xmlns:cx="http://schemas.microsoft.com/office/drawing/2014/chartex" xmlns:cx1="http://schemas.microsoft.com/office/drawing/2015/9/8/chartex" xmlns:mc="http://schemas.openxmlformats.org/markup-compatibility/2006" xmlns:o="urn:schemas-microsoft-com:office:office" xmlns:r="http://schemas.openxmlformats.org/officeDocument/2006/relationships" xmlns:m="http://schemas.openxmlformats.org/officeDocument/2006/math" xmlns:v="urn:schemas-microsoft-com:vml" xmlns:wp14="http://schemas.microsoft.com/office/word/2010/wordprocessingDrawing" xmlns:wp="http://schemas.openxmlformats.org/drawingml/2006/wordprocessingDrawing" xmlns:w10="urn:schemas-microsoft-com:office:word" xmlns:w="http://schemas.openxmlformats.org/wordprocessingml/2006/main" xmlns:w14="http://schemas.microsoft.com/office/word/2010/wordml" xmlns:w15="http://schemas.microsoft.com/office/word/2012/wordml" xmlns:w16se="http://schemas.microsoft.com/office/word/2015/wordml/symex" xmlns:wpg="http://schemas.microsoft.com/office/word/2010/wordprocessingGroup" xmlns:wpi="http://schemas.microsoft.com/office/word/2010/wordprocessingInk" xmlns:wne="http://schemas.microsoft.com/office/word/2006/wordml" xmlns:wps="http://schemas.microsoft.com/office/word/2010/wordprocessingShape" mc:Ignorable="w14 w15 w16se wp14">
+<w:document xmlns:wpc="http://schemas.microsoft.com/office/word/2010/wordprocessingCanvas" xmlns:cx="http://schemas.microsoft.com/office/drawing/2014/chartex" xmlns:cx1="http://schemas.microsoft.com/office/drawing/2015/9/8/chartex" xmlns:cx2="http://schemas.microsoft.com/office/drawing/2015/10/21/chartex" xmlns:cx3="http://schemas.microsoft.com/office/drawing/2016/5/9/chartex" xmlns:cx4="http://schemas.microsoft.com/office/drawing/2016/5/10/chartex" xmlns:cx5="http://schemas.microsoft.com/office/drawing/2016/5/11/chartex" xmlns:cx6="http://schemas.microsoft.com/office/drawing/2016/5/12/chartex" xmlns:cx7="http://schemas.microsoft.com/office/drawing/2016/5/13/chartex" xmlns:cx8="http://schemas.microsoft.com/office/drawing/2016/5/14/chartex" xmlns:mc="http://schemas.openxmlformats.org/markup-compatibility/2006" xmlns:aink="http://schemas.microsoft.com/office/drawing/2016/ink" xmlns:am3d="http://schemas.microsoft.com/office/drawing/2017/model3d" xmlns:o="urn:schemas-microsoft-com:office:office" xmlns:r="http://schemas.openxmlformats.org/officeDocument/2006/relationships" xmlns:m="http://schemas.openxmlformats.org/officeDocument/2006/math" xmlns:v="urn:schemas-microsoft-com:vml" xmlns:wp14="http://schemas.microsoft.com/office/word/2010/wordprocessingDrawing" xmlns:wp="http://schemas.openxmlformats.org/drawingml/2006/wordprocessingDrawing" xmlns:w10="urn:schemas-microsoft-com:office:word" xmlns:w="http://schemas.openxmlformats.org/wordprocessingml/2006/main" xmlns:w14="http://schemas.microsoft.com/office/word/2010/wordml" xmlns:w15="http://schemas.microsoft.com/office/word/2012/wordml" xmlns:w16cid="http://schemas.microsoft.com/office/word/2016/wordml/cid" xmlns:w16se="http://schemas.microsoft.com/office/word/2015/wordml/symex" xmlns:wpg="http://schemas.microsoft.com/office/word/2010/wordprocessingGroup" xmlns:wpi="http://schemas.microsoft.com/office/word/2010/wordprocessingInk" xmlns:wne="http://schemas.microsoft.com/office/word/2006/wordml" xmlns:wps="http://schemas.microsoft.com/office/word/2010/wordprocessingShape" mc:Ignorable="w14 w15 w16se w16cid wp14">
   <w:body>
     <w:p>
       <w:pPr>
@@ -386,27 +386,11 @@
           <w:sz w:val="24"/>
           <w:szCs w:val="24"/>
         </w:rPr>
-        <w:t>Session Proposal</w:t>
-      </w:r>
-    </w:p>
-    <w:p>
-      <w:pPr>
-        <w:rPr>
-          <w:rFonts w:ascii="Times New Roman" w:eastAsia="Times New Roman" w:hAnsi="Times New Roman" w:cs="Times New Roman"/>
-          <w:sz w:val="24"/>
-          <w:szCs w:val="24"/>
-        </w:rPr>
-      </w:pPr>
-      <w:r>
-        <w:rPr>
-          <w:rFonts w:ascii="Times New Roman" w:eastAsia="Times New Roman" w:hAnsi="Times New Roman" w:cs="Times New Roman"/>
-          <w:iCs/>
-          <w:sz w:val="24"/>
-          <w:szCs w:val="24"/>
-        </w:rPr>
-        <w:t xml:space="preserve">What do you get when you cross a group of comic book characters with a dataset, basic statistics, and open-science tools?  You get a </w:t>
-      </w:r>
-      <w:r>
+        <w:br w:type="page"/>
+      </w:r>
+    </w:p>
+    <w:p>
+      <w:pPr>
         <w:rPr>
           <w:rFonts w:ascii="Times New Roman" w:eastAsia="Times New Roman" w:hAnsi="Times New Roman" w:cs="Times New Roman"/>
           <w:b/>
@@ -414,126 +398,458 @@
           <w:sz w:val="24"/>
           <w:szCs w:val="24"/>
         </w:rPr>
-        <w:t>data story</w:t>
-      </w:r>
-      <w:r>
-        <w:rPr>
-          <w:rFonts w:ascii="Times New Roman" w:eastAsia="Times New Roman" w:hAnsi="Times New Roman" w:cs="Times New Roman"/>
-          <w:iCs/>
-          <w:sz w:val="24"/>
-          <w:szCs w:val="24"/>
-        </w:rPr>
-        <w:t xml:space="preserve">.  </w:t>
-      </w:r>
-      <w:r>
-        <w:rPr>
-          <w:rFonts w:ascii="Times New Roman" w:eastAsia="Times New Roman" w:hAnsi="Times New Roman" w:cs="Times New Roman"/>
-          <w:sz w:val="24"/>
-          <w:szCs w:val="24"/>
-        </w:rPr>
-        <w:t xml:space="preserve">A </w:t>
-      </w:r>
-      <w:r>
-        <w:rPr>
-          <w:rFonts w:ascii="Times New Roman" w:eastAsia="Times New Roman" w:hAnsi="Times New Roman" w:cs="Times New Roman"/>
-          <w:sz w:val="24"/>
-          <w:szCs w:val="24"/>
-        </w:rPr>
-        <w:t>data story – as its name suggests</w:t>
-      </w:r>
-      <w:r>
-        <w:rPr>
-          <w:rFonts w:ascii="Times New Roman" w:eastAsia="Times New Roman" w:hAnsi="Times New Roman" w:cs="Times New Roman"/>
-          <w:sz w:val="24"/>
-          <w:szCs w:val="24"/>
-        </w:rPr>
-        <w:t xml:space="preserve"> – is narrative about a data set with the primary objective of e</w:t>
-      </w:r>
-      <w:r>
-        <w:rPr>
-          <w:rFonts w:ascii="Times New Roman" w:eastAsia="Times New Roman" w:hAnsi="Times New Roman" w:cs="Times New Roman"/>
-          <w:sz w:val="24"/>
-          <w:szCs w:val="24"/>
-        </w:rPr>
-        <w:t xml:space="preserve">ducating even as it entertains.  A research team at the University of Florida has initiated a multi-year investigation to study the efficacy of the data story method of instruction to </w:t>
-      </w:r>
-      <w:r>
-        <w:rPr>
-          <w:rFonts w:ascii="Times New Roman" w:eastAsia="Times New Roman" w:hAnsi="Times New Roman" w:cs="Times New Roman"/>
-          <w:sz w:val="24"/>
-          <w:szCs w:val="24"/>
-        </w:rPr>
-        <w:t>convey foundational data science</w:t>
-      </w:r>
-      <w:r>
-        <w:rPr>
-          <w:rFonts w:ascii="Times New Roman" w:eastAsia="Times New Roman" w:hAnsi="Times New Roman" w:cs="Times New Roman"/>
-          <w:sz w:val="24"/>
-          <w:szCs w:val="24"/>
-        </w:rPr>
-        <w:t xml:space="preserve"> concepts to translational science graduate students and professionals</w:t>
-      </w:r>
-      <w:r>
-        <w:rPr>
-          <w:rFonts w:ascii="Times New Roman" w:eastAsia="Times New Roman" w:hAnsi="Times New Roman" w:cs="Times New Roman"/>
-          <w:sz w:val="24"/>
-          <w:szCs w:val="24"/>
-        </w:rPr>
-        <w:t xml:space="preserve">. </w:t>
-      </w:r>
-    </w:p>
-    <w:p>
-      <w:pPr>
-        <w:rPr>
-          <w:rFonts w:ascii="Times New Roman" w:eastAsia="Times New Roman" w:hAnsi="Times New Roman" w:cs="Times New Roman"/>
-          <w:iCs/>
-          <w:color w:val="244061" w:themeColor="accent1" w:themeShade="80"/>
-          <w:sz w:val="24"/>
-          <w:szCs w:val="24"/>
-        </w:rPr>
-      </w:pPr>
-      <w:r>
-        <w:rPr>
-          <w:rFonts w:ascii="Times New Roman" w:eastAsia="Times New Roman" w:hAnsi="Times New Roman" w:cs="Times New Roman"/>
-          <w:sz w:val="24"/>
-          <w:szCs w:val="24"/>
-        </w:rPr>
-        <w:t>P</w:t>
-      </w:r>
-      <w:r>
-        <w:rPr>
-          <w:rFonts w:ascii="Times New Roman" w:eastAsia="Times New Roman" w:hAnsi="Times New Roman" w:cs="Times New Roman"/>
-          <w:sz w:val="24"/>
-          <w:szCs w:val="24"/>
-        </w:rPr>
-        <w:t>articip</w:t>
-      </w:r>
-      <w:r>
-        <w:rPr>
-          <w:rFonts w:ascii="Times New Roman" w:eastAsia="Times New Roman" w:hAnsi="Times New Roman" w:cs="Times New Roman"/>
-          <w:sz w:val="24"/>
-          <w:szCs w:val="24"/>
-        </w:rPr>
-        <w:t xml:space="preserve">ants who attend this session will be introduced to the </w:t>
-      </w:r>
-      <w:r>
-        <w:rPr>
-          <w:rFonts w:ascii="Times New Roman" w:eastAsia="Times New Roman" w:hAnsi="Times New Roman" w:cs="Times New Roman"/>
-          <w:sz w:val="24"/>
-          <w:szCs w:val="24"/>
-        </w:rPr>
-        <w:t xml:space="preserve"> </w:t>
-      </w:r>
-      <w:r>
-        <w:rPr>
-          <w:rFonts w:ascii="Times New Roman" w:eastAsia="Times New Roman" w:hAnsi="Times New Roman" w:cs="Times New Roman"/>
-          <w:sz w:val="24"/>
-          <w:szCs w:val="24"/>
-        </w:rPr>
-        <w:t xml:space="preserve"> </w:t>
-      </w:r>
+      </w:pPr>
       <w:bookmarkStart w:id="0" w:name="_GoBack"/>
       <w:bookmarkEnd w:id="0"/>
+      <w:r>
+        <w:rPr>
+          <w:rFonts w:ascii="Times New Roman" w:eastAsia="Times New Roman" w:hAnsi="Times New Roman" w:cs="Times New Roman"/>
+          <w:b/>
+          <w:iCs/>
+          <w:sz w:val="24"/>
+          <w:szCs w:val="24"/>
+        </w:rPr>
+        <w:lastRenderedPageBreak/>
+        <w:t>Session Proposal</w:t>
+      </w:r>
+    </w:p>
+    <w:p>
+      <w:pPr>
+        <w:rPr>
+          <w:rFonts w:ascii="Times New Roman" w:eastAsia="Times New Roman" w:hAnsi="Times New Roman" w:cs="Times New Roman"/>
+          <w:sz w:val="24"/>
+          <w:szCs w:val="24"/>
+        </w:rPr>
+      </w:pPr>
+      <w:r>
+        <w:rPr>
+          <w:rFonts w:ascii="Times New Roman" w:eastAsia="Times New Roman" w:hAnsi="Times New Roman" w:cs="Times New Roman"/>
+          <w:iCs/>
+          <w:sz w:val="24"/>
+          <w:szCs w:val="24"/>
+        </w:rPr>
+        <w:t xml:space="preserve">What do you get when you cross a group of comic book characters with a dataset, basic statistics, and open-science tools?  You get a </w:t>
+      </w:r>
+      <w:r>
+        <w:rPr>
+          <w:rFonts w:ascii="Times New Roman" w:eastAsia="Times New Roman" w:hAnsi="Times New Roman" w:cs="Times New Roman"/>
+          <w:b/>
+          <w:iCs/>
+          <w:sz w:val="24"/>
+          <w:szCs w:val="24"/>
+        </w:rPr>
+        <w:t>data story</w:t>
+      </w:r>
+      <w:r>
+        <w:rPr>
+          <w:rFonts w:ascii="Times New Roman" w:eastAsia="Times New Roman" w:hAnsi="Times New Roman" w:cs="Times New Roman"/>
+          <w:iCs/>
+          <w:sz w:val="24"/>
+          <w:szCs w:val="24"/>
+        </w:rPr>
+        <w:t xml:space="preserve">.  </w:t>
+      </w:r>
+      <w:r>
+        <w:rPr>
+          <w:rFonts w:ascii="Times New Roman" w:eastAsia="Times New Roman" w:hAnsi="Times New Roman" w:cs="Times New Roman"/>
+          <w:sz w:val="24"/>
+          <w:szCs w:val="24"/>
+        </w:rPr>
+        <w:t xml:space="preserve">A </w:t>
+      </w:r>
+      <w:r>
+        <w:rPr>
+          <w:rFonts w:ascii="Times New Roman" w:eastAsia="Times New Roman" w:hAnsi="Times New Roman" w:cs="Times New Roman"/>
+          <w:sz w:val="24"/>
+          <w:szCs w:val="24"/>
+        </w:rPr>
+        <w:t>data story – as its name suggests</w:t>
+      </w:r>
+      <w:r>
+        <w:rPr>
+          <w:rFonts w:ascii="Times New Roman" w:eastAsia="Times New Roman" w:hAnsi="Times New Roman" w:cs="Times New Roman"/>
+          <w:sz w:val="24"/>
+          <w:szCs w:val="24"/>
+        </w:rPr>
+        <w:t xml:space="preserve"> – is narrative about a data set with the primary objective of e</w:t>
+      </w:r>
+      <w:r>
+        <w:rPr>
+          <w:rFonts w:ascii="Times New Roman" w:eastAsia="Times New Roman" w:hAnsi="Times New Roman" w:cs="Times New Roman"/>
+          <w:sz w:val="24"/>
+          <w:szCs w:val="24"/>
+        </w:rPr>
+        <w:t xml:space="preserve">ducating even as it entertains.  A research team at the University of Florida has initiated a multi-year investigation to study the efficacy of the data story method of instruction </w:t>
+      </w:r>
+      <w:r>
+        <w:rPr>
+          <w:rFonts w:ascii="Times New Roman" w:eastAsia="Times New Roman" w:hAnsi="Times New Roman" w:cs="Times New Roman"/>
+          <w:sz w:val="24"/>
+          <w:szCs w:val="24"/>
+        </w:rPr>
+        <w:t>to convey</w:t>
+      </w:r>
+      <w:r>
+        <w:rPr>
+          <w:rFonts w:ascii="Times New Roman" w:eastAsia="Times New Roman" w:hAnsi="Times New Roman" w:cs="Times New Roman"/>
+          <w:sz w:val="24"/>
+          <w:szCs w:val="24"/>
+        </w:rPr>
+        <w:t xml:space="preserve"> foundational data science</w:t>
+      </w:r>
+      <w:r>
+        <w:rPr>
+          <w:rFonts w:ascii="Times New Roman" w:eastAsia="Times New Roman" w:hAnsi="Times New Roman" w:cs="Times New Roman"/>
+          <w:sz w:val="24"/>
+          <w:szCs w:val="24"/>
+        </w:rPr>
+        <w:t xml:space="preserve"> concepts to translational science graduate students and professionals. </w:t>
+      </w:r>
+    </w:p>
+    <w:p>
+      <w:pPr>
+        <w:rPr>
+          <w:rFonts w:ascii="Times New Roman" w:eastAsia="Times New Roman" w:hAnsi="Times New Roman" w:cs="Times New Roman"/>
+          <w:sz w:val="24"/>
+          <w:szCs w:val="24"/>
+        </w:rPr>
+      </w:pPr>
+      <w:r>
+        <w:rPr>
+          <w:rFonts w:ascii="Times New Roman" w:eastAsia="Times New Roman" w:hAnsi="Times New Roman" w:cs="Times New Roman"/>
+          <w:sz w:val="24"/>
+          <w:szCs w:val="24"/>
+        </w:rPr>
+        <w:t>In this session, p</w:t>
+      </w:r>
+      <w:r>
+        <w:rPr>
+          <w:rFonts w:ascii="Times New Roman" w:eastAsia="Times New Roman" w:hAnsi="Times New Roman" w:cs="Times New Roman"/>
+          <w:sz w:val="24"/>
+          <w:szCs w:val="24"/>
+        </w:rPr>
+        <w:t>articip</w:t>
+      </w:r>
+      <w:r>
+        <w:rPr>
+          <w:rFonts w:ascii="Times New Roman" w:eastAsia="Times New Roman" w:hAnsi="Times New Roman" w:cs="Times New Roman"/>
+          <w:sz w:val="24"/>
+          <w:szCs w:val="24"/>
+        </w:rPr>
+        <w:t>ants w</w:t>
+      </w:r>
+      <w:r>
+        <w:rPr>
+          <w:rFonts w:ascii="Times New Roman" w:eastAsia="Times New Roman" w:hAnsi="Times New Roman" w:cs="Times New Roman"/>
+          <w:sz w:val="24"/>
+          <w:szCs w:val="24"/>
+        </w:rPr>
+        <w:t>ill learn about the data story research program</w:t>
+      </w:r>
+      <w:r>
+        <w:rPr>
+          <w:rFonts w:ascii="Times New Roman" w:eastAsia="Times New Roman" w:hAnsi="Times New Roman" w:cs="Times New Roman"/>
+          <w:sz w:val="24"/>
+          <w:szCs w:val="24"/>
+        </w:rPr>
+        <w:t xml:space="preserve"> </w:t>
+      </w:r>
+      <w:r>
+        <w:rPr>
+          <w:rFonts w:ascii="Times New Roman" w:eastAsia="Times New Roman" w:hAnsi="Times New Roman" w:cs="Times New Roman"/>
+          <w:sz w:val="24"/>
+          <w:szCs w:val="24"/>
+        </w:rPr>
+        <w:t>currently underway at the University of Florida, including its origin, research partners, and direction.</w:t>
+      </w:r>
+      <w:r>
+        <w:rPr>
+          <w:rFonts w:ascii="Times New Roman" w:eastAsia="Times New Roman" w:hAnsi="Times New Roman" w:cs="Times New Roman"/>
+          <w:sz w:val="24"/>
+          <w:szCs w:val="24"/>
+        </w:rPr>
+        <w:t xml:space="preserve">  Additionally, participants will gain an appreciation for the </w:t>
+      </w:r>
+      <w:r>
+        <w:rPr>
+          <w:rFonts w:ascii="Times New Roman" w:eastAsia="Times New Roman" w:hAnsi="Times New Roman" w:cs="Times New Roman"/>
+          <w:sz w:val="24"/>
+          <w:szCs w:val="24"/>
+        </w:rPr>
+        <w:t>formative role of storytelling in</w:t>
+      </w:r>
+      <w:r>
+        <w:rPr>
+          <w:rFonts w:ascii="Times New Roman" w:eastAsia="Times New Roman" w:hAnsi="Times New Roman" w:cs="Times New Roman"/>
+          <w:sz w:val="24"/>
+          <w:szCs w:val="24"/>
+        </w:rPr>
+        <w:t xml:space="preserve"> creating meaningful </w:t>
+      </w:r>
+      <w:r>
+        <w:rPr>
+          <w:rFonts w:ascii="Times New Roman" w:eastAsia="Times New Roman" w:hAnsi="Times New Roman" w:cs="Times New Roman"/>
+          <w:sz w:val="24"/>
+          <w:szCs w:val="24"/>
+        </w:rPr>
+        <w:t xml:space="preserve">data science </w:t>
+      </w:r>
+      <w:r>
+        <w:rPr>
+          <w:rFonts w:ascii="Times New Roman" w:eastAsia="Times New Roman" w:hAnsi="Times New Roman" w:cs="Times New Roman"/>
+          <w:sz w:val="24"/>
+          <w:szCs w:val="24"/>
+        </w:rPr>
+        <w:t>learning experiences</w:t>
+      </w:r>
+      <w:r>
+        <w:rPr>
+          <w:rFonts w:ascii="Times New Roman" w:eastAsia="Times New Roman" w:hAnsi="Times New Roman" w:cs="Times New Roman"/>
+          <w:sz w:val="24"/>
+          <w:szCs w:val="24"/>
+        </w:rPr>
+        <w:t>.</w:t>
+      </w:r>
+      <w:r>
+        <w:rPr>
+          <w:rFonts w:ascii="Times New Roman" w:eastAsia="Times New Roman" w:hAnsi="Times New Roman" w:cs="Times New Roman"/>
+          <w:sz w:val="24"/>
+          <w:szCs w:val="24"/>
+        </w:rPr>
+        <w:t xml:space="preserve">  The importance of character development</w:t>
+      </w:r>
+      <w:r>
+        <w:rPr>
+          <w:rFonts w:ascii="Times New Roman" w:eastAsia="Times New Roman" w:hAnsi="Times New Roman" w:cs="Times New Roman"/>
+          <w:sz w:val="24"/>
+          <w:szCs w:val="24"/>
+        </w:rPr>
+        <w:t xml:space="preserve">, the creation of a cast of memorable </w:t>
+      </w:r>
+      <w:r>
+        <w:rPr>
+          <w:rFonts w:ascii="Times New Roman" w:eastAsia="Times New Roman" w:hAnsi="Times New Roman" w:cs="Times New Roman"/>
+          <w:sz w:val="24"/>
+          <w:szCs w:val="24"/>
+        </w:rPr>
+        <w:t xml:space="preserve">story </w:t>
+      </w:r>
+      <w:r>
+        <w:rPr>
+          <w:rFonts w:ascii="Times New Roman" w:eastAsia="Times New Roman" w:hAnsi="Times New Roman" w:cs="Times New Roman"/>
+          <w:sz w:val="24"/>
+          <w:szCs w:val="24"/>
+        </w:rPr>
+        <w:t xml:space="preserve">characters, </w:t>
+      </w:r>
+      <w:r>
+        <w:rPr>
+          <w:rFonts w:ascii="Times New Roman" w:eastAsia="Times New Roman" w:hAnsi="Times New Roman" w:cs="Times New Roman"/>
+          <w:sz w:val="24"/>
+          <w:szCs w:val="24"/>
+        </w:rPr>
+        <w:t>is</w:t>
+      </w:r>
+      <w:r>
+        <w:rPr>
+          <w:rFonts w:ascii="Times New Roman" w:eastAsia="Times New Roman" w:hAnsi="Times New Roman" w:cs="Times New Roman"/>
+          <w:sz w:val="24"/>
+          <w:szCs w:val="24"/>
+        </w:rPr>
+        <w:t xml:space="preserve"> also </w:t>
+      </w:r>
+      <w:r>
+        <w:rPr>
+          <w:rFonts w:ascii="Times New Roman" w:eastAsia="Times New Roman" w:hAnsi="Times New Roman" w:cs="Times New Roman"/>
+          <w:sz w:val="24"/>
+          <w:szCs w:val="24"/>
+        </w:rPr>
+        <w:t>presented and discussed</w:t>
+      </w:r>
+      <w:r>
+        <w:rPr>
+          <w:rFonts w:ascii="Times New Roman" w:eastAsia="Times New Roman" w:hAnsi="Times New Roman" w:cs="Times New Roman"/>
+          <w:sz w:val="24"/>
+          <w:szCs w:val="24"/>
+        </w:rPr>
+        <w:t>.</w:t>
+      </w:r>
+      <w:r>
+        <w:rPr>
+          <w:rFonts w:ascii="Times New Roman" w:eastAsia="Times New Roman" w:hAnsi="Times New Roman" w:cs="Times New Roman"/>
+          <w:sz w:val="24"/>
+          <w:szCs w:val="24"/>
+        </w:rPr>
+        <w:t xml:space="preserve">  T</w:t>
+      </w:r>
+      <w:r>
+        <w:rPr>
+          <w:rFonts w:ascii="Times New Roman" w:eastAsia="Times New Roman" w:hAnsi="Times New Roman" w:cs="Times New Roman"/>
+          <w:sz w:val="24"/>
+          <w:szCs w:val="24"/>
+        </w:rPr>
+        <w:t>he</w:t>
+      </w:r>
+      <w:r>
+        <w:rPr>
+          <w:rFonts w:ascii="Times New Roman" w:eastAsia="Times New Roman" w:hAnsi="Times New Roman" w:cs="Times New Roman"/>
+          <w:sz w:val="24"/>
+          <w:szCs w:val="24"/>
+        </w:rPr>
+        <w:t xml:space="preserve"> </w:t>
+      </w:r>
+      <w:r>
+        <w:rPr>
+          <w:rFonts w:ascii="Times New Roman" w:eastAsia="Times New Roman" w:hAnsi="Times New Roman" w:cs="Times New Roman"/>
+          <w:sz w:val="24"/>
+          <w:szCs w:val="24"/>
+        </w:rPr>
+        <w:t xml:space="preserve">successful </w:t>
+      </w:r>
+      <w:r>
+        <w:rPr>
+          <w:rFonts w:ascii="Times New Roman" w:eastAsia="Times New Roman" w:hAnsi="Times New Roman" w:cs="Times New Roman"/>
+          <w:sz w:val="24"/>
+          <w:szCs w:val="24"/>
+        </w:rPr>
+        <w:t>integration of</w:t>
+      </w:r>
+      <w:r>
+        <w:rPr>
+          <w:rFonts w:ascii="Times New Roman" w:eastAsia="Times New Roman" w:hAnsi="Times New Roman" w:cs="Times New Roman"/>
+          <w:sz w:val="24"/>
+          <w:szCs w:val="24"/>
+        </w:rPr>
+        <w:t xml:space="preserve"> art </w:t>
+      </w:r>
+      <w:r>
+        <w:rPr>
+          <w:rFonts w:ascii="Times New Roman" w:eastAsia="Times New Roman" w:hAnsi="Times New Roman" w:cs="Times New Roman"/>
+          <w:sz w:val="24"/>
+          <w:szCs w:val="24"/>
+        </w:rPr>
+        <w:t>and open science technologies</w:t>
+      </w:r>
+      <w:r>
+        <w:rPr>
+          <w:rFonts w:ascii="Times New Roman" w:eastAsia="Times New Roman" w:hAnsi="Times New Roman" w:cs="Times New Roman"/>
+          <w:sz w:val="24"/>
+          <w:szCs w:val="24"/>
+        </w:rPr>
+        <w:t xml:space="preserve"> (Python and R)</w:t>
+      </w:r>
+      <w:r>
+        <w:rPr>
+          <w:rFonts w:ascii="Times New Roman" w:eastAsia="Times New Roman" w:hAnsi="Times New Roman" w:cs="Times New Roman"/>
+          <w:sz w:val="24"/>
+          <w:szCs w:val="24"/>
+        </w:rPr>
+        <w:t xml:space="preserve"> w</w:t>
+      </w:r>
+      <w:r>
+        <w:rPr>
+          <w:rFonts w:ascii="Times New Roman" w:eastAsia="Times New Roman" w:hAnsi="Times New Roman" w:cs="Times New Roman"/>
+          <w:sz w:val="24"/>
+          <w:szCs w:val="24"/>
+        </w:rPr>
+        <w:t xml:space="preserve">ill </w:t>
+      </w:r>
+      <w:r>
+        <w:rPr>
+          <w:rFonts w:ascii="Times New Roman" w:eastAsia="Times New Roman" w:hAnsi="Times New Roman" w:cs="Times New Roman"/>
+          <w:sz w:val="24"/>
+          <w:szCs w:val="24"/>
+        </w:rPr>
+        <w:t>be</w:t>
+      </w:r>
+      <w:r>
+        <w:rPr>
+          <w:rFonts w:ascii="Times New Roman" w:eastAsia="Times New Roman" w:hAnsi="Times New Roman" w:cs="Times New Roman"/>
+          <w:sz w:val="24"/>
+          <w:szCs w:val="24"/>
+        </w:rPr>
+        <w:t xml:space="preserve"> a</w:t>
+      </w:r>
+      <w:r>
+        <w:rPr>
+          <w:rFonts w:ascii="Times New Roman" w:eastAsia="Times New Roman" w:hAnsi="Times New Roman" w:cs="Times New Roman"/>
+          <w:sz w:val="24"/>
+          <w:szCs w:val="24"/>
+        </w:rPr>
+        <w:t>n underlying theme</w:t>
+      </w:r>
+      <w:r>
+        <w:rPr>
+          <w:rFonts w:ascii="Times New Roman" w:eastAsia="Times New Roman" w:hAnsi="Times New Roman" w:cs="Times New Roman"/>
+          <w:sz w:val="24"/>
+          <w:szCs w:val="24"/>
+        </w:rPr>
+        <w:t xml:space="preserve"> explored throughout this</w:t>
+      </w:r>
+      <w:r>
+        <w:rPr>
+          <w:rFonts w:ascii="Times New Roman" w:eastAsia="Times New Roman" w:hAnsi="Times New Roman" w:cs="Times New Roman"/>
+          <w:sz w:val="24"/>
+          <w:szCs w:val="24"/>
+        </w:rPr>
+        <w:t xml:space="preserve"> session.  </w:t>
+      </w:r>
+      <w:r>
+        <w:rPr>
+          <w:rFonts w:ascii="Times New Roman" w:eastAsia="Times New Roman" w:hAnsi="Times New Roman" w:cs="Times New Roman"/>
+          <w:sz w:val="24"/>
+          <w:szCs w:val="24"/>
+        </w:rPr>
+        <w:t xml:space="preserve">And finally, participants will </w:t>
+      </w:r>
+      <w:r>
+        <w:rPr>
+          <w:rFonts w:ascii="Times New Roman" w:eastAsia="Times New Roman" w:hAnsi="Times New Roman" w:cs="Times New Roman"/>
+          <w:sz w:val="24"/>
+          <w:szCs w:val="24"/>
+        </w:rPr>
+        <w:t xml:space="preserve">be </w:t>
+      </w:r>
+      <w:r>
+        <w:rPr>
+          <w:rFonts w:ascii="Times New Roman" w:eastAsia="Times New Roman" w:hAnsi="Times New Roman" w:cs="Times New Roman"/>
+          <w:sz w:val="24"/>
+          <w:szCs w:val="24"/>
+        </w:rPr>
+        <w:t xml:space="preserve">given a chance to </w:t>
+      </w:r>
+      <w:r>
+        <w:rPr>
+          <w:rFonts w:ascii="Times New Roman" w:eastAsia="Times New Roman" w:hAnsi="Times New Roman" w:cs="Times New Roman"/>
+          <w:sz w:val="24"/>
+          <w:szCs w:val="24"/>
+        </w:rPr>
+        <w:t xml:space="preserve">examine and </w:t>
+      </w:r>
+      <w:r>
+        <w:rPr>
+          <w:rFonts w:ascii="Times New Roman" w:eastAsia="Times New Roman" w:hAnsi="Times New Roman" w:cs="Times New Roman"/>
+          <w:sz w:val="24"/>
+          <w:szCs w:val="24"/>
+        </w:rPr>
+        <w:t>play</w:t>
+      </w:r>
+      <w:r>
+        <w:rPr>
+          <w:rFonts w:ascii="Times New Roman" w:eastAsia="Times New Roman" w:hAnsi="Times New Roman" w:cs="Times New Roman"/>
+          <w:sz w:val="24"/>
+          <w:szCs w:val="24"/>
+        </w:rPr>
+        <w:t xml:space="preserve"> with an interactive </w:t>
+      </w:r>
+      <w:r>
+        <w:rPr>
+          <w:rFonts w:ascii="Times New Roman" w:eastAsia="Times New Roman" w:hAnsi="Times New Roman" w:cs="Times New Roman"/>
+          <w:sz w:val="24"/>
+          <w:szCs w:val="24"/>
+        </w:rPr>
+        <w:t>public health data story created by our research team.</w:t>
+      </w:r>
     </w:p>
     <w:p>
       <w:pPr>
@@ -4405,25 +4721,14 @@
         </w:rPr>
         <w:t xml:space="preserve">). </w:t>
       </w:r>
-      <w:proofErr w:type="spellStart"/>
-      <w:r>
-        <w:rPr>
-          <w:rFonts w:ascii="Times New Roman" w:hAnsi="Times New Roman" w:cs="Times New Roman"/>
-          <w:i/>
-          <w:sz w:val="24"/>
-          <w:szCs w:val="24"/>
-        </w:rPr>
-        <w:t>Antifragile</w:t>
-      </w:r>
-      <w:proofErr w:type="spellEnd"/>
-      <w:r>
-        <w:rPr>
-          <w:rFonts w:ascii="Times New Roman" w:hAnsi="Times New Roman" w:cs="Times New Roman"/>
-          <w:i/>
-          <w:sz w:val="24"/>
-          <w:szCs w:val="24"/>
-        </w:rPr>
-        <w:t>: Things that gain from disorder</w:t>
+      <w:r>
+        <w:rPr>
+          <w:rFonts w:ascii="Times New Roman" w:hAnsi="Times New Roman" w:cs="Times New Roman"/>
+          <w:i/>
+          <w:sz w:val="24"/>
+          <w:szCs w:val="24"/>
+        </w:rPr>
+        <w:t>Antifragile: Things that gain from disorder</w:t>
       </w:r>
       <w:r>
         <w:rPr>
@@ -5350,7 +5655,7 @@
 </file>
 
 <file path=word/numbering.xml><?xml version="1.0" encoding="utf-8"?>
-<w:numbering xmlns:wpc="http://schemas.microsoft.com/office/word/2010/wordprocessingCanvas" xmlns:cx="http://schemas.microsoft.com/office/drawing/2014/chartex" xmlns:cx1="http://schemas.microsoft.com/office/drawing/2015/9/8/chartex" xmlns:mc="http://schemas.openxmlformats.org/markup-compatibility/2006" xmlns:o="urn:schemas-microsoft-com:office:office" xmlns:r="http://schemas.openxmlformats.org/officeDocument/2006/relationships" xmlns:m="http://schemas.openxmlformats.org/officeDocument/2006/math" xmlns:v="urn:schemas-microsoft-com:vml" xmlns:wp14="http://schemas.microsoft.com/office/word/2010/wordprocessingDrawing" xmlns:wp="http://schemas.openxmlformats.org/drawingml/2006/wordprocessingDrawing" xmlns:w10="urn:schemas-microsoft-com:office:word" xmlns:w="http://schemas.openxmlformats.org/wordprocessingml/2006/main" xmlns:w14="http://schemas.microsoft.com/office/word/2010/wordml" xmlns:w15="http://schemas.microsoft.com/office/word/2012/wordml" xmlns:w16se="http://schemas.microsoft.com/office/word/2015/wordml/symex" xmlns:wpg="http://schemas.microsoft.com/office/word/2010/wordprocessingGroup" xmlns:wpi="http://schemas.microsoft.com/office/word/2010/wordprocessingInk" xmlns:wne="http://schemas.microsoft.com/office/word/2006/wordml" xmlns:wps="http://schemas.microsoft.com/office/word/2010/wordprocessingShape" mc:Ignorable="w14 w15 w16se wp14">
+<w:numbering xmlns:wpc="http://schemas.microsoft.com/office/word/2010/wordprocessingCanvas" xmlns:cx="http://schemas.microsoft.com/office/drawing/2014/chartex" xmlns:cx1="http://schemas.microsoft.com/office/drawing/2015/9/8/chartex" xmlns:cx2="http://schemas.microsoft.com/office/drawing/2015/10/21/chartex" xmlns:cx3="http://schemas.microsoft.com/office/drawing/2016/5/9/chartex" xmlns:cx4="http://schemas.microsoft.com/office/drawing/2016/5/10/chartex" xmlns:cx5="http://schemas.microsoft.com/office/drawing/2016/5/11/chartex" xmlns:cx6="http://schemas.microsoft.com/office/drawing/2016/5/12/chartex" xmlns:cx7="http://schemas.microsoft.com/office/drawing/2016/5/13/chartex" xmlns:cx8="http://schemas.microsoft.com/office/drawing/2016/5/14/chartex" xmlns:mc="http://schemas.openxmlformats.org/markup-compatibility/2006" xmlns:aink="http://schemas.microsoft.com/office/drawing/2016/ink" xmlns:am3d="http://schemas.microsoft.com/office/drawing/2017/model3d" xmlns:o="urn:schemas-microsoft-com:office:office" xmlns:r="http://schemas.openxmlformats.org/officeDocument/2006/relationships" xmlns:m="http://schemas.openxmlformats.org/officeDocument/2006/math" xmlns:v="urn:schemas-microsoft-com:vml" xmlns:wp14="http://schemas.microsoft.com/office/word/2010/wordprocessingDrawing" xmlns:wp="http://schemas.openxmlformats.org/drawingml/2006/wordprocessingDrawing" xmlns:w10="urn:schemas-microsoft-com:office:word" xmlns:w="http://schemas.openxmlformats.org/wordprocessingml/2006/main" xmlns:w14="http://schemas.microsoft.com/office/word/2010/wordml" xmlns:w15="http://schemas.microsoft.com/office/word/2012/wordml" xmlns:w16cid="http://schemas.microsoft.com/office/word/2016/wordml/cid" xmlns:w16se="http://schemas.microsoft.com/office/word/2015/wordml/symex" xmlns:wpg="http://schemas.microsoft.com/office/word/2010/wordprocessingGroup" xmlns:wpi="http://schemas.microsoft.com/office/word/2010/wordprocessingInk" xmlns:wne="http://schemas.microsoft.com/office/word/2006/wordml" xmlns:wps="http://schemas.microsoft.com/office/word/2010/wordprocessingShape" mc:Ignorable="w14 w15 w16se w16cid wp14">
   <w:abstractNum w:abstractNumId="0" w15:restartNumberingAfterBreak="0">
     <w:nsid w:val="0BD105EA"/>
     <w:multiLevelType w:val="hybridMultilevel"/>
@@ -5911,7 +6216,7 @@
 </file>
 
 <file path=word/styles.xml><?xml version="1.0" encoding="utf-8"?>
-<w:styles xmlns:mc="http://schemas.openxmlformats.org/markup-compatibility/2006" xmlns:r="http://schemas.openxmlformats.org/officeDocument/2006/relationships" xmlns:w="http://schemas.openxmlformats.org/wordprocessingml/2006/main" xmlns:w14="http://schemas.microsoft.com/office/word/2010/wordml" xmlns:w15="http://schemas.microsoft.com/office/word/2012/wordml" xmlns:w16se="http://schemas.microsoft.com/office/word/2015/wordml/symex" mc:Ignorable="w14 w15 w16se">
+<w:styles xmlns:mc="http://schemas.openxmlformats.org/markup-compatibility/2006" xmlns:r="http://schemas.openxmlformats.org/officeDocument/2006/relationships" xmlns:w="http://schemas.openxmlformats.org/wordprocessingml/2006/main" xmlns:w14="http://schemas.microsoft.com/office/word/2010/wordml" xmlns:w15="http://schemas.microsoft.com/office/word/2012/wordml" xmlns:w16cid="http://schemas.microsoft.com/office/word/2016/wordml/cid" xmlns:w16se="http://schemas.microsoft.com/office/word/2015/wordml/symex" mc:Ignorable="w14 w15 w16se w16cid">
   <w:docDefaults>
     <w:rPrDefault>
       <w:rPr>
@@ -5927,7 +6232,7 @@
       </w:pPr>
     </w:pPrDefault>
   </w:docDefaults>
-  <w:latentStyles w:defLockedState="0" w:defUIPriority="99" w:defSemiHidden="0" w:defUnhideWhenUsed="0" w:defQFormat="0" w:count="371">
+  <w:latentStyles w:defLockedState="0" w:defUIPriority="99" w:defSemiHidden="0" w:defUnhideWhenUsed="0" w:defQFormat="0" w:count="377">
     <w:lsdException w:name="Normal" w:uiPriority="0" w:qFormat="1"/>
     <w:lsdException w:name="heading 1" w:uiPriority="9" w:qFormat="1"/>
     <w:lsdException w:name="heading 2" w:semiHidden="1" w:uiPriority="9" w:unhideWhenUsed="1" w:qFormat="1"/>
@@ -6075,11 +6380,8 @@
     <w:lsdException w:name="Table 3D effects 3" w:semiHidden="1" w:unhideWhenUsed="1"/>
     <w:lsdException w:name="Table Contemporary" w:semiHidden="1" w:unhideWhenUsed="1"/>
     <w:lsdException w:name="Table Elegant" w:semiHidden="1" w:unhideWhenUsed="1"/>
-    <w:lsdException w:name="Table Professional" w:semiHidden="1" w:unhideWhenUsed="1"/>
     <w:lsdException w:name="Table Subtle 1" w:semiHidden="1" w:unhideWhenUsed="1"/>
     <w:lsdException w:name="Table Subtle 2" w:semiHidden="1" w:unhideWhenUsed="1"/>
-    <w:lsdException w:name="Table Web 1" w:semiHidden="1" w:unhideWhenUsed="1"/>
-    <w:lsdException w:name="Table Web 2" w:semiHidden="1" w:unhideWhenUsed="1"/>
     <w:lsdException w:name="Table Web 3" w:semiHidden="1" w:unhideWhenUsed="1"/>
     <w:lsdException w:name="Balloon Text" w:semiHidden="1" w:unhideWhenUsed="1"/>
     <w:lsdException w:name="Table Grid" w:uiPriority="0"/>
@@ -6299,6 +6601,12 @@
     <w:lsdException w:name="List Table 5 Dark Accent 6" w:uiPriority="50"/>
     <w:lsdException w:name="List Table 6 Colorful Accent 6" w:uiPriority="51"/>
     <w:lsdException w:name="List Table 7 Colorful Accent 6" w:uiPriority="52"/>
+    <w:lsdException w:name="Mention" w:semiHidden="1" w:unhideWhenUsed="1"/>
+    <w:lsdException w:name="Smart Hyperlink" w:semiHidden="1" w:unhideWhenUsed="1"/>
+    <w:lsdException w:name="Hashtag" w:semiHidden="1" w:unhideWhenUsed="1"/>
+    <w:lsdException w:name="Unresolved Mention" w:semiHidden="1" w:unhideWhenUsed="1"/>
+    <w:lsdException w:name="Smart Link" w:semiHidden="1" w:unhideWhenUsed="1"/>
+    <w:lsdException w:name="Smart Link Error" w:semiHidden="1" w:unhideWhenUsed="1"/>
   </w:latentStyles>
   <w:style w:type="paragraph" w:default="1" w:styleId="Normal">
     <w:name w:val="Normal"/>
@@ -6440,8 +6748,8 @@
     <w:basedOn w:val="DefaultParagraphFont"/>
     <w:rsid w:val="000B7E40"/>
   </w:style>
-  <w:style w:type="character" w:customStyle="1" w:styleId="UnresolvedMention">
-    <w:name w:val="Unresolved Mention"/>
+  <w:style w:type="character" w:customStyle="1" w:styleId="UnresolvedMention1">
+    <w:name w:val="Unresolved Mention1"/>
     <w:basedOn w:val="DefaultParagraphFont"/>
     <w:uiPriority w:val="99"/>
     <w:semiHidden/>
@@ -6745,7 +7053,7 @@
 </file>
 
 <file path=customXml/itemProps1.xml><?xml version="1.0" encoding="utf-8"?>
-<ds:datastoreItem xmlns:ds="http://schemas.openxmlformats.org/officeDocument/2006/customXml" ds:itemID="{28A87171-4B7B-44FC-82E8-4659E049F0DD}">
+<ds:datastoreItem xmlns:ds="http://schemas.openxmlformats.org/officeDocument/2006/customXml" ds:itemID="{E4ABCEE6-1C18-48E3-BD62-360BBD6BA64E}">
   <ds:schemaRefs>
     <ds:schemaRef ds:uri="http://schemas.openxmlformats.org/officeDocument/2006/bibliography"/>
   </ds:schemaRefs>

</xml_diff>

<commit_message>
2nd round of edits to the ACTS session proposal.
</commit_message>
<xml_diff>
--- a/_motivation/story_motivation_article.docx
+++ b/_motivation/story_motivation_article.docx
@@ -399,400 +399,395 @@
           <w:szCs w:val="24"/>
         </w:rPr>
       </w:pPr>
+      <w:r>
+        <w:rPr>
+          <w:rFonts w:ascii="Times New Roman" w:eastAsia="Times New Roman" w:hAnsi="Times New Roman" w:cs="Times New Roman"/>
+          <w:b/>
+          <w:iCs/>
+          <w:sz w:val="24"/>
+          <w:szCs w:val="24"/>
+        </w:rPr>
+        <w:lastRenderedPageBreak/>
+        <w:t>Session Proposal</w:t>
+      </w:r>
+    </w:p>
+    <w:p>
+      <w:pPr>
+        <w:rPr>
+          <w:rFonts w:ascii="Times New Roman" w:eastAsia="Times New Roman" w:hAnsi="Times New Roman" w:cs="Times New Roman"/>
+          <w:sz w:val="24"/>
+          <w:szCs w:val="24"/>
+        </w:rPr>
+      </w:pPr>
+      <w:r>
+        <w:rPr>
+          <w:rFonts w:ascii="Times New Roman" w:eastAsia="Times New Roman" w:hAnsi="Times New Roman" w:cs="Times New Roman"/>
+          <w:iCs/>
+          <w:sz w:val="24"/>
+          <w:szCs w:val="24"/>
+        </w:rPr>
+        <w:t xml:space="preserve">What do you get when you cross a group of comic book characters with a dataset, basic statistics, and open-science tools?  You get a </w:t>
+      </w:r>
+      <w:r>
+        <w:rPr>
+          <w:rFonts w:ascii="Times New Roman" w:eastAsia="Times New Roman" w:hAnsi="Times New Roman" w:cs="Times New Roman"/>
+          <w:b/>
+          <w:iCs/>
+          <w:sz w:val="24"/>
+          <w:szCs w:val="24"/>
+        </w:rPr>
+        <w:t>data story</w:t>
+      </w:r>
+      <w:r>
+        <w:rPr>
+          <w:rFonts w:ascii="Times New Roman" w:eastAsia="Times New Roman" w:hAnsi="Times New Roman" w:cs="Times New Roman"/>
+          <w:iCs/>
+          <w:sz w:val="24"/>
+          <w:szCs w:val="24"/>
+        </w:rPr>
+        <w:t xml:space="preserve">.  </w:t>
+      </w:r>
+      <w:r>
+        <w:rPr>
+          <w:rFonts w:ascii="Times New Roman" w:eastAsia="Times New Roman" w:hAnsi="Times New Roman" w:cs="Times New Roman"/>
+          <w:sz w:val="24"/>
+          <w:szCs w:val="24"/>
+        </w:rPr>
+        <w:t xml:space="preserve">A </w:t>
+      </w:r>
+      <w:r>
+        <w:rPr>
+          <w:rFonts w:ascii="Times New Roman" w:eastAsia="Times New Roman" w:hAnsi="Times New Roman" w:cs="Times New Roman"/>
+          <w:sz w:val="24"/>
+          <w:szCs w:val="24"/>
+        </w:rPr>
+        <w:t>data story – as its name suggests</w:t>
+      </w:r>
+      <w:r>
+        <w:rPr>
+          <w:rFonts w:ascii="Times New Roman" w:eastAsia="Times New Roman" w:hAnsi="Times New Roman" w:cs="Times New Roman"/>
+          <w:sz w:val="24"/>
+          <w:szCs w:val="24"/>
+        </w:rPr>
+        <w:t xml:space="preserve"> – is narrative about a data set with the primary objective of e</w:t>
+      </w:r>
+      <w:r>
+        <w:rPr>
+          <w:rFonts w:ascii="Times New Roman" w:eastAsia="Times New Roman" w:hAnsi="Times New Roman" w:cs="Times New Roman"/>
+          <w:sz w:val="24"/>
+          <w:szCs w:val="24"/>
+        </w:rPr>
+        <w:t xml:space="preserve">ducating even as it entertains.  A research team at the University of Florida has initiated a multi-year investigation to study the efficacy of the data story method of instruction </w:t>
+      </w:r>
+      <w:r>
+        <w:rPr>
+          <w:rFonts w:ascii="Times New Roman" w:eastAsia="Times New Roman" w:hAnsi="Times New Roman" w:cs="Times New Roman"/>
+          <w:sz w:val="24"/>
+          <w:szCs w:val="24"/>
+        </w:rPr>
+        <w:t>to convey</w:t>
+      </w:r>
+      <w:r>
+        <w:rPr>
+          <w:rFonts w:ascii="Times New Roman" w:eastAsia="Times New Roman" w:hAnsi="Times New Roman" w:cs="Times New Roman"/>
+          <w:sz w:val="24"/>
+          <w:szCs w:val="24"/>
+        </w:rPr>
+        <w:t xml:space="preserve"> foundational data science</w:t>
+      </w:r>
+      <w:r>
+        <w:rPr>
+          <w:rFonts w:ascii="Times New Roman" w:eastAsia="Times New Roman" w:hAnsi="Times New Roman" w:cs="Times New Roman"/>
+          <w:sz w:val="24"/>
+          <w:szCs w:val="24"/>
+        </w:rPr>
+        <w:t xml:space="preserve"> concepts to translational science graduate students and professionals. </w:t>
+      </w:r>
+    </w:p>
+    <w:p>
+      <w:pPr>
+        <w:rPr>
+          <w:rFonts w:ascii="Times New Roman" w:eastAsia="Times New Roman" w:hAnsi="Times New Roman" w:cs="Times New Roman"/>
+          <w:color w:val="FF0000"/>
+          <w:sz w:val="24"/>
+          <w:szCs w:val="24"/>
+        </w:rPr>
+      </w:pPr>
+      <w:r>
+        <w:rPr>
+          <w:rFonts w:ascii="Times New Roman" w:eastAsia="Times New Roman" w:hAnsi="Times New Roman" w:cs="Times New Roman"/>
+          <w:sz w:val="24"/>
+          <w:szCs w:val="24"/>
+        </w:rPr>
+        <w:t>In this session, p</w:t>
+      </w:r>
+      <w:r>
+        <w:rPr>
+          <w:rFonts w:ascii="Times New Roman" w:eastAsia="Times New Roman" w:hAnsi="Times New Roman" w:cs="Times New Roman"/>
+          <w:sz w:val="24"/>
+          <w:szCs w:val="24"/>
+        </w:rPr>
+        <w:t>articip</w:t>
+      </w:r>
+      <w:r>
+        <w:rPr>
+          <w:rFonts w:ascii="Times New Roman" w:eastAsia="Times New Roman" w:hAnsi="Times New Roman" w:cs="Times New Roman"/>
+          <w:sz w:val="24"/>
+          <w:szCs w:val="24"/>
+        </w:rPr>
+        <w:t>ants w</w:t>
+      </w:r>
+      <w:r>
+        <w:rPr>
+          <w:rFonts w:ascii="Times New Roman" w:eastAsia="Times New Roman" w:hAnsi="Times New Roman" w:cs="Times New Roman"/>
+          <w:sz w:val="24"/>
+          <w:szCs w:val="24"/>
+        </w:rPr>
+        <w:t>ill learn about the data story research program</w:t>
+      </w:r>
+      <w:r>
+        <w:rPr>
+          <w:rFonts w:ascii="Times New Roman" w:eastAsia="Times New Roman" w:hAnsi="Times New Roman" w:cs="Times New Roman"/>
+          <w:sz w:val="24"/>
+          <w:szCs w:val="24"/>
+        </w:rPr>
+        <w:t xml:space="preserve"> </w:t>
+      </w:r>
+      <w:r>
+        <w:rPr>
+          <w:rFonts w:ascii="Times New Roman" w:eastAsia="Times New Roman" w:hAnsi="Times New Roman" w:cs="Times New Roman"/>
+          <w:sz w:val="24"/>
+          <w:szCs w:val="24"/>
+        </w:rPr>
+        <w:t>currently underway at the University of Florida, including its origin, research partners, and direction.</w:t>
+      </w:r>
+      <w:r>
+        <w:rPr>
+          <w:rFonts w:ascii="Times New Roman" w:eastAsia="Times New Roman" w:hAnsi="Times New Roman" w:cs="Times New Roman"/>
+          <w:sz w:val="24"/>
+          <w:szCs w:val="24"/>
+        </w:rPr>
+        <w:t xml:space="preserve">  Additionally, participants will gain an appreciation for the </w:t>
+      </w:r>
+      <w:r>
+        <w:rPr>
+          <w:rFonts w:ascii="Times New Roman" w:eastAsia="Times New Roman" w:hAnsi="Times New Roman" w:cs="Times New Roman"/>
+          <w:sz w:val="24"/>
+          <w:szCs w:val="24"/>
+        </w:rPr>
+        <w:t>formative role of storytelling in</w:t>
+      </w:r>
+      <w:r>
+        <w:rPr>
+          <w:rFonts w:ascii="Times New Roman" w:eastAsia="Times New Roman" w:hAnsi="Times New Roman" w:cs="Times New Roman"/>
+          <w:sz w:val="24"/>
+          <w:szCs w:val="24"/>
+        </w:rPr>
+        <w:t xml:space="preserve"> creating meaningful </w:t>
+      </w:r>
+      <w:r>
+        <w:rPr>
+          <w:rFonts w:ascii="Times New Roman" w:eastAsia="Times New Roman" w:hAnsi="Times New Roman" w:cs="Times New Roman"/>
+          <w:sz w:val="24"/>
+          <w:szCs w:val="24"/>
+        </w:rPr>
+        <w:t xml:space="preserve">data science </w:t>
+      </w:r>
+      <w:r>
+        <w:rPr>
+          <w:rFonts w:ascii="Times New Roman" w:eastAsia="Times New Roman" w:hAnsi="Times New Roman" w:cs="Times New Roman"/>
+          <w:sz w:val="24"/>
+          <w:szCs w:val="24"/>
+        </w:rPr>
+        <w:t>learning experiences</w:t>
+      </w:r>
+      <w:r>
+        <w:rPr>
+          <w:rFonts w:ascii="Times New Roman" w:eastAsia="Times New Roman" w:hAnsi="Times New Roman" w:cs="Times New Roman"/>
+          <w:sz w:val="24"/>
+          <w:szCs w:val="24"/>
+        </w:rPr>
+        <w:t>.</w:t>
+      </w:r>
+      <w:r>
+        <w:rPr>
+          <w:rFonts w:ascii="Times New Roman" w:eastAsia="Times New Roman" w:hAnsi="Times New Roman" w:cs="Times New Roman"/>
+          <w:sz w:val="24"/>
+          <w:szCs w:val="24"/>
+        </w:rPr>
+        <w:t xml:space="preserve">  The importance of character development</w:t>
+      </w:r>
+      <w:r>
+        <w:rPr>
+          <w:rFonts w:ascii="Times New Roman" w:eastAsia="Times New Roman" w:hAnsi="Times New Roman" w:cs="Times New Roman"/>
+          <w:sz w:val="24"/>
+          <w:szCs w:val="24"/>
+        </w:rPr>
+        <w:t xml:space="preserve"> – the </w:t>
+      </w:r>
+      <w:r>
+        <w:rPr>
+          <w:rFonts w:ascii="Times New Roman" w:eastAsia="Times New Roman" w:hAnsi="Times New Roman" w:cs="Times New Roman"/>
+          <w:sz w:val="24"/>
+          <w:szCs w:val="24"/>
+        </w:rPr>
+        <w:t xml:space="preserve">creation of a cast of memorable </w:t>
+      </w:r>
+      <w:r>
+        <w:rPr>
+          <w:rFonts w:ascii="Times New Roman" w:eastAsia="Times New Roman" w:hAnsi="Times New Roman" w:cs="Times New Roman"/>
+          <w:sz w:val="24"/>
+          <w:szCs w:val="24"/>
+        </w:rPr>
+        <w:t xml:space="preserve">story </w:t>
+      </w:r>
+      <w:r>
+        <w:rPr>
+          <w:rFonts w:ascii="Times New Roman" w:eastAsia="Times New Roman" w:hAnsi="Times New Roman" w:cs="Times New Roman"/>
+          <w:sz w:val="24"/>
+          <w:szCs w:val="24"/>
+        </w:rPr>
+        <w:t>characters</w:t>
+      </w:r>
+      <w:r>
+        <w:rPr>
+          <w:rFonts w:ascii="Times New Roman" w:eastAsia="Times New Roman" w:hAnsi="Times New Roman" w:cs="Times New Roman"/>
+          <w:sz w:val="24"/>
+          <w:szCs w:val="24"/>
+        </w:rPr>
+        <w:t xml:space="preserve"> – is </w:t>
+      </w:r>
+      <w:r>
+        <w:rPr>
+          <w:rFonts w:ascii="Times New Roman" w:eastAsia="Times New Roman" w:hAnsi="Times New Roman" w:cs="Times New Roman"/>
+          <w:sz w:val="24"/>
+          <w:szCs w:val="24"/>
+        </w:rPr>
+        <w:t>also</w:t>
+      </w:r>
+      <w:r>
+        <w:rPr>
+          <w:rFonts w:ascii="Times New Roman" w:eastAsia="Times New Roman" w:hAnsi="Times New Roman" w:cs="Times New Roman"/>
+          <w:sz w:val="24"/>
+          <w:szCs w:val="24"/>
+        </w:rPr>
+        <w:t xml:space="preserve"> </w:t>
+      </w:r>
+      <w:r>
+        <w:rPr>
+          <w:rFonts w:ascii="Times New Roman" w:eastAsia="Times New Roman" w:hAnsi="Times New Roman" w:cs="Times New Roman"/>
+          <w:sz w:val="24"/>
+          <w:szCs w:val="24"/>
+        </w:rPr>
+        <w:t>presented and discussed</w:t>
+      </w:r>
+      <w:r>
+        <w:rPr>
+          <w:rFonts w:ascii="Times New Roman" w:eastAsia="Times New Roman" w:hAnsi="Times New Roman" w:cs="Times New Roman"/>
+          <w:sz w:val="24"/>
+          <w:szCs w:val="24"/>
+        </w:rPr>
+        <w:t>.</w:t>
+      </w:r>
+      <w:r>
+        <w:rPr>
+          <w:rFonts w:ascii="Times New Roman" w:eastAsia="Times New Roman" w:hAnsi="Times New Roman" w:cs="Times New Roman"/>
+          <w:color w:val="FF0000"/>
+          <w:sz w:val="24"/>
+          <w:szCs w:val="24"/>
+        </w:rPr>
+        <w:t xml:space="preserve">  </w:t>
+      </w:r>
+      <w:r>
+        <w:rPr>
+          <w:rFonts w:ascii="Times New Roman" w:eastAsia="Times New Roman" w:hAnsi="Times New Roman" w:cs="Times New Roman"/>
+          <w:sz w:val="24"/>
+          <w:szCs w:val="24"/>
+        </w:rPr>
+        <w:t xml:space="preserve">The underlying theme of this session is the successful </w:t>
+      </w:r>
+      <w:r>
+        <w:rPr>
+          <w:rFonts w:ascii="Times New Roman" w:eastAsia="Times New Roman" w:hAnsi="Times New Roman" w:cs="Times New Roman"/>
+          <w:sz w:val="24"/>
+          <w:szCs w:val="24"/>
+        </w:rPr>
+        <w:t>integration</w:t>
+      </w:r>
+      <w:r>
+        <w:rPr>
+          <w:rFonts w:ascii="Times New Roman" w:eastAsia="Times New Roman" w:hAnsi="Times New Roman" w:cs="Times New Roman"/>
+          <w:sz w:val="24"/>
+          <w:szCs w:val="24"/>
+        </w:rPr>
+        <w:t xml:space="preserve"> of art and open science technologies</w:t>
+      </w:r>
+      <w:r>
+        <w:rPr>
+          <w:rFonts w:ascii="Times New Roman" w:eastAsia="Times New Roman" w:hAnsi="Times New Roman" w:cs="Times New Roman"/>
+          <w:sz w:val="24"/>
+          <w:szCs w:val="24"/>
+        </w:rPr>
+        <w:t xml:space="preserve">, </w:t>
+      </w:r>
+      <w:r>
+        <w:rPr>
+          <w:rFonts w:ascii="Times New Roman" w:eastAsia="Times New Roman" w:hAnsi="Times New Roman" w:cs="Times New Roman"/>
+          <w:sz w:val="24"/>
+          <w:szCs w:val="24"/>
+        </w:rPr>
+        <w:t xml:space="preserve">with a </w:t>
+      </w:r>
+      <w:r>
+        <w:rPr>
+          <w:rFonts w:ascii="Times New Roman" w:eastAsia="Times New Roman" w:hAnsi="Times New Roman" w:cs="Times New Roman"/>
+          <w:sz w:val="24"/>
+          <w:szCs w:val="24"/>
+        </w:rPr>
+        <w:t xml:space="preserve">specific </w:t>
+      </w:r>
       <w:bookmarkStart w:id="0" w:name="_GoBack"/>
       <w:bookmarkEnd w:id="0"/>
       <w:r>
         <w:rPr>
           <w:rFonts w:ascii="Times New Roman" w:eastAsia="Times New Roman" w:hAnsi="Times New Roman" w:cs="Times New Roman"/>
-          <w:b/>
-          <w:iCs/>
-          <w:sz w:val="24"/>
-          <w:szCs w:val="24"/>
-        </w:rPr>
-        <w:lastRenderedPageBreak/>
-        <w:t>Session Proposal</w:t>
-      </w:r>
-    </w:p>
-    <w:p>
-      <w:pPr>
-        <w:rPr>
-          <w:rFonts w:ascii="Times New Roman" w:eastAsia="Times New Roman" w:hAnsi="Times New Roman" w:cs="Times New Roman"/>
-          <w:sz w:val="24"/>
-          <w:szCs w:val="24"/>
-        </w:rPr>
-      </w:pPr>
-      <w:r>
-        <w:rPr>
-          <w:rFonts w:ascii="Times New Roman" w:eastAsia="Times New Roman" w:hAnsi="Times New Roman" w:cs="Times New Roman"/>
-          <w:iCs/>
-          <w:sz w:val="24"/>
-          <w:szCs w:val="24"/>
-        </w:rPr>
-        <w:t xml:space="preserve">What do you get when you cross a group of comic book characters with a dataset, basic statistics, and open-science tools?  You get a </w:t>
-      </w:r>
-      <w:r>
-        <w:rPr>
-          <w:rFonts w:ascii="Times New Roman" w:eastAsia="Times New Roman" w:hAnsi="Times New Roman" w:cs="Times New Roman"/>
-          <w:b/>
-          <w:iCs/>
-          <w:sz w:val="24"/>
-          <w:szCs w:val="24"/>
-        </w:rPr>
-        <w:t>data story</w:t>
-      </w:r>
-      <w:r>
-        <w:rPr>
-          <w:rFonts w:ascii="Times New Roman" w:eastAsia="Times New Roman" w:hAnsi="Times New Roman" w:cs="Times New Roman"/>
-          <w:iCs/>
-          <w:sz w:val="24"/>
-          <w:szCs w:val="24"/>
-        </w:rPr>
-        <w:t xml:space="preserve">.  </w:t>
-      </w:r>
-      <w:r>
-        <w:rPr>
-          <w:rFonts w:ascii="Times New Roman" w:eastAsia="Times New Roman" w:hAnsi="Times New Roman" w:cs="Times New Roman"/>
-          <w:sz w:val="24"/>
-          <w:szCs w:val="24"/>
-        </w:rPr>
-        <w:t xml:space="preserve">A </w:t>
-      </w:r>
-      <w:r>
-        <w:rPr>
-          <w:rFonts w:ascii="Times New Roman" w:eastAsia="Times New Roman" w:hAnsi="Times New Roman" w:cs="Times New Roman"/>
-          <w:sz w:val="24"/>
-          <w:szCs w:val="24"/>
-        </w:rPr>
-        <w:t>data story – as its name suggests</w:t>
-      </w:r>
-      <w:r>
-        <w:rPr>
-          <w:rFonts w:ascii="Times New Roman" w:eastAsia="Times New Roman" w:hAnsi="Times New Roman" w:cs="Times New Roman"/>
-          <w:sz w:val="24"/>
-          <w:szCs w:val="24"/>
-        </w:rPr>
-        <w:t xml:space="preserve"> – is narrative about a data set with the primary objective of e</w:t>
-      </w:r>
-      <w:r>
-        <w:rPr>
-          <w:rFonts w:ascii="Times New Roman" w:eastAsia="Times New Roman" w:hAnsi="Times New Roman" w:cs="Times New Roman"/>
-          <w:sz w:val="24"/>
-          <w:szCs w:val="24"/>
-        </w:rPr>
-        <w:t xml:space="preserve">ducating even as it entertains.  A research team at the University of Florida has initiated a multi-year investigation to study the efficacy of the data story method of instruction </w:t>
-      </w:r>
-      <w:r>
-        <w:rPr>
-          <w:rFonts w:ascii="Times New Roman" w:eastAsia="Times New Roman" w:hAnsi="Times New Roman" w:cs="Times New Roman"/>
-          <w:sz w:val="24"/>
-          <w:szCs w:val="24"/>
-        </w:rPr>
-        <w:t>to convey</w:t>
-      </w:r>
-      <w:r>
-        <w:rPr>
-          <w:rFonts w:ascii="Times New Roman" w:eastAsia="Times New Roman" w:hAnsi="Times New Roman" w:cs="Times New Roman"/>
-          <w:sz w:val="24"/>
-          <w:szCs w:val="24"/>
-        </w:rPr>
-        <w:t xml:space="preserve"> foundational data science</w:t>
-      </w:r>
-      <w:r>
-        <w:rPr>
-          <w:rFonts w:ascii="Times New Roman" w:eastAsia="Times New Roman" w:hAnsi="Times New Roman" w:cs="Times New Roman"/>
-          <w:sz w:val="24"/>
-          <w:szCs w:val="24"/>
-        </w:rPr>
-        <w:t xml:space="preserve"> concepts to translational science graduate students and professionals. </w:t>
-      </w:r>
-    </w:p>
-    <w:p>
-      <w:pPr>
-        <w:rPr>
-          <w:rFonts w:ascii="Times New Roman" w:eastAsia="Times New Roman" w:hAnsi="Times New Roman" w:cs="Times New Roman"/>
-          <w:sz w:val="24"/>
-          <w:szCs w:val="24"/>
-        </w:rPr>
-      </w:pPr>
-      <w:r>
-        <w:rPr>
-          <w:rFonts w:ascii="Times New Roman" w:eastAsia="Times New Roman" w:hAnsi="Times New Roman" w:cs="Times New Roman"/>
-          <w:sz w:val="24"/>
-          <w:szCs w:val="24"/>
-        </w:rPr>
-        <w:t>In this session, p</w:t>
-      </w:r>
-      <w:r>
-        <w:rPr>
-          <w:rFonts w:ascii="Times New Roman" w:eastAsia="Times New Roman" w:hAnsi="Times New Roman" w:cs="Times New Roman"/>
-          <w:sz w:val="24"/>
-          <w:szCs w:val="24"/>
-        </w:rPr>
-        <w:t>articip</w:t>
-      </w:r>
-      <w:r>
-        <w:rPr>
-          <w:rFonts w:ascii="Times New Roman" w:eastAsia="Times New Roman" w:hAnsi="Times New Roman" w:cs="Times New Roman"/>
-          <w:sz w:val="24"/>
-          <w:szCs w:val="24"/>
-        </w:rPr>
-        <w:t>ants w</w:t>
-      </w:r>
-      <w:r>
-        <w:rPr>
-          <w:rFonts w:ascii="Times New Roman" w:eastAsia="Times New Roman" w:hAnsi="Times New Roman" w:cs="Times New Roman"/>
-          <w:sz w:val="24"/>
-          <w:szCs w:val="24"/>
-        </w:rPr>
-        <w:t>ill learn about the data story research program</w:t>
-      </w:r>
-      <w:r>
-        <w:rPr>
-          <w:rFonts w:ascii="Times New Roman" w:eastAsia="Times New Roman" w:hAnsi="Times New Roman" w:cs="Times New Roman"/>
-          <w:sz w:val="24"/>
-          <w:szCs w:val="24"/>
-        </w:rPr>
-        <w:t xml:space="preserve"> </w:t>
-      </w:r>
-      <w:r>
-        <w:rPr>
-          <w:rFonts w:ascii="Times New Roman" w:eastAsia="Times New Roman" w:hAnsi="Times New Roman" w:cs="Times New Roman"/>
-          <w:sz w:val="24"/>
-          <w:szCs w:val="24"/>
-        </w:rPr>
-        <w:t>currently underway at the University of Florida, including its origin, research partners, and direction.</w:t>
-      </w:r>
-      <w:r>
-        <w:rPr>
-          <w:rFonts w:ascii="Times New Roman" w:eastAsia="Times New Roman" w:hAnsi="Times New Roman" w:cs="Times New Roman"/>
-          <w:sz w:val="24"/>
-          <w:szCs w:val="24"/>
-        </w:rPr>
-        <w:t xml:space="preserve">  Additionally, participants will gain an appreciation for the </w:t>
-      </w:r>
-      <w:r>
-        <w:rPr>
-          <w:rFonts w:ascii="Times New Roman" w:eastAsia="Times New Roman" w:hAnsi="Times New Roman" w:cs="Times New Roman"/>
-          <w:sz w:val="24"/>
-          <w:szCs w:val="24"/>
-        </w:rPr>
-        <w:t>formative role of storytelling in</w:t>
-      </w:r>
-      <w:r>
-        <w:rPr>
-          <w:rFonts w:ascii="Times New Roman" w:eastAsia="Times New Roman" w:hAnsi="Times New Roman" w:cs="Times New Roman"/>
-          <w:sz w:val="24"/>
-          <w:szCs w:val="24"/>
-        </w:rPr>
-        <w:t xml:space="preserve"> creating meaningful </w:t>
-      </w:r>
-      <w:r>
-        <w:rPr>
-          <w:rFonts w:ascii="Times New Roman" w:eastAsia="Times New Roman" w:hAnsi="Times New Roman" w:cs="Times New Roman"/>
-          <w:sz w:val="24"/>
-          <w:szCs w:val="24"/>
-        </w:rPr>
-        <w:t xml:space="preserve">data science </w:t>
-      </w:r>
-      <w:r>
-        <w:rPr>
-          <w:rFonts w:ascii="Times New Roman" w:eastAsia="Times New Roman" w:hAnsi="Times New Roman" w:cs="Times New Roman"/>
-          <w:sz w:val="24"/>
-          <w:szCs w:val="24"/>
-        </w:rPr>
-        <w:t>learning experiences</w:t>
-      </w:r>
-      <w:r>
-        <w:rPr>
-          <w:rFonts w:ascii="Times New Roman" w:eastAsia="Times New Roman" w:hAnsi="Times New Roman" w:cs="Times New Roman"/>
-          <w:sz w:val="24"/>
-          <w:szCs w:val="24"/>
-        </w:rPr>
-        <w:t>.</w:t>
-      </w:r>
-      <w:r>
-        <w:rPr>
-          <w:rFonts w:ascii="Times New Roman" w:eastAsia="Times New Roman" w:hAnsi="Times New Roman" w:cs="Times New Roman"/>
-          <w:sz w:val="24"/>
-          <w:szCs w:val="24"/>
-        </w:rPr>
-        <w:t xml:space="preserve">  The importance of character development</w:t>
-      </w:r>
-      <w:r>
-        <w:rPr>
-          <w:rFonts w:ascii="Times New Roman" w:eastAsia="Times New Roman" w:hAnsi="Times New Roman" w:cs="Times New Roman"/>
-          <w:sz w:val="24"/>
-          <w:szCs w:val="24"/>
-        </w:rPr>
-        <w:t xml:space="preserve">, the creation of a cast of memorable </w:t>
-      </w:r>
-      <w:r>
-        <w:rPr>
-          <w:rFonts w:ascii="Times New Roman" w:eastAsia="Times New Roman" w:hAnsi="Times New Roman" w:cs="Times New Roman"/>
-          <w:sz w:val="24"/>
-          <w:szCs w:val="24"/>
-        </w:rPr>
-        <w:t xml:space="preserve">story </w:t>
-      </w:r>
-      <w:r>
-        <w:rPr>
-          <w:rFonts w:ascii="Times New Roman" w:eastAsia="Times New Roman" w:hAnsi="Times New Roman" w:cs="Times New Roman"/>
-          <w:sz w:val="24"/>
-          <w:szCs w:val="24"/>
-        </w:rPr>
-        <w:t xml:space="preserve">characters, </w:t>
-      </w:r>
-      <w:r>
-        <w:rPr>
-          <w:rFonts w:ascii="Times New Roman" w:eastAsia="Times New Roman" w:hAnsi="Times New Roman" w:cs="Times New Roman"/>
-          <w:sz w:val="24"/>
-          <w:szCs w:val="24"/>
-        </w:rPr>
-        <w:t>is</w:t>
-      </w:r>
-      <w:r>
-        <w:rPr>
-          <w:rFonts w:ascii="Times New Roman" w:eastAsia="Times New Roman" w:hAnsi="Times New Roman" w:cs="Times New Roman"/>
-          <w:sz w:val="24"/>
-          <w:szCs w:val="24"/>
-        </w:rPr>
-        <w:t xml:space="preserve"> also </w:t>
-      </w:r>
-      <w:r>
-        <w:rPr>
-          <w:rFonts w:ascii="Times New Roman" w:eastAsia="Times New Roman" w:hAnsi="Times New Roman" w:cs="Times New Roman"/>
-          <w:sz w:val="24"/>
-          <w:szCs w:val="24"/>
-        </w:rPr>
-        <w:t>presented and discussed</w:t>
-      </w:r>
-      <w:r>
-        <w:rPr>
-          <w:rFonts w:ascii="Times New Roman" w:eastAsia="Times New Roman" w:hAnsi="Times New Roman" w:cs="Times New Roman"/>
-          <w:sz w:val="24"/>
-          <w:szCs w:val="24"/>
-        </w:rPr>
-        <w:t>.</w:t>
-      </w:r>
-      <w:r>
-        <w:rPr>
-          <w:rFonts w:ascii="Times New Roman" w:eastAsia="Times New Roman" w:hAnsi="Times New Roman" w:cs="Times New Roman"/>
-          <w:sz w:val="24"/>
-          <w:szCs w:val="24"/>
-        </w:rPr>
-        <w:t xml:space="preserve">  T</w:t>
-      </w:r>
-      <w:r>
-        <w:rPr>
-          <w:rFonts w:ascii="Times New Roman" w:eastAsia="Times New Roman" w:hAnsi="Times New Roman" w:cs="Times New Roman"/>
-          <w:sz w:val="24"/>
-          <w:szCs w:val="24"/>
-        </w:rPr>
-        <w:t>he</w:t>
-      </w:r>
-      <w:r>
-        <w:rPr>
-          <w:rFonts w:ascii="Times New Roman" w:eastAsia="Times New Roman" w:hAnsi="Times New Roman" w:cs="Times New Roman"/>
-          <w:sz w:val="24"/>
-          <w:szCs w:val="24"/>
-        </w:rPr>
-        <w:t xml:space="preserve"> </w:t>
-      </w:r>
-      <w:r>
-        <w:rPr>
-          <w:rFonts w:ascii="Times New Roman" w:eastAsia="Times New Roman" w:hAnsi="Times New Roman" w:cs="Times New Roman"/>
-          <w:sz w:val="24"/>
-          <w:szCs w:val="24"/>
-        </w:rPr>
-        <w:t xml:space="preserve">successful </w:t>
-      </w:r>
-      <w:r>
-        <w:rPr>
-          <w:rFonts w:ascii="Times New Roman" w:eastAsia="Times New Roman" w:hAnsi="Times New Roman" w:cs="Times New Roman"/>
-          <w:sz w:val="24"/>
-          <w:szCs w:val="24"/>
-        </w:rPr>
-        <w:t>integration of</w:t>
-      </w:r>
-      <w:r>
-        <w:rPr>
-          <w:rFonts w:ascii="Times New Roman" w:eastAsia="Times New Roman" w:hAnsi="Times New Roman" w:cs="Times New Roman"/>
-          <w:sz w:val="24"/>
-          <w:szCs w:val="24"/>
-        </w:rPr>
-        <w:t xml:space="preserve"> art </w:t>
-      </w:r>
-      <w:r>
-        <w:rPr>
-          <w:rFonts w:ascii="Times New Roman" w:eastAsia="Times New Roman" w:hAnsi="Times New Roman" w:cs="Times New Roman"/>
-          <w:sz w:val="24"/>
-          <w:szCs w:val="24"/>
-        </w:rPr>
-        <w:t>and open science technologies</w:t>
-      </w:r>
-      <w:r>
-        <w:rPr>
-          <w:rFonts w:ascii="Times New Roman" w:eastAsia="Times New Roman" w:hAnsi="Times New Roman" w:cs="Times New Roman"/>
-          <w:sz w:val="24"/>
-          <w:szCs w:val="24"/>
-        </w:rPr>
-        <w:t xml:space="preserve"> (Python and R)</w:t>
-      </w:r>
-      <w:r>
-        <w:rPr>
-          <w:rFonts w:ascii="Times New Roman" w:eastAsia="Times New Roman" w:hAnsi="Times New Roman" w:cs="Times New Roman"/>
-          <w:sz w:val="24"/>
-          <w:szCs w:val="24"/>
-        </w:rPr>
-        <w:t xml:space="preserve"> w</w:t>
-      </w:r>
-      <w:r>
-        <w:rPr>
-          <w:rFonts w:ascii="Times New Roman" w:eastAsia="Times New Roman" w:hAnsi="Times New Roman" w:cs="Times New Roman"/>
-          <w:sz w:val="24"/>
-          <w:szCs w:val="24"/>
-        </w:rPr>
-        <w:t xml:space="preserve">ill </w:t>
-      </w:r>
-      <w:r>
-        <w:rPr>
-          <w:rFonts w:ascii="Times New Roman" w:eastAsia="Times New Roman" w:hAnsi="Times New Roman" w:cs="Times New Roman"/>
-          <w:sz w:val="24"/>
-          <w:szCs w:val="24"/>
-        </w:rPr>
-        <w:t>be</w:t>
-      </w:r>
-      <w:r>
-        <w:rPr>
-          <w:rFonts w:ascii="Times New Roman" w:eastAsia="Times New Roman" w:hAnsi="Times New Roman" w:cs="Times New Roman"/>
-          <w:sz w:val="24"/>
-          <w:szCs w:val="24"/>
-        </w:rPr>
-        <w:t xml:space="preserve"> a</w:t>
-      </w:r>
-      <w:r>
-        <w:rPr>
-          <w:rFonts w:ascii="Times New Roman" w:eastAsia="Times New Roman" w:hAnsi="Times New Roman" w:cs="Times New Roman"/>
-          <w:sz w:val="24"/>
-          <w:szCs w:val="24"/>
-        </w:rPr>
-        <w:t>n underlying theme</w:t>
-      </w:r>
-      <w:r>
-        <w:rPr>
-          <w:rFonts w:ascii="Times New Roman" w:eastAsia="Times New Roman" w:hAnsi="Times New Roman" w:cs="Times New Roman"/>
-          <w:sz w:val="24"/>
-          <w:szCs w:val="24"/>
-        </w:rPr>
-        <w:t xml:space="preserve"> explored throughout this</w:t>
-      </w:r>
-      <w:r>
-        <w:rPr>
-          <w:rFonts w:ascii="Times New Roman" w:eastAsia="Times New Roman" w:hAnsi="Times New Roman" w:cs="Times New Roman"/>
-          <w:sz w:val="24"/>
-          <w:szCs w:val="24"/>
-        </w:rPr>
-        <w:t xml:space="preserve"> session.  </w:t>
+          <w:sz w:val="24"/>
+          <w:szCs w:val="24"/>
+        </w:rPr>
+        <w:t xml:space="preserve">focus on </w:t>
+      </w:r>
+      <w:r>
+        <w:rPr>
+          <w:rFonts w:ascii="Times New Roman" w:eastAsia="Times New Roman" w:hAnsi="Times New Roman" w:cs="Times New Roman"/>
+          <w:sz w:val="24"/>
+          <w:szCs w:val="24"/>
+        </w:rPr>
+        <w:t>Jupyter Notebooks and R</w:t>
+      </w:r>
+      <w:r>
+        <w:rPr>
+          <w:rFonts w:ascii="Times New Roman" w:eastAsia="Times New Roman" w:hAnsi="Times New Roman" w:cs="Times New Roman"/>
+          <w:sz w:val="24"/>
+          <w:szCs w:val="24"/>
+        </w:rPr>
+        <w:t>M</w:t>
+      </w:r>
+      <w:r>
+        <w:rPr>
+          <w:rFonts w:ascii="Times New Roman" w:eastAsia="Times New Roman" w:hAnsi="Times New Roman" w:cs="Times New Roman"/>
+          <w:sz w:val="24"/>
+          <w:szCs w:val="24"/>
+        </w:rPr>
+        <w:t>arkdown.</w:t>
+      </w:r>
+      <w:r>
+        <w:rPr>
+          <w:rFonts w:ascii="Times New Roman" w:eastAsia="Times New Roman" w:hAnsi="Times New Roman" w:cs="Times New Roman"/>
+          <w:color w:val="FF0000"/>
+          <w:sz w:val="24"/>
+          <w:szCs w:val="24"/>
+        </w:rPr>
+        <w:t xml:space="preserve">  </w:t>
       </w:r>
       <w:r>
         <w:rPr>
@@ -832,7 +827,7 @@
           <w:sz w:val="24"/>
           <w:szCs w:val="24"/>
         </w:rPr>
-        <w:t>play</w:t>
+        <w:t>work</w:t>
       </w:r>
       <w:r>
         <w:rPr>
@@ -986,7 +981,25 @@
           <w:sz w:val="24"/>
           <w:szCs w:val="24"/>
         </w:rPr>
-        <w:t xml:space="preserve"> storytelling in open-science (Python, R) environments.</w:t>
+        <w:t xml:space="preserve"> storytelling in open-science (</w:t>
+      </w:r>
+      <w:r>
+        <w:rPr>
+          <w:rFonts w:ascii="Times New Roman" w:eastAsia="Times New Roman" w:hAnsi="Times New Roman" w:cs="Times New Roman"/>
+          <w:iCs/>
+          <w:sz w:val="24"/>
+          <w:szCs w:val="24"/>
+        </w:rPr>
+        <w:t>Jupyter Notebook and RMarkdown</w:t>
+      </w:r>
+      <w:r>
+        <w:rPr>
+          <w:rFonts w:ascii="Times New Roman" w:eastAsia="Times New Roman" w:hAnsi="Times New Roman" w:cs="Times New Roman"/>
+          <w:iCs/>
+          <w:sz w:val="24"/>
+          <w:szCs w:val="24"/>
+        </w:rPr>
+        <w:t>) environments.</w:t>
       </w:r>
     </w:p>
     <w:p>
@@ -6232,7 +6245,7 @@
       </w:pPr>
     </w:pPrDefault>
   </w:docDefaults>
-  <w:latentStyles w:defLockedState="0" w:defUIPriority="99" w:defSemiHidden="0" w:defUnhideWhenUsed="0" w:defQFormat="0" w:count="377">
+  <w:latentStyles w:defLockedState="0" w:defUIPriority="99" w:defSemiHidden="0" w:defUnhideWhenUsed="0" w:defQFormat="0" w:count="375">
     <w:lsdException w:name="Normal" w:uiPriority="0" w:qFormat="1"/>
     <w:lsdException w:name="heading 1" w:uiPriority="9" w:qFormat="1"/>
     <w:lsdException w:name="heading 2" w:semiHidden="1" w:uiPriority="9" w:unhideWhenUsed="1" w:qFormat="1"/>
@@ -6380,8 +6393,11 @@
     <w:lsdException w:name="Table 3D effects 3" w:semiHidden="1" w:unhideWhenUsed="1"/>
     <w:lsdException w:name="Table Contemporary" w:semiHidden="1" w:unhideWhenUsed="1"/>
     <w:lsdException w:name="Table Elegant" w:semiHidden="1" w:unhideWhenUsed="1"/>
+    <w:lsdException w:name="Table Professional" w:semiHidden="1" w:unhideWhenUsed="1"/>
     <w:lsdException w:name="Table Subtle 1" w:semiHidden="1" w:unhideWhenUsed="1"/>
     <w:lsdException w:name="Table Subtle 2" w:semiHidden="1" w:unhideWhenUsed="1"/>
+    <w:lsdException w:name="Table Web 1" w:semiHidden="1" w:unhideWhenUsed="1"/>
+    <w:lsdException w:name="Table Web 2" w:semiHidden="1" w:unhideWhenUsed="1"/>
     <w:lsdException w:name="Table Web 3" w:semiHidden="1" w:unhideWhenUsed="1"/>
     <w:lsdException w:name="Balloon Text" w:semiHidden="1" w:unhideWhenUsed="1"/>
     <w:lsdException w:name="Table Grid" w:uiPriority="0"/>
@@ -6605,8 +6621,6 @@
     <w:lsdException w:name="Smart Hyperlink" w:semiHidden="1" w:unhideWhenUsed="1"/>
     <w:lsdException w:name="Hashtag" w:semiHidden="1" w:unhideWhenUsed="1"/>
     <w:lsdException w:name="Unresolved Mention" w:semiHidden="1" w:unhideWhenUsed="1"/>
-    <w:lsdException w:name="Smart Link" w:semiHidden="1" w:unhideWhenUsed="1"/>
-    <w:lsdException w:name="Smart Link Error" w:semiHidden="1" w:unhideWhenUsed="1"/>
   </w:latentStyles>
   <w:style w:type="paragraph" w:default="1" w:styleId="Normal">
     <w:name w:val="Normal"/>
@@ -7053,7 +7067,7 @@
 </file>
 
 <file path=customXml/itemProps1.xml><?xml version="1.0" encoding="utf-8"?>
-<ds:datastoreItem xmlns:ds="http://schemas.openxmlformats.org/officeDocument/2006/customXml" ds:itemID="{E4ABCEE6-1C18-48E3-BD62-360BBD6BA64E}">
+<ds:datastoreItem xmlns:ds="http://schemas.openxmlformats.org/officeDocument/2006/customXml" ds:itemID="{6A37AA0D-2C5D-406C-B800-B6929F38160C}">
   <ds:schemaRefs>
     <ds:schemaRef ds:uri="http://schemas.openxmlformats.org/officeDocument/2006/bibliography"/>
   </ds:schemaRefs>

</xml_diff>

<commit_message>
Moved the ACTS session proposal to acts_session_proposal.docx.
</commit_message>
<xml_diff>
--- a/_motivation/story_motivation_article.docx
+++ b/_motivation/story_motivation_article.docx
@@ -391,6 +391,8 @@
     </w:p>
     <w:p>
       <w:pPr>
+        <w:spacing w:before="100" w:beforeAutospacing="1" w:after="240" w:line="240" w:lineRule="auto"/>
+        <w:jc w:val="center"/>
         <w:rPr>
           <w:rFonts w:ascii="Times New Roman" w:eastAsia="Times New Roman" w:hAnsi="Times New Roman" w:cs="Times New Roman"/>
           <w:b/>
@@ -399,705 +401,8 @@
           <w:szCs w:val="24"/>
         </w:rPr>
       </w:pPr>
-      <w:r>
-        <w:rPr>
-          <w:rFonts w:ascii="Times New Roman" w:eastAsia="Times New Roman" w:hAnsi="Times New Roman" w:cs="Times New Roman"/>
-          <w:b/>
-          <w:iCs/>
-          <w:sz w:val="24"/>
-          <w:szCs w:val="24"/>
-        </w:rPr>
-        <w:lastRenderedPageBreak/>
-        <w:t>Session Proposal</w:t>
-      </w:r>
-    </w:p>
-    <w:p>
-      <w:pPr>
-        <w:rPr>
-          <w:rFonts w:ascii="Times New Roman" w:eastAsia="Times New Roman" w:hAnsi="Times New Roman" w:cs="Times New Roman"/>
-          <w:sz w:val="24"/>
-          <w:szCs w:val="24"/>
-        </w:rPr>
-      </w:pPr>
-      <w:r>
-        <w:rPr>
-          <w:rFonts w:ascii="Times New Roman" w:eastAsia="Times New Roman" w:hAnsi="Times New Roman" w:cs="Times New Roman"/>
-          <w:iCs/>
-          <w:sz w:val="24"/>
-          <w:szCs w:val="24"/>
-        </w:rPr>
-        <w:t xml:space="preserve">What do you get when you cross a group of comic book characters with a dataset, basic statistics, and open-science tools?  You get a </w:t>
-      </w:r>
-      <w:r>
-        <w:rPr>
-          <w:rFonts w:ascii="Times New Roman" w:eastAsia="Times New Roman" w:hAnsi="Times New Roman" w:cs="Times New Roman"/>
-          <w:b/>
-          <w:iCs/>
-          <w:sz w:val="24"/>
-          <w:szCs w:val="24"/>
-        </w:rPr>
-        <w:t>data story</w:t>
-      </w:r>
-      <w:r>
-        <w:rPr>
-          <w:rFonts w:ascii="Times New Roman" w:eastAsia="Times New Roman" w:hAnsi="Times New Roman" w:cs="Times New Roman"/>
-          <w:iCs/>
-          <w:sz w:val="24"/>
-          <w:szCs w:val="24"/>
-        </w:rPr>
-        <w:t xml:space="preserve">.  </w:t>
-      </w:r>
-      <w:r>
-        <w:rPr>
-          <w:rFonts w:ascii="Times New Roman" w:eastAsia="Times New Roman" w:hAnsi="Times New Roman" w:cs="Times New Roman"/>
-          <w:sz w:val="24"/>
-          <w:szCs w:val="24"/>
-        </w:rPr>
-        <w:t xml:space="preserve">A </w:t>
-      </w:r>
-      <w:r>
-        <w:rPr>
-          <w:rFonts w:ascii="Times New Roman" w:eastAsia="Times New Roman" w:hAnsi="Times New Roman" w:cs="Times New Roman"/>
-          <w:sz w:val="24"/>
-          <w:szCs w:val="24"/>
-        </w:rPr>
-        <w:t>data story – as its name suggests</w:t>
-      </w:r>
-      <w:r>
-        <w:rPr>
-          <w:rFonts w:ascii="Times New Roman" w:eastAsia="Times New Roman" w:hAnsi="Times New Roman" w:cs="Times New Roman"/>
-          <w:sz w:val="24"/>
-          <w:szCs w:val="24"/>
-        </w:rPr>
-        <w:t xml:space="preserve"> – is narrative about a data set with the primary objective of e</w:t>
-      </w:r>
-      <w:r>
-        <w:rPr>
-          <w:rFonts w:ascii="Times New Roman" w:eastAsia="Times New Roman" w:hAnsi="Times New Roman" w:cs="Times New Roman"/>
-          <w:sz w:val="24"/>
-          <w:szCs w:val="24"/>
-        </w:rPr>
-        <w:t xml:space="preserve">ducating even as it entertains.  A research team at the University of Florida has initiated a multi-year investigation to study the efficacy of the data story method of instruction </w:t>
-      </w:r>
-      <w:r>
-        <w:rPr>
-          <w:rFonts w:ascii="Times New Roman" w:eastAsia="Times New Roman" w:hAnsi="Times New Roman" w:cs="Times New Roman"/>
-          <w:sz w:val="24"/>
-          <w:szCs w:val="24"/>
-        </w:rPr>
-        <w:t>to convey</w:t>
-      </w:r>
-      <w:r>
-        <w:rPr>
-          <w:rFonts w:ascii="Times New Roman" w:eastAsia="Times New Roman" w:hAnsi="Times New Roman" w:cs="Times New Roman"/>
-          <w:sz w:val="24"/>
-          <w:szCs w:val="24"/>
-        </w:rPr>
-        <w:t xml:space="preserve"> foundational data science</w:t>
-      </w:r>
-      <w:r>
-        <w:rPr>
-          <w:rFonts w:ascii="Times New Roman" w:eastAsia="Times New Roman" w:hAnsi="Times New Roman" w:cs="Times New Roman"/>
-          <w:sz w:val="24"/>
-          <w:szCs w:val="24"/>
-        </w:rPr>
-        <w:t xml:space="preserve"> concepts to translational science graduate students and professionals. </w:t>
-      </w:r>
-    </w:p>
-    <w:p>
-      <w:pPr>
-        <w:rPr>
-          <w:rFonts w:ascii="Times New Roman" w:eastAsia="Times New Roman" w:hAnsi="Times New Roman" w:cs="Times New Roman"/>
-          <w:color w:val="FF0000"/>
-          <w:sz w:val="24"/>
-          <w:szCs w:val="24"/>
-        </w:rPr>
-      </w:pPr>
-      <w:r>
-        <w:rPr>
-          <w:rFonts w:ascii="Times New Roman" w:eastAsia="Times New Roman" w:hAnsi="Times New Roman" w:cs="Times New Roman"/>
-          <w:sz w:val="24"/>
-          <w:szCs w:val="24"/>
-        </w:rPr>
-        <w:t>In this session, p</w:t>
-      </w:r>
-      <w:r>
-        <w:rPr>
-          <w:rFonts w:ascii="Times New Roman" w:eastAsia="Times New Roman" w:hAnsi="Times New Roman" w:cs="Times New Roman"/>
-          <w:sz w:val="24"/>
-          <w:szCs w:val="24"/>
-        </w:rPr>
-        <w:t>articip</w:t>
-      </w:r>
-      <w:r>
-        <w:rPr>
-          <w:rFonts w:ascii="Times New Roman" w:eastAsia="Times New Roman" w:hAnsi="Times New Roman" w:cs="Times New Roman"/>
-          <w:sz w:val="24"/>
-          <w:szCs w:val="24"/>
-        </w:rPr>
-        <w:t>ants w</w:t>
-      </w:r>
-      <w:r>
-        <w:rPr>
-          <w:rFonts w:ascii="Times New Roman" w:eastAsia="Times New Roman" w:hAnsi="Times New Roman" w:cs="Times New Roman"/>
-          <w:sz w:val="24"/>
-          <w:szCs w:val="24"/>
-        </w:rPr>
-        <w:t>ill learn about the data story research program</w:t>
-      </w:r>
-      <w:r>
-        <w:rPr>
-          <w:rFonts w:ascii="Times New Roman" w:eastAsia="Times New Roman" w:hAnsi="Times New Roman" w:cs="Times New Roman"/>
-          <w:sz w:val="24"/>
-          <w:szCs w:val="24"/>
-        </w:rPr>
-        <w:t xml:space="preserve"> </w:t>
-      </w:r>
-      <w:r>
-        <w:rPr>
-          <w:rFonts w:ascii="Times New Roman" w:eastAsia="Times New Roman" w:hAnsi="Times New Roman" w:cs="Times New Roman"/>
-          <w:sz w:val="24"/>
-          <w:szCs w:val="24"/>
-        </w:rPr>
-        <w:t>currently underway at the University of Florida, including its origin, research partners, and direction.</w:t>
-      </w:r>
-      <w:r>
-        <w:rPr>
-          <w:rFonts w:ascii="Times New Roman" w:eastAsia="Times New Roman" w:hAnsi="Times New Roman" w:cs="Times New Roman"/>
-          <w:sz w:val="24"/>
-          <w:szCs w:val="24"/>
-        </w:rPr>
-        <w:t xml:space="preserve">  Additionally, participants will gain an appreciation for the </w:t>
-      </w:r>
-      <w:r>
-        <w:rPr>
-          <w:rFonts w:ascii="Times New Roman" w:eastAsia="Times New Roman" w:hAnsi="Times New Roman" w:cs="Times New Roman"/>
-          <w:sz w:val="24"/>
-          <w:szCs w:val="24"/>
-        </w:rPr>
-        <w:t>formative role of storytelling in</w:t>
-      </w:r>
-      <w:r>
-        <w:rPr>
-          <w:rFonts w:ascii="Times New Roman" w:eastAsia="Times New Roman" w:hAnsi="Times New Roman" w:cs="Times New Roman"/>
-          <w:sz w:val="24"/>
-          <w:szCs w:val="24"/>
-        </w:rPr>
-        <w:t xml:space="preserve"> creating meaningful </w:t>
-      </w:r>
-      <w:r>
-        <w:rPr>
-          <w:rFonts w:ascii="Times New Roman" w:eastAsia="Times New Roman" w:hAnsi="Times New Roman" w:cs="Times New Roman"/>
-          <w:sz w:val="24"/>
-          <w:szCs w:val="24"/>
-        </w:rPr>
-        <w:t xml:space="preserve">data science </w:t>
-      </w:r>
-      <w:r>
-        <w:rPr>
-          <w:rFonts w:ascii="Times New Roman" w:eastAsia="Times New Roman" w:hAnsi="Times New Roman" w:cs="Times New Roman"/>
-          <w:sz w:val="24"/>
-          <w:szCs w:val="24"/>
-        </w:rPr>
-        <w:t>learning experiences</w:t>
-      </w:r>
-      <w:r>
-        <w:rPr>
-          <w:rFonts w:ascii="Times New Roman" w:eastAsia="Times New Roman" w:hAnsi="Times New Roman" w:cs="Times New Roman"/>
-          <w:sz w:val="24"/>
-          <w:szCs w:val="24"/>
-        </w:rPr>
-        <w:t>.</w:t>
-      </w:r>
-      <w:r>
-        <w:rPr>
-          <w:rFonts w:ascii="Times New Roman" w:eastAsia="Times New Roman" w:hAnsi="Times New Roman" w:cs="Times New Roman"/>
-          <w:sz w:val="24"/>
-          <w:szCs w:val="24"/>
-        </w:rPr>
-        <w:t xml:space="preserve">  The importance of character development</w:t>
-      </w:r>
-      <w:r>
-        <w:rPr>
-          <w:rFonts w:ascii="Times New Roman" w:eastAsia="Times New Roman" w:hAnsi="Times New Roman" w:cs="Times New Roman"/>
-          <w:sz w:val="24"/>
-          <w:szCs w:val="24"/>
-        </w:rPr>
-        <w:t xml:space="preserve"> – the </w:t>
-      </w:r>
-      <w:r>
-        <w:rPr>
-          <w:rFonts w:ascii="Times New Roman" w:eastAsia="Times New Roman" w:hAnsi="Times New Roman" w:cs="Times New Roman"/>
-          <w:sz w:val="24"/>
-          <w:szCs w:val="24"/>
-        </w:rPr>
-        <w:t xml:space="preserve">creation of a cast of memorable </w:t>
-      </w:r>
-      <w:r>
-        <w:rPr>
-          <w:rFonts w:ascii="Times New Roman" w:eastAsia="Times New Roman" w:hAnsi="Times New Roman" w:cs="Times New Roman"/>
-          <w:sz w:val="24"/>
-          <w:szCs w:val="24"/>
-        </w:rPr>
-        <w:t xml:space="preserve">story </w:t>
-      </w:r>
-      <w:r>
-        <w:rPr>
-          <w:rFonts w:ascii="Times New Roman" w:eastAsia="Times New Roman" w:hAnsi="Times New Roman" w:cs="Times New Roman"/>
-          <w:sz w:val="24"/>
-          <w:szCs w:val="24"/>
-        </w:rPr>
-        <w:t>characters</w:t>
-      </w:r>
-      <w:r>
-        <w:rPr>
-          <w:rFonts w:ascii="Times New Roman" w:eastAsia="Times New Roman" w:hAnsi="Times New Roman" w:cs="Times New Roman"/>
-          <w:sz w:val="24"/>
-          <w:szCs w:val="24"/>
-        </w:rPr>
-        <w:t xml:space="preserve"> – is </w:t>
-      </w:r>
-      <w:r>
-        <w:rPr>
-          <w:rFonts w:ascii="Times New Roman" w:eastAsia="Times New Roman" w:hAnsi="Times New Roman" w:cs="Times New Roman"/>
-          <w:sz w:val="24"/>
-          <w:szCs w:val="24"/>
-        </w:rPr>
-        <w:t>also</w:t>
-      </w:r>
-      <w:r>
-        <w:rPr>
-          <w:rFonts w:ascii="Times New Roman" w:eastAsia="Times New Roman" w:hAnsi="Times New Roman" w:cs="Times New Roman"/>
-          <w:sz w:val="24"/>
-          <w:szCs w:val="24"/>
-        </w:rPr>
-        <w:t xml:space="preserve"> </w:t>
-      </w:r>
-      <w:r>
-        <w:rPr>
-          <w:rFonts w:ascii="Times New Roman" w:eastAsia="Times New Roman" w:hAnsi="Times New Roman" w:cs="Times New Roman"/>
-          <w:sz w:val="24"/>
-          <w:szCs w:val="24"/>
-        </w:rPr>
-        <w:t>presented and discussed</w:t>
-      </w:r>
-      <w:r>
-        <w:rPr>
-          <w:rFonts w:ascii="Times New Roman" w:eastAsia="Times New Roman" w:hAnsi="Times New Roman" w:cs="Times New Roman"/>
-          <w:sz w:val="24"/>
-          <w:szCs w:val="24"/>
-        </w:rPr>
-        <w:t>.</w:t>
-      </w:r>
-      <w:r>
-        <w:rPr>
-          <w:rFonts w:ascii="Times New Roman" w:eastAsia="Times New Roman" w:hAnsi="Times New Roman" w:cs="Times New Roman"/>
-          <w:color w:val="FF0000"/>
-          <w:sz w:val="24"/>
-          <w:szCs w:val="24"/>
-        </w:rPr>
-        <w:t xml:space="preserve">  </w:t>
-      </w:r>
-      <w:r>
-        <w:rPr>
-          <w:rFonts w:ascii="Times New Roman" w:eastAsia="Times New Roman" w:hAnsi="Times New Roman" w:cs="Times New Roman"/>
-          <w:sz w:val="24"/>
-          <w:szCs w:val="24"/>
-        </w:rPr>
-        <w:t xml:space="preserve">The underlying theme of this session is the successful </w:t>
-      </w:r>
-      <w:r>
-        <w:rPr>
-          <w:rFonts w:ascii="Times New Roman" w:eastAsia="Times New Roman" w:hAnsi="Times New Roman" w:cs="Times New Roman"/>
-          <w:sz w:val="24"/>
-          <w:szCs w:val="24"/>
-        </w:rPr>
-        <w:t>integration</w:t>
-      </w:r>
-      <w:r>
-        <w:rPr>
-          <w:rFonts w:ascii="Times New Roman" w:eastAsia="Times New Roman" w:hAnsi="Times New Roman" w:cs="Times New Roman"/>
-          <w:sz w:val="24"/>
-          <w:szCs w:val="24"/>
-        </w:rPr>
-        <w:t xml:space="preserve"> of art and open science technologies</w:t>
-      </w:r>
-      <w:r>
-        <w:rPr>
-          <w:rFonts w:ascii="Times New Roman" w:eastAsia="Times New Roman" w:hAnsi="Times New Roman" w:cs="Times New Roman"/>
-          <w:sz w:val="24"/>
-          <w:szCs w:val="24"/>
-        </w:rPr>
-        <w:t xml:space="preserve">, </w:t>
-      </w:r>
-      <w:r>
-        <w:rPr>
-          <w:rFonts w:ascii="Times New Roman" w:eastAsia="Times New Roman" w:hAnsi="Times New Roman" w:cs="Times New Roman"/>
-          <w:sz w:val="24"/>
-          <w:szCs w:val="24"/>
-        </w:rPr>
-        <w:t xml:space="preserve">with a </w:t>
-      </w:r>
-      <w:r>
-        <w:rPr>
-          <w:rFonts w:ascii="Times New Roman" w:eastAsia="Times New Roman" w:hAnsi="Times New Roman" w:cs="Times New Roman"/>
-          <w:sz w:val="24"/>
-          <w:szCs w:val="24"/>
-        </w:rPr>
-        <w:t xml:space="preserve">specific </w:t>
-      </w:r>
       <w:bookmarkStart w:id="0" w:name="_GoBack"/>
       <w:bookmarkEnd w:id="0"/>
-      <w:r>
-        <w:rPr>
-          <w:rFonts w:ascii="Times New Roman" w:eastAsia="Times New Roman" w:hAnsi="Times New Roman" w:cs="Times New Roman"/>
-          <w:sz w:val="24"/>
-          <w:szCs w:val="24"/>
-        </w:rPr>
-        <w:t xml:space="preserve">focus on </w:t>
-      </w:r>
-      <w:r>
-        <w:rPr>
-          <w:rFonts w:ascii="Times New Roman" w:eastAsia="Times New Roman" w:hAnsi="Times New Roman" w:cs="Times New Roman"/>
-          <w:sz w:val="24"/>
-          <w:szCs w:val="24"/>
-        </w:rPr>
-        <w:t>Jupyter Notebooks and R</w:t>
-      </w:r>
-      <w:r>
-        <w:rPr>
-          <w:rFonts w:ascii="Times New Roman" w:eastAsia="Times New Roman" w:hAnsi="Times New Roman" w:cs="Times New Roman"/>
-          <w:sz w:val="24"/>
-          <w:szCs w:val="24"/>
-        </w:rPr>
-        <w:t>M</w:t>
-      </w:r>
-      <w:r>
-        <w:rPr>
-          <w:rFonts w:ascii="Times New Roman" w:eastAsia="Times New Roman" w:hAnsi="Times New Roman" w:cs="Times New Roman"/>
-          <w:sz w:val="24"/>
-          <w:szCs w:val="24"/>
-        </w:rPr>
-        <w:t>arkdown.</w:t>
-      </w:r>
-      <w:r>
-        <w:rPr>
-          <w:rFonts w:ascii="Times New Roman" w:eastAsia="Times New Roman" w:hAnsi="Times New Roman" w:cs="Times New Roman"/>
-          <w:color w:val="FF0000"/>
-          <w:sz w:val="24"/>
-          <w:szCs w:val="24"/>
-        </w:rPr>
-        <w:t xml:space="preserve">  </w:t>
-      </w:r>
-      <w:r>
-        <w:rPr>
-          <w:rFonts w:ascii="Times New Roman" w:eastAsia="Times New Roman" w:hAnsi="Times New Roman" w:cs="Times New Roman"/>
-          <w:sz w:val="24"/>
-          <w:szCs w:val="24"/>
-        </w:rPr>
-        <w:t xml:space="preserve">And finally, participants will </w:t>
-      </w:r>
-      <w:r>
-        <w:rPr>
-          <w:rFonts w:ascii="Times New Roman" w:eastAsia="Times New Roman" w:hAnsi="Times New Roman" w:cs="Times New Roman"/>
-          <w:sz w:val="24"/>
-          <w:szCs w:val="24"/>
-        </w:rPr>
-        <w:t xml:space="preserve">be </w:t>
-      </w:r>
-      <w:r>
-        <w:rPr>
-          <w:rFonts w:ascii="Times New Roman" w:eastAsia="Times New Roman" w:hAnsi="Times New Roman" w:cs="Times New Roman"/>
-          <w:sz w:val="24"/>
-          <w:szCs w:val="24"/>
-        </w:rPr>
-        <w:t xml:space="preserve">given a chance to </w:t>
-      </w:r>
-      <w:r>
-        <w:rPr>
-          <w:rFonts w:ascii="Times New Roman" w:eastAsia="Times New Roman" w:hAnsi="Times New Roman" w:cs="Times New Roman"/>
-          <w:sz w:val="24"/>
-          <w:szCs w:val="24"/>
-        </w:rPr>
-        <w:t xml:space="preserve">examine and </w:t>
-      </w:r>
-      <w:r>
-        <w:rPr>
-          <w:rFonts w:ascii="Times New Roman" w:eastAsia="Times New Roman" w:hAnsi="Times New Roman" w:cs="Times New Roman"/>
-          <w:sz w:val="24"/>
-          <w:szCs w:val="24"/>
-        </w:rPr>
-        <w:t>work</w:t>
-      </w:r>
-      <w:r>
-        <w:rPr>
-          <w:rFonts w:ascii="Times New Roman" w:eastAsia="Times New Roman" w:hAnsi="Times New Roman" w:cs="Times New Roman"/>
-          <w:sz w:val="24"/>
-          <w:szCs w:val="24"/>
-        </w:rPr>
-        <w:t xml:space="preserve"> with an interactive </w:t>
-      </w:r>
-      <w:r>
-        <w:rPr>
-          <w:rFonts w:ascii="Times New Roman" w:eastAsia="Times New Roman" w:hAnsi="Times New Roman" w:cs="Times New Roman"/>
-          <w:sz w:val="24"/>
-          <w:szCs w:val="24"/>
-        </w:rPr>
-        <w:t>public health data story created by our research team.</w:t>
-      </w:r>
-    </w:p>
-    <w:p>
-      <w:pPr>
-        <w:rPr>
-          <w:rFonts w:ascii="Times New Roman" w:eastAsia="Times New Roman" w:hAnsi="Times New Roman" w:cs="Times New Roman"/>
-          <w:i/>
-          <w:iCs/>
-          <w:color w:val="244061" w:themeColor="accent1" w:themeShade="80"/>
-          <w:sz w:val="24"/>
-          <w:szCs w:val="24"/>
-        </w:rPr>
-      </w:pPr>
-      <w:r>
-        <w:rPr>
-          <w:rFonts w:ascii="Times New Roman" w:eastAsia="Times New Roman" w:hAnsi="Times New Roman" w:cs="Times New Roman"/>
-          <w:i/>
-          <w:iCs/>
-          <w:color w:val="244061" w:themeColor="accent1" w:themeShade="80"/>
-          <w:sz w:val="24"/>
-          <w:szCs w:val="24"/>
-        </w:rPr>
-        <w:t xml:space="preserve">Learning Objective 1  </w:t>
-      </w:r>
-    </w:p>
-    <w:p>
-      <w:pPr>
-        <w:rPr>
-          <w:rFonts w:ascii="Times New Roman" w:eastAsia="Times New Roman" w:hAnsi="Times New Roman" w:cs="Times New Roman"/>
-          <w:iCs/>
-          <w:sz w:val="24"/>
-          <w:szCs w:val="24"/>
-        </w:rPr>
-      </w:pPr>
-      <w:r>
-        <w:rPr>
-          <w:rFonts w:ascii="Times New Roman" w:eastAsia="Times New Roman" w:hAnsi="Times New Roman" w:cs="Times New Roman"/>
-          <w:iCs/>
-          <w:sz w:val="24"/>
-          <w:szCs w:val="24"/>
-        </w:rPr>
-        <w:t>Participants will gain an understanding of the data story research program currently underway at the University of Flo</w:t>
-      </w:r>
-      <w:r>
-        <w:rPr>
-          <w:rFonts w:ascii="Times New Roman" w:eastAsia="Times New Roman" w:hAnsi="Times New Roman" w:cs="Times New Roman"/>
-          <w:iCs/>
-          <w:sz w:val="24"/>
-          <w:szCs w:val="24"/>
-        </w:rPr>
-        <w:t>rida and initial findings from our</w:t>
-      </w:r>
-      <w:r>
-        <w:rPr>
-          <w:rFonts w:ascii="Times New Roman" w:eastAsia="Times New Roman" w:hAnsi="Times New Roman" w:cs="Times New Roman"/>
-          <w:iCs/>
-          <w:sz w:val="24"/>
-          <w:szCs w:val="24"/>
-        </w:rPr>
-        <w:t xml:space="preserve"> pilot study. </w:t>
-      </w:r>
-    </w:p>
-    <w:p>
-      <w:pPr>
-        <w:rPr>
-          <w:rFonts w:ascii="Times New Roman" w:eastAsia="Times New Roman" w:hAnsi="Times New Roman" w:cs="Times New Roman"/>
-          <w:i/>
-          <w:iCs/>
-          <w:color w:val="244061" w:themeColor="accent1" w:themeShade="80"/>
-          <w:sz w:val="24"/>
-          <w:szCs w:val="24"/>
-        </w:rPr>
-      </w:pPr>
-      <w:r>
-        <w:rPr>
-          <w:rFonts w:ascii="Times New Roman" w:eastAsia="Times New Roman" w:hAnsi="Times New Roman" w:cs="Times New Roman"/>
-          <w:i/>
-          <w:iCs/>
-          <w:color w:val="244061" w:themeColor="accent1" w:themeShade="80"/>
-          <w:sz w:val="24"/>
-          <w:szCs w:val="24"/>
-        </w:rPr>
-        <w:t>Learning Objective 2</w:t>
-      </w:r>
-    </w:p>
-    <w:p>
-      <w:pPr>
-        <w:rPr>
-          <w:rFonts w:ascii="Times New Roman" w:eastAsia="Times New Roman" w:hAnsi="Times New Roman" w:cs="Times New Roman"/>
-          <w:iCs/>
-          <w:sz w:val="24"/>
-          <w:szCs w:val="24"/>
-        </w:rPr>
-      </w:pPr>
-      <w:r>
-        <w:rPr>
-          <w:rFonts w:ascii="Times New Roman" w:eastAsia="Times New Roman" w:hAnsi="Times New Roman" w:cs="Times New Roman"/>
-          <w:iCs/>
-          <w:sz w:val="24"/>
-          <w:szCs w:val="24"/>
-        </w:rPr>
-        <w:t xml:space="preserve">Participants will acquire a working knowledge of </w:t>
-      </w:r>
-      <w:r>
-        <w:rPr>
-          <w:rFonts w:ascii="Times New Roman" w:eastAsia="Times New Roman" w:hAnsi="Times New Roman" w:cs="Times New Roman"/>
-          <w:iCs/>
-          <w:sz w:val="24"/>
-          <w:szCs w:val="24"/>
-        </w:rPr>
-        <w:t>data story construction</w:t>
-      </w:r>
-      <w:r>
-        <w:rPr>
-          <w:rFonts w:ascii="Times New Roman" w:eastAsia="Times New Roman" w:hAnsi="Times New Roman" w:cs="Times New Roman"/>
-          <w:iCs/>
-          <w:sz w:val="24"/>
-          <w:szCs w:val="24"/>
-        </w:rPr>
-        <w:t xml:space="preserve"> and the principles of</w:t>
-      </w:r>
-      <w:r>
-        <w:rPr>
-          <w:rFonts w:ascii="Times New Roman" w:eastAsia="Times New Roman" w:hAnsi="Times New Roman" w:cs="Times New Roman"/>
-          <w:iCs/>
-          <w:sz w:val="24"/>
-          <w:szCs w:val="24"/>
-        </w:rPr>
-        <w:t xml:space="preserve"> educational</w:t>
-      </w:r>
-      <w:r>
-        <w:rPr>
-          <w:rFonts w:ascii="Times New Roman" w:eastAsia="Times New Roman" w:hAnsi="Times New Roman" w:cs="Times New Roman"/>
-          <w:iCs/>
-          <w:sz w:val="24"/>
-          <w:szCs w:val="24"/>
-        </w:rPr>
-        <w:t xml:space="preserve"> storytelling in open-science (</w:t>
-      </w:r>
-      <w:r>
-        <w:rPr>
-          <w:rFonts w:ascii="Times New Roman" w:eastAsia="Times New Roman" w:hAnsi="Times New Roman" w:cs="Times New Roman"/>
-          <w:iCs/>
-          <w:sz w:val="24"/>
-          <w:szCs w:val="24"/>
-        </w:rPr>
-        <w:t>Jupyter Notebook and RMarkdown</w:t>
-      </w:r>
-      <w:r>
-        <w:rPr>
-          <w:rFonts w:ascii="Times New Roman" w:eastAsia="Times New Roman" w:hAnsi="Times New Roman" w:cs="Times New Roman"/>
-          <w:iCs/>
-          <w:sz w:val="24"/>
-          <w:szCs w:val="24"/>
-        </w:rPr>
-        <w:t>) environments.</w:t>
-      </w:r>
-    </w:p>
-    <w:p>
-      <w:pPr>
-        <w:rPr>
-          <w:rFonts w:ascii="Times New Roman" w:eastAsia="Times New Roman" w:hAnsi="Times New Roman" w:cs="Times New Roman"/>
-          <w:b/>
-          <w:i/>
-          <w:iCs/>
-          <w:color w:val="244061" w:themeColor="accent1" w:themeShade="80"/>
-          <w:sz w:val="24"/>
-          <w:szCs w:val="24"/>
-        </w:rPr>
-      </w:pPr>
-      <w:r>
-        <w:rPr>
-          <w:rFonts w:ascii="Times New Roman" w:eastAsia="Times New Roman" w:hAnsi="Times New Roman" w:cs="Times New Roman"/>
-          <w:i/>
-          <w:iCs/>
-          <w:color w:val="244061" w:themeColor="accent1" w:themeShade="80"/>
-          <w:sz w:val="24"/>
-          <w:szCs w:val="24"/>
-        </w:rPr>
-        <w:t>Learning Objective 3</w:t>
-      </w:r>
-      <w:r>
-        <w:rPr>
-          <w:rFonts w:ascii="Times New Roman" w:eastAsia="Times New Roman" w:hAnsi="Times New Roman" w:cs="Times New Roman"/>
-          <w:b/>
-          <w:i/>
-          <w:iCs/>
-          <w:color w:val="244061" w:themeColor="accent1" w:themeShade="80"/>
-          <w:sz w:val="24"/>
-          <w:szCs w:val="24"/>
-        </w:rPr>
-        <w:t xml:space="preserve"> </w:t>
-      </w:r>
-    </w:p>
-    <w:p>
-      <w:pPr>
-        <w:rPr>
-          <w:rFonts w:ascii="Times New Roman" w:eastAsia="Times New Roman" w:hAnsi="Times New Roman" w:cs="Times New Roman"/>
-          <w:b/>
-          <w:iCs/>
-          <w:sz w:val="24"/>
-          <w:szCs w:val="24"/>
-        </w:rPr>
-      </w:pPr>
-      <w:r>
-        <w:rPr>
-          <w:rFonts w:ascii="Times New Roman" w:eastAsia="Times New Roman" w:hAnsi="Times New Roman" w:cs="Times New Roman"/>
-          <w:iCs/>
-          <w:sz w:val="24"/>
-          <w:szCs w:val="24"/>
-        </w:rPr>
-        <w:t xml:space="preserve">Participants will </w:t>
-      </w:r>
-      <w:r>
-        <w:rPr>
-          <w:rFonts w:ascii="Times New Roman" w:eastAsia="Times New Roman" w:hAnsi="Times New Roman" w:cs="Times New Roman"/>
-          <w:iCs/>
-          <w:sz w:val="24"/>
-          <w:szCs w:val="24"/>
-        </w:rPr>
-        <w:t>see how the princi</w:t>
-      </w:r>
-      <w:r>
-        <w:rPr>
-          <w:rFonts w:ascii="Times New Roman" w:eastAsia="Times New Roman" w:hAnsi="Times New Roman" w:cs="Times New Roman"/>
-          <w:iCs/>
-          <w:sz w:val="24"/>
-          <w:szCs w:val="24"/>
-        </w:rPr>
-        <w:t xml:space="preserve">ples of educational storytelling have been implemented in a public health data story, created for our data story research study. </w:t>
-      </w:r>
-      <w:r>
-        <w:rPr>
-          <w:rFonts w:ascii="Times New Roman" w:eastAsia="Times New Roman" w:hAnsi="Times New Roman" w:cs="Times New Roman"/>
-          <w:b/>
-          <w:iCs/>
-          <w:sz w:val="24"/>
-          <w:szCs w:val="24"/>
-        </w:rPr>
-        <w:br w:type="page"/>
-      </w:r>
-    </w:p>
-    <w:p>
-      <w:pPr>
-        <w:spacing w:before="100" w:beforeAutospacing="1" w:after="240" w:line="240" w:lineRule="auto"/>
-        <w:jc w:val="center"/>
-        <w:rPr>
-          <w:rFonts w:ascii="Times New Roman" w:eastAsia="Times New Roman" w:hAnsi="Times New Roman" w:cs="Times New Roman"/>
-          <w:b/>
-          <w:iCs/>
-          <w:sz w:val="24"/>
-          <w:szCs w:val="24"/>
-        </w:rPr>
-      </w:pPr>
       <w:r>
         <w:rPr>
           <w:rFonts w:ascii="Times New Roman" w:eastAsia="Times New Roman" w:hAnsi="Times New Roman" w:cs="Times New Roman"/>
@@ -7067,7 +6372,7 @@
 </file>
 
 <file path=customXml/itemProps1.xml><?xml version="1.0" encoding="utf-8"?>
-<ds:datastoreItem xmlns:ds="http://schemas.openxmlformats.org/officeDocument/2006/customXml" ds:itemID="{6A37AA0D-2C5D-406C-B800-B6929F38160C}">
+<ds:datastoreItem xmlns:ds="http://schemas.openxmlformats.org/officeDocument/2006/customXml" ds:itemID="{B5DAC6B0-8A38-4143-B4C2-C10551DD9042}">
   <ds:schemaRefs>
     <ds:schemaRef ds:uri="http://schemas.openxmlformats.org/officeDocument/2006/bibliography"/>
   </ds:schemaRefs>

</xml_diff>

<commit_message>
Continued work on literature review.
</commit_message>
<xml_diff>
--- a/_motivation/story_motivation_article.docx
+++ b/_motivation/story_motivation_article.docx
@@ -1,6 +1,6 @@
 
 <file path=word/document.xml><?xml version="1.0" encoding="utf-8"?>
-<w:document xmlns:wpc="http://schemas.microsoft.com/office/word/2010/wordprocessingCanvas" xmlns:cx="http://schemas.microsoft.com/office/drawing/2014/chartex" xmlns:cx1="http://schemas.microsoft.com/office/drawing/2015/9/8/chartex" xmlns:cx2="http://schemas.microsoft.com/office/drawing/2015/10/21/chartex" xmlns:cx3="http://schemas.microsoft.com/office/drawing/2016/5/9/chartex" xmlns:cx4="http://schemas.microsoft.com/office/drawing/2016/5/10/chartex" xmlns:cx5="http://schemas.microsoft.com/office/drawing/2016/5/11/chartex" xmlns:cx6="http://schemas.microsoft.com/office/drawing/2016/5/12/chartex" xmlns:cx7="http://schemas.microsoft.com/office/drawing/2016/5/13/chartex" xmlns:cx8="http://schemas.microsoft.com/office/drawing/2016/5/14/chartex" xmlns:mc="http://schemas.openxmlformats.org/markup-compatibility/2006" xmlns:aink="http://schemas.microsoft.com/office/drawing/2016/ink" xmlns:am3d="http://schemas.microsoft.com/office/drawing/2017/model3d" xmlns:o="urn:schemas-microsoft-com:office:office" xmlns:r="http://schemas.openxmlformats.org/officeDocument/2006/relationships" xmlns:m="http://schemas.openxmlformats.org/officeDocument/2006/math" xmlns:v="urn:schemas-microsoft-com:vml" xmlns:wp14="http://schemas.microsoft.com/office/word/2010/wordprocessingDrawing" xmlns:wp="http://schemas.openxmlformats.org/drawingml/2006/wordprocessingDrawing" xmlns:w10="urn:schemas-microsoft-com:office:word" xmlns:w="http://schemas.openxmlformats.org/wordprocessingml/2006/main" xmlns:w14="http://schemas.microsoft.com/office/word/2010/wordml" xmlns:w15="http://schemas.microsoft.com/office/word/2012/wordml" xmlns:w16cid="http://schemas.microsoft.com/office/word/2016/wordml/cid" xmlns:w16se="http://schemas.microsoft.com/office/word/2015/wordml/symex" xmlns:wpg="http://schemas.microsoft.com/office/word/2010/wordprocessingGroup" xmlns:wpi="http://schemas.microsoft.com/office/word/2010/wordprocessingInk" xmlns:wne="http://schemas.microsoft.com/office/word/2006/wordml" xmlns:wps="http://schemas.microsoft.com/office/word/2010/wordprocessingShape" mc:Ignorable="w14 w15 w16se w16cid wp14">
+<w:document xmlns:wpc="http://schemas.microsoft.com/office/word/2010/wordprocessingCanvas" xmlns:cx="http://schemas.microsoft.com/office/drawing/2014/chartex" xmlns:cx1="http://schemas.microsoft.com/office/drawing/2015/9/8/chartex" xmlns:mc="http://schemas.openxmlformats.org/markup-compatibility/2006" xmlns:o="urn:schemas-microsoft-com:office:office" xmlns:r="http://schemas.openxmlformats.org/officeDocument/2006/relationships" xmlns:m="http://schemas.openxmlformats.org/officeDocument/2006/math" xmlns:v="urn:schemas-microsoft-com:vml" xmlns:wp14="http://schemas.microsoft.com/office/word/2010/wordprocessingDrawing" xmlns:wp="http://schemas.openxmlformats.org/drawingml/2006/wordprocessingDrawing" xmlns:w10="urn:schemas-microsoft-com:office:word" xmlns:w="http://schemas.openxmlformats.org/wordprocessingml/2006/main" xmlns:w14="http://schemas.microsoft.com/office/word/2010/wordml" xmlns:w15="http://schemas.microsoft.com/office/word/2012/wordml" xmlns:w16se="http://schemas.microsoft.com/office/word/2015/wordml/symex" xmlns:wpg="http://schemas.microsoft.com/office/word/2010/wordprocessingGroup" xmlns:wpi="http://schemas.microsoft.com/office/word/2010/wordprocessingInk" xmlns:wne="http://schemas.microsoft.com/office/word/2006/wordml" xmlns:wps="http://schemas.microsoft.com/office/word/2010/wordprocessingShape" mc:Ignorable="w14 w15 w16se wp14">
   <w:body>
     <w:p>
       <w:pPr>
@@ -401,8 +401,6 @@
           <w:szCs w:val="24"/>
         </w:rPr>
       </w:pPr>
-      <w:bookmarkStart w:id="0" w:name="_GoBack"/>
-      <w:bookmarkEnd w:id="0"/>
       <w:r>
         <w:rPr>
           <w:rFonts w:ascii="Times New Roman" w:eastAsia="Times New Roman" w:hAnsi="Times New Roman" w:cs="Times New Roman"/>
@@ -704,13 +702,15 @@
         <w:ind w:firstLine="576"/>
         <w:rPr>
           <w:rFonts w:ascii="Times New Roman" w:hAnsi="Times New Roman" w:cs="Times New Roman"/>
-          <w:sz w:val="24"/>
-          <w:szCs w:val="24"/>
-        </w:rPr>
-      </w:pPr>
-      <w:r>
-        <w:rPr>
-          <w:rFonts w:ascii="Times New Roman" w:hAnsi="Times New Roman" w:cs="Times New Roman"/>
+          <w:color w:val="365F91" w:themeColor="accent1" w:themeShade="BF"/>
+          <w:sz w:val="24"/>
+          <w:szCs w:val="24"/>
+        </w:rPr>
+      </w:pPr>
+      <w:r>
+        <w:rPr>
+          <w:rFonts w:ascii="Times New Roman" w:hAnsi="Times New Roman" w:cs="Times New Roman"/>
+          <w:color w:val="365F91" w:themeColor="accent1" w:themeShade="BF"/>
           <w:sz w:val="24"/>
           <w:szCs w:val="24"/>
         </w:rPr>
@@ -719,6 +719,7 @@
       <w:r>
         <w:rPr>
           <w:rFonts w:ascii="Times New Roman" w:hAnsi="Times New Roman" w:cs="Times New Roman"/>
+          <w:color w:val="365F91" w:themeColor="accent1" w:themeShade="BF"/>
           <w:sz w:val="24"/>
           <w:szCs w:val="24"/>
         </w:rPr>
@@ -727,6 +728,7 @@
       <w:r>
         <w:rPr>
           <w:rFonts w:ascii="Times New Roman" w:hAnsi="Times New Roman" w:cs="Times New Roman"/>
+          <w:color w:val="365F91" w:themeColor="accent1" w:themeShade="BF"/>
           <w:sz w:val="24"/>
           <w:szCs w:val="24"/>
         </w:rPr>
@@ -735,30 +737,25 @@
       <w:r>
         <w:rPr>
           <w:rFonts w:ascii="Times New Roman" w:hAnsi="Times New Roman" w:cs="Times New Roman"/>
-          <w:sz w:val="24"/>
-          <w:szCs w:val="24"/>
-        </w:rPr>
-        <w:t xml:space="preserve">key drivers of student learning.  A motivated and engaged student is one who will eventually master the concepts and techniques, absent </w:t>
-      </w:r>
-      <w:r>
-        <w:rPr>
-          <w:rFonts w:ascii="Times New Roman" w:hAnsi="Times New Roman" w:cs="Times New Roman"/>
-          <w:sz w:val="24"/>
-          <w:szCs w:val="24"/>
-        </w:rPr>
-        <w:t xml:space="preserve">any </w:t>
-      </w:r>
-      <w:r>
-        <w:rPr>
-          <w:rFonts w:ascii="Times New Roman" w:hAnsi="Times New Roman" w:cs="Times New Roman"/>
-          <w:sz w:val="24"/>
-          <w:szCs w:val="24"/>
-        </w:rPr>
-        <w:t xml:space="preserve">significant extenuating circumstances.  </w:t>
-      </w:r>
-      <w:r>
-        <w:rPr>
-          <w:rFonts w:ascii="Times New Roman" w:hAnsi="Times New Roman" w:cs="Times New Roman"/>
+          <w:color w:val="365F91" w:themeColor="accent1" w:themeShade="BF"/>
+          <w:sz w:val="24"/>
+          <w:szCs w:val="24"/>
+        </w:rPr>
+        <w:t>key driv</w:t>
+      </w:r>
+      <w:r>
+        <w:rPr>
+          <w:rFonts w:ascii="Times New Roman" w:hAnsi="Times New Roman" w:cs="Times New Roman"/>
+          <w:color w:val="365F91" w:themeColor="accent1" w:themeShade="BF"/>
+          <w:sz w:val="24"/>
+          <w:szCs w:val="24"/>
+        </w:rPr>
+        <w:t xml:space="preserve">ers of student learning.  </w:t>
+      </w:r>
+      <w:r>
+        <w:rPr>
+          <w:rFonts w:ascii="Times New Roman" w:hAnsi="Times New Roman" w:cs="Times New Roman"/>
+          <w:color w:val="365F91" w:themeColor="accent1" w:themeShade="BF"/>
           <w:sz w:val="24"/>
           <w:szCs w:val="24"/>
         </w:rPr>
@@ -767,6 +764,7 @@
       <w:r>
         <w:rPr>
           <w:rFonts w:ascii="Times New Roman" w:hAnsi="Times New Roman" w:cs="Times New Roman"/>
+          <w:color w:val="365F91" w:themeColor="accent1" w:themeShade="BF"/>
           <w:sz w:val="24"/>
           <w:szCs w:val="24"/>
         </w:rPr>
@@ -775,6 +773,7 @@
       <w:r>
         <w:rPr>
           <w:rFonts w:ascii="Times New Roman" w:hAnsi="Times New Roman" w:cs="Times New Roman"/>
+          <w:color w:val="365F91" w:themeColor="accent1" w:themeShade="BF"/>
           <w:sz w:val="24"/>
           <w:szCs w:val="24"/>
         </w:rPr>
@@ -783,6 +782,7 @@
       <w:r>
         <w:rPr>
           <w:rFonts w:ascii="Times New Roman" w:hAnsi="Times New Roman" w:cs="Times New Roman"/>
+          <w:color w:val="365F91" w:themeColor="accent1" w:themeShade="BF"/>
           <w:sz w:val="24"/>
           <w:szCs w:val="24"/>
         </w:rPr>
@@ -791,6 +791,7 @@
       <w:r>
         <w:rPr>
           <w:rFonts w:ascii="Times New Roman" w:hAnsi="Times New Roman" w:cs="Times New Roman"/>
+          <w:color w:val="365F91" w:themeColor="accent1" w:themeShade="BF"/>
           <w:sz w:val="24"/>
           <w:szCs w:val="24"/>
         </w:rPr>
@@ -799,6 +800,7 @@
       <w:r>
         <w:rPr>
           <w:rFonts w:ascii="Times New Roman" w:hAnsi="Times New Roman" w:cs="Times New Roman"/>
+          <w:color w:val="365F91" w:themeColor="accent1" w:themeShade="BF"/>
           <w:sz w:val="24"/>
           <w:szCs w:val="24"/>
         </w:rPr>
@@ -807,83 +809,116 @@
       <w:r>
         <w:rPr>
           <w:rFonts w:ascii="Times New Roman" w:hAnsi="Times New Roman" w:cs="Times New Roman"/>
+          <w:color w:val="365F91" w:themeColor="accent1" w:themeShade="BF"/>
           <w:sz w:val="24"/>
           <w:szCs w:val="24"/>
         </w:rPr>
         <w:t xml:space="preserve"> on the part of the student.  </w:t>
       </w:r>
-      <w:r>
-        <w:rPr>
-          <w:rFonts w:ascii="Times New Roman" w:hAnsi="Times New Roman" w:cs="Times New Roman"/>
-          <w:sz w:val="24"/>
-          <w:szCs w:val="24"/>
-        </w:rPr>
-        <w:t>Indeed, t</w:t>
-      </w:r>
-      <w:r>
-        <w:rPr>
-          <w:rFonts w:ascii="Times New Roman" w:hAnsi="Times New Roman" w:cs="Times New Roman"/>
-          <w:sz w:val="24"/>
-          <w:szCs w:val="24"/>
-        </w:rPr>
-        <w:t xml:space="preserve">he </w:t>
-      </w:r>
-      <w:r>
-        <w:rPr>
-          <w:rFonts w:ascii="Times New Roman" w:hAnsi="Times New Roman" w:cs="Times New Roman"/>
-          <w:sz w:val="24"/>
-          <w:szCs w:val="24"/>
-        </w:rPr>
-        <w:t>importance</w:t>
-      </w:r>
-      <w:r>
-        <w:rPr>
-          <w:rFonts w:ascii="Times New Roman" w:hAnsi="Times New Roman" w:cs="Times New Roman"/>
-          <w:sz w:val="24"/>
-          <w:szCs w:val="24"/>
-        </w:rPr>
-        <w:t xml:space="preserve"> of emotion in the learning process has received increasing attention in the literature</w:t>
-      </w:r>
-      <w:r>
-        <w:rPr>
-          <w:rFonts w:ascii="Times New Roman" w:hAnsi="Times New Roman" w:cs="Times New Roman"/>
-          <w:sz w:val="24"/>
-          <w:szCs w:val="24"/>
-        </w:rPr>
-        <w:t xml:space="preserve"> (</w:t>
-      </w:r>
-      <w:r>
-        <w:rPr>
-          <w:rFonts w:ascii="Times New Roman" w:hAnsi="Times New Roman" w:cs="Times New Roman"/>
-          <w:sz w:val="24"/>
-          <w:szCs w:val="24"/>
-        </w:rPr>
-        <w:t>Herreid et al. 2014</w:t>
-      </w:r>
-      <w:r>
-        <w:rPr>
-          <w:rFonts w:ascii="Times New Roman" w:hAnsi="Times New Roman" w:cs="Times New Roman"/>
-          <w:sz w:val="24"/>
-          <w:szCs w:val="24"/>
-        </w:rPr>
-        <w:t>)</w:t>
-      </w:r>
-      <w:r>
-        <w:rPr>
-          <w:rFonts w:ascii="Times New Roman" w:hAnsi="Times New Roman" w:cs="Times New Roman"/>
-          <w:sz w:val="24"/>
-          <w:szCs w:val="24"/>
-        </w:rPr>
-        <w:t>.</w:t>
-      </w:r>
-      <w:r>
-        <w:rPr>
-          <w:rFonts w:ascii="Times New Roman" w:hAnsi="Times New Roman" w:cs="Times New Roman"/>
-          <w:sz w:val="24"/>
-          <w:szCs w:val="24"/>
-        </w:rPr>
-        <w:t xml:space="preserve"> </w:t>
-      </w:r>
+      <w:bookmarkStart w:id="0" w:name="_GoBack"/>
+      <w:bookmarkEnd w:id="0"/>
+    </w:p>
+    <w:p>
+      <w:pPr>
+        <w:spacing w:after="0"/>
+        <w:ind w:firstLine="576"/>
+        <w:rPr>
+          <w:rFonts w:ascii="Times New Roman" w:hAnsi="Times New Roman" w:cs="Times New Roman"/>
+          <w:color w:val="365F91" w:themeColor="accent1" w:themeShade="BF"/>
+          <w:sz w:val="24"/>
+          <w:szCs w:val="24"/>
+        </w:rPr>
+      </w:pPr>
+      <w:r>
+        <w:rPr>
+          <w:rFonts w:ascii="Times New Roman" w:hAnsi="Times New Roman" w:cs="Times New Roman"/>
+          <w:color w:val="365F91" w:themeColor="accent1" w:themeShade="BF"/>
+          <w:sz w:val="24"/>
+          <w:szCs w:val="24"/>
+        </w:rPr>
+        <w:t xml:space="preserve">At </w:t>
+      </w:r>
+      <w:r>
+        <w:rPr>
+          <w:rFonts w:ascii="Times New Roman" w:hAnsi="Times New Roman" w:cs="Times New Roman"/>
+          <w:color w:val="365F91" w:themeColor="accent1" w:themeShade="BF"/>
+          <w:sz w:val="24"/>
+          <w:szCs w:val="24"/>
+        </w:rPr>
+        <w:t>the neurological</w:t>
+      </w:r>
+      <w:r>
+        <w:rPr>
+          <w:rFonts w:ascii="Times New Roman" w:hAnsi="Times New Roman" w:cs="Times New Roman"/>
+          <w:color w:val="365F91" w:themeColor="accent1" w:themeShade="BF"/>
+          <w:sz w:val="24"/>
+          <w:szCs w:val="24"/>
+        </w:rPr>
+        <w:t xml:space="preserve"> level, Richter-Levin and Akirav (2003) have advanced the Emotional Tagging concept</w:t>
+      </w:r>
+      <w:r>
+        <w:rPr>
+          <w:rFonts w:ascii="Times New Roman" w:hAnsi="Times New Roman" w:cs="Times New Roman"/>
+          <w:color w:val="365F91" w:themeColor="accent1" w:themeShade="BF"/>
+          <w:sz w:val="24"/>
+          <w:szCs w:val="24"/>
+        </w:rPr>
+        <w:t>.  They suggest that the “amygdala ‘marks’ an emotionally charged experience as important by strengthening of synapses located on neurons that have just been activated in another brain-memory system engaged in the learning situation” (p. 248).</w:t>
+      </w:r>
+    </w:p>
+    <w:p>
+      <w:pPr>
+        <w:spacing w:after="0"/>
+        <w:ind w:firstLine="576"/>
+        <w:rPr>
+          <w:rFonts w:ascii="Times New Roman" w:hAnsi="Times New Roman" w:cs="Times New Roman"/>
+          <w:color w:val="365F91" w:themeColor="accent1" w:themeShade="BF"/>
+          <w:sz w:val="24"/>
+          <w:szCs w:val="24"/>
+        </w:rPr>
+      </w:pPr>
+      <w:r>
+        <w:rPr>
+          <w:rFonts w:ascii="Times New Roman" w:hAnsi="Times New Roman" w:cs="Times New Roman"/>
+          <w:color w:val="365F91" w:themeColor="accent1" w:themeShade="BF"/>
+          <w:sz w:val="24"/>
+          <w:szCs w:val="24"/>
+        </w:rPr>
+        <w:t>Indeed, the importance of emotion in the learning process has received increasing attention in the literature (Herreid et al. 2014).</w:t>
+      </w:r>
+      <w:r>
+        <w:rPr>
+          <w:rFonts w:ascii="Times New Roman" w:hAnsi="Times New Roman" w:cs="Times New Roman"/>
+          <w:color w:val="365F91" w:themeColor="accent1" w:themeShade="BF"/>
+          <w:sz w:val="24"/>
+          <w:szCs w:val="24"/>
+        </w:rPr>
+        <w:t xml:space="preserve">  </w:t>
+      </w:r>
+    </w:p>
+    <w:p>
+      <w:pPr>
+        <w:spacing w:after="0"/>
+        <w:ind w:firstLine="576"/>
+        <w:rPr>
+          <w:rFonts w:ascii="Times New Roman" w:hAnsi="Times New Roman" w:cs="Times New Roman"/>
+          <w:color w:val="365F91" w:themeColor="accent1" w:themeShade="BF"/>
+          <w:sz w:val="24"/>
+          <w:szCs w:val="24"/>
+        </w:rPr>
+      </w:pPr>
+    </w:p>
+    <w:p>
+      <w:pPr>
+        <w:spacing w:after="0"/>
+        <w:ind w:firstLine="576"/>
+        <w:rPr>
+          <w:rFonts w:ascii="Times New Roman" w:hAnsi="Times New Roman" w:cs="Times New Roman"/>
+          <w:color w:val="365F91" w:themeColor="accent1" w:themeShade="BF"/>
+          <w:sz w:val="24"/>
+          <w:szCs w:val="24"/>
+        </w:rPr>
+      </w:pPr>
     </w:p>
     <w:p>
       <w:pPr>
@@ -1081,6 +1116,7 @@
           <w:sz w:val="24"/>
           <w:szCs w:val="24"/>
         </w:rPr>
+        <w:lastRenderedPageBreak/>
         <w:t>As noted earlier, the data story is a pedagogical innovation that shares many similarities with the case-study method of instruction.  The data story, however, has unique properties which distinguish it from similar approaches.  These unique properties – a high level of interactivity, for example – creates new ways to engage students and impact learning outcomes.</w:t>
       </w:r>
     </w:p>
@@ -1100,7 +1136,6 @@
           <w:sz w:val="24"/>
           <w:szCs w:val="24"/>
         </w:rPr>
-        <w:lastRenderedPageBreak/>
         <w:t>A data story approach to precision public health education is likely to improve student technical and communication skills.  A pedagogical approach grounded in stories also allows CTS professionals to develop and practice emerging skills in the context of topics that are both more engaging and relatable than the abstract examples typically employed in technical education settings.  And finally – rather than present technical skills in isolation – the “data story” approach enables learners to understand how these skills can be jointly used to solve a particular problem while also, due to the availability of the auxiliary material, enabling skills to be more thoroughly learned on demand.   As well, data stories will lend themselves to being translational vectors. That is, the inherent accessibility of data stories makes them an ideal choice for delivering multimedia prevention and intervention messages to a broader audience, including patients, journalists, and science communication professionals in related fields.</w:t>
       </w:r>
     </w:p>
@@ -1265,7 +1300,16 @@
           <w:sz w:val="24"/>
           <w:szCs w:val="24"/>
         </w:rPr>
-        <w:t xml:space="preserve"> than traditional methods of instruction?”  </w:t>
+        <w:t xml:space="preserve"> than traditional methods of </w:t>
+      </w:r>
+      <w:r>
+        <w:rPr>
+          <w:rFonts w:ascii="Times New Roman" w:eastAsia="Times New Roman" w:hAnsi="Times New Roman" w:cs="Times New Roman"/>
+          <w:sz w:val="24"/>
+          <w:szCs w:val="24"/>
+        </w:rPr>
+        <w:lastRenderedPageBreak/>
+        <w:t xml:space="preserve">instruction?”  </w:t>
       </w:r>
       <w:r>
         <w:rPr>
@@ -1313,16 +1357,7 @@
           <w:sz w:val="24"/>
           <w:szCs w:val="24"/>
         </w:rPr>
-        <w:t xml:space="preserve">giving </w:t>
-      </w:r>
-      <w:r>
-        <w:rPr>
-          <w:rFonts w:ascii="Times New Roman" w:eastAsia="Times New Roman" w:hAnsi="Times New Roman" w:cs="Times New Roman"/>
-          <w:sz w:val="24"/>
-          <w:szCs w:val="24"/>
-        </w:rPr>
-        <w:lastRenderedPageBreak/>
-        <w:t xml:space="preserve">students the chance to </w:t>
+        <w:t xml:space="preserve">giving students the chance to </w:t>
       </w:r>
       <w:r>
         <w:rPr>
@@ -1682,7 +1717,7 @@
           <w:sz w:val="24"/>
           <w:szCs w:val="24"/>
         </w:rPr>
-        <w:t xml:space="preserve">data will be collected in order to evaluate the Data Story Method of Instruction from the perspective of study participants (questions 1f &amp; 1g).  Data collection will be informed by a mental model theoretical framework (Jonassen, 2001) and implemented using the DECIDE framework (Rogers, Sharp &amp; Preece, 2011).  The DECIDE framework involves a six-step process to evaluate a prototype's capacity to address its design and development goals. The goals for usability testing will include: a) participant’s perspective on usefulness, satisfaction and ease-of use, and b) usability issues (e.g., problematic behaviors, frustration, misinterpretations). We will use pre and post surveys and interviews to analyze study participant </w:t>
+        <w:t xml:space="preserve">data will be collected in order to evaluate the Data Story Method of Instruction from the perspective of study participants (questions 1f &amp; 1g).  Data collection will be informed by a mental model theoretical framework (Jonassen, 2001) and implemented using the DECIDE framework (Rogers, Sharp &amp; Preece, 2011).  The DECIDE framework involves a six-step process to evaluate a prototype's capacity to address its design and development goals. </w:t>
       </w:r>
       <w:r>
         <w:rPr>
@@ -1691,7 +1726,7 @@
           <w:szCs w:val="24"/>
         </w:rPr>
         <w:lastRenderedPageBreak/>
-        <w:t>expectations and how these goals and expectations are met as a result of the data story way of instruction.</w:t>
+        <w:t>The goals for usability testing will include: a) participant’s perspective on usefulness, satisfaction and ease-of use, and b) usability issues (e.g., problematic behaviors, frustration, misinterpretations). We will use pre and post surveys and interviews to analyze study participant expectations and how these goals and expectations are met as a result of the data story way of instruction.</w:t>
       </w:r>
     </w:p>
     <w:p>
@@ -4039,14 +4074,25 @@
         </w:rPr>
         <w:t xml:space="preserve">). </w:t>
       </w:r>
-      <w:r>
-        <w:rPr>
-          <w:rFonts w:ascii="Times New Roman" w:hAnsi="Times New Roman" w:cs="Times New Roman"/>
-          <w:i/>
-          <w:sz w:val="24"/>
-          <w:szCs w:val="24"/>
-        </w:rPr>
-        <w:t>Antifragile: Things that gain from disorder</w:t>
+      <w:proofErr w:type="spellStart"/>
+      <w:r>
+        <w:rPr>
+          <w:rFonts w:ascii="Times New Roman" w:hAnsi="Times New Roman" w:cs="Times New Roman"/>
+          <w:i/>
+          <w:sz w:val="24"/>
+          <w:szCs w:val="24"/>
+        </w:rPr>
+        <w:t>Antifragile</w:t>
+      </w:r>
+      <w:proofErr w:type="spellEnd"/>
+      <w:r>
+        <w:rPr>
+          <w:rFonts w:ascii="Times New Roman" w:hAnsi="Times New Roman" w:cs="Times New Roman"/>
+          <w:i/>
+          <w:sz w:val="24"/>
+          <w:szCs w:val="24"/>
+        </w:rPr>
+        <w:t>: Things that gain from disorder</w:t>
       </w:r>
       <w:r>
         <w:rPr>
@@ -4973,7 +5019,7 @@
 </file>
 
 <file path=word/numbering.xml><?xml version="1.0" encoding="utf-8"?>
-<w:numbering xmlns:wpc="http://schemas.microsoft.com/office/word/2010/wordprocessingCanvas" xmlns:cx="http://schemas.microsoft.com/office/drawing/2014/chartex" xmlns:cx1="http://schemas.microsoft.com/office/drawing/2015/9/8/chartex" xmlns:cx2="http://schemas.microsoft.com/office/drawing/2015/10/21/chartex" xmlns:cx3="http://schemas.microsoft.com/office/drawing/2016/5/9/chartex" xmlns:cx4="http://schemas.microsoft.com/office/drawing/2016/5/10/chartex" xmlns:cx5="http://schemas.microsoft.com/office/drawing/2016/5/11/chartex" xmlns:cx6="http://schemas.microsoft.com/office/drawing/2016/5/12/chartex" xmlns:cx7="http://schemas.microsoft.com/office/drawing/2016/5/13/chartex" xmlns:cx8="http://schemas.microsoft.com/office/drawing/2016/5/14/chartex" xmlns:mc="http://schemas.openxmlformats.org/markup-compatibility/2006" xmlns:aink="http://schemas.microsoft.com/office/drawing/2016/ink" xmlns:am3d="http://schemas.microsoft.com/office/drawing/2017/model3d" xmlns:o="urn:schemas-microsoft-com:office:office" xmlns:r="http://schemas.openxmlformats.org/officeDocument/2006/relationships" xmlns:m="http://schemas.openxmlformats.org/officeDocument/2006/math" xmlns:v="urn:schemas-microsoft-com:vml" xmlns:wp14="http://schemas.microsoft.com/office/word/2010/wordprocessingDrawing" xmlns:wp="http://schemas.openxmlformats.org/drawingml/2006/wordprocessingDrawing" xmlns:w10="urn:schemas-microsoft-com:office:word" xmlns:w="http://schemas.openxmlformats.org/wordprocessingml/2006/main" xmlns:w14="http://schemas.microsoft.com/office/word/2010/wordml" xmlns:w15="http://schemas.microsoft.com/office/word/2012/wordml" xmlns:w16cid="http://schemas.microsoft.com/office/word/2016/wordml/cid" xmlns:w16se="http://schemas.microsoft.com/office/word/2015/wordml/symex" xmlns:wpg="http://schemas.microsoft.com/office/word/2010/wordprocessingGroup" xmlns:wpi="http://schemas.microsoft.com/office/word/2010/wordprocessingInk" xmlns:wne="http://schemas.microsoft.com/office/word/2006/wordml" xmlns:wps="http://schemas.microsoft.com/office/word/2010/wordprocessingShape" mc:Ignorable="w14 w15 w16se w16cid wp14">
+<w:numbering xmlns:wpc="http://schemas.microsoft.com/office/word/2010/wordprocessingCanvas" xmlns:cx="http://schemas.microsoft.com/office/drawing/2014/chartex" xmlns:cx1="http://schemas.microsoft.com/office/drawing/2015/9/8/chartex" xmlns:mc="http://schemas.openxmlformats.org/markup-compatibility/2006" xmlns:o="urn:schemas-microsoft-com:office:office" xmlns:r="http://schemas.openxmlformats.org/officeDocument/2006/relationships" xmlns:m="http://schemas.openxmlformats.org/officeDocument/2006/math" xmlns:v="urn:schemas-microsoft-com:vml" xmlns:wp14="http://schemas.microsoft.com/office/word/2010/wordprocessingDrawing" xmlns:wp="http://schemas.openxmlformats.org/drawingml/2006/wordprocessingDrawing" xmlns:w10="urn:schemas-microsoft-com:office:word" xmlns:w="http://schemas.openxmlformats.org/wordprocessingml/2006/main" xmlns:w14="http://schemas.microsoft.com/office/word/2010/wordml" xmlns:w15="http://schemas.microsoft.com/office/word/2012/wordml" xmlns:w16se="http://schemas.microsoft.com/office/word/2015/wordml/symex" xmlns:wpg="http://schemas.microsoft.com/office/word/2010/wordprocessingGroup" xmlns:wpi="http://schemas.microsoft.com/office/word/2010/wordprocessingInk" xmlns:wne="http://schemas.microsoft.com/office/word/2006/wordml" xmlns:wps="http://schemas.microsoft.com/office/word/2010/wordprocessingShape" mc:Ignorable="w14 w15 w16se wp14">
   <w:abstractNum w:abstractNumId="0" w15:restartNumberingAfterBreak="0">
     <w:nsid w:val="0BD105EA"/>
     <w:multiLevelType w:val="hybridMultilevel"/>
@@ -5534,7 +5580,7 @@
 </file>
 
 <file path=word/styles.xml><?xml version="1.0" encoding="utf-8"?>
-<w:styles xmlns:mc="http://schemas.openxmlformats.org/markup-compatibility/2006" xmlns:r="http://schemas.openxmlformats.org/officeDocument/2006/relationships" xmlns:w="http://schemas.openxmlformats.org/wordprocessingml/2006/main" xmlns:w14="http://schemas.microsoft.com/office/word/2010/wordml" xmlns:w15="http://schemas.microsoft.com/office/word/2012/wordml" xmlns:w16cid="http://schemas.microsoft.com/office/word/2016/wordml/cid" xmlns:w16se="http://schemas.microsoft.com/office/word/2015/wordml/symex" mc:Ignorable="w14 w15 w16se w16cid">
+<w:styles xmlns:mc="http://schemas.openxmlformats.org/markup-compatibility/2006" xmlns:r="http://schemas.openxmlformats.org/officeDocument/2006/relationships" xmlns:w="http://schemas.openxmlformats.org/wordprocessingml/2006/main" xmlns:w14="http://schemas.microsoft.com/office/word/2010/wordml" xmlns:w15="http://schemas.microsoft.com/office/word/2012/wordml" xmlns:w16se="http://schemas.microsoft.com/office/word/2015/wordml/symex" mc:Ignorable="w14 w15 w16se">
   <w:docDefaults>
     <w:rPrDefault>
       <w:rPr>
@@ -5550,7 +5596,7 @@
       </w:pPr>
     </w:pPrDefault>
   </w:docDefaults>
-  <w:latentStyles w:defLockedState="0" w:defUIPriority="99" w:defSemiHidden="0" w:defUnhideWhenUsed="0" w:defQFormat="0" w:count="375">
+  <w:latentStyles w:defLockedState="0" w:defUIPriority="99" w:defSemiHidden="0" w:defUnhideWhenUsed="0" w:defQFormat="0" w:count="371">
     <w:lsdException w:name="Normal" w:uiPriority="0" w:qFormat="1"/>
     <w:lsdException w:name="heading 1" w:uiPriority="9" w:qFormat="1"/>
     <w:lsdException w:name="heading 2" w:semiHidden="1" w:uiPriority="9" w:unhideWhenUsed="1" w:qFormat="1"/>
@@ -5922,10 +5968,6 @@
     <w:lsdException w:name="List Table 5 Dark Accent 6" w:uiPriority="50"/>
     <w:lsdException w:name="List Table 6 Colorful Accent 6" w:uiPriority="51"/>
     <w:lsdException w:name="List Table 7 Colorful Accent 6" w:uiPriority="52"/>
-    <w:lsdException w:name="Mention" w:semiHidden="1" w:unhideWhenUsed="1"/>
-    <w:lsdException w:name="Smart Hyperlink" w:semiHidden="1" w:unhideWhenUsed="1"/>
-    <w:lsdException w:name="Hashtag" w:semiHidden="1" w:unhideWhenUsed="1"/>
-    <w:lsdException w:name="Unresolved Mention" w:semiHidden="1" w:unhideWhenUsed="1"/>
   </w:latentStyles>
   <w:style w:type="paragraph" w:default="1" w:styleId="Normal">
     <w:name w:val="Normal"/>
@@ -6372,7 +6414,7 @@
 </file>
 
 <file path=customXml/itemProps1.xml><?xml version="1.0" encoding="utf-8"?>
-<ds:datastoreItem xmlns:ds="http://schemas.openxmlformats.org/officeDocument/2006/customXml" ds:itemID="{B5DAC6B0-8A38-4143-B4C2-C10551DD9042}">
+<ds:datastoreItem xmlns:ds="http://schemas.openxmlformats.org/officeDocument/2006/customXml" ds:itemID="{A6B74370-465F-4F7E-92B4-D181CDBDDA1E}">
   <ds:schemaRefs>
     <ds:schemaRef ds:uri="http://schemas.openxmlformats.org/officeDocument/2006/bibliography"/>
   </ds:schemaRefs>

</xml_diff>